<commit_message>
Update Lab 7. Document generation with the Word Connector.docx
</commit_message>
<xml_diff>
--- a/DOCX/Lab 7. Document generation with the Word Connector.docx
+++ b/DOCX/Lab 7. Document generation with the Word Connector.docx
@@ -315,15 +315,7 @@
           <w:rFonts w:ascii="Segoe UI" w:eastAsia="Segoe UI" w:hAnsi="Segoe UI" w:cs="Times New Roman"/>
           <w:sz w:val="20"/>
         </w:rPr>
-        <w:t xml:space="preserve">The table </w:t>
-      </w:r>
-      <w:proofErr w:type="spellStart"/>
-      <w:r>
-        <w:rPr>
-          <w:rFonts w:ascii="Segoe UI" w:eastAsia="Segoe UI" w:hAnsi="Segoe UI" w:cs="Times New Roman"/>
-          <w:sz w:val="20"/>
-        </w:rPr>
-        <w:t>i</w:t>
+        <w:t>The table i</w:t>
       </w:r>
       <w:r>
         <w:rPr>
@@ -333,7 +325,6 @@
         </w:rPr>
         <w:t>nvoicelines</w:t>
       </w:r>
-      <w:proofErr w:type="spellEnd"/>
       <w:r>
         <w:rPr>
           <w:rFonts w:ascii="Segoe UI" w:eastAsia="Segoe UI" w:hAnsi="Segoe UI" w:cs="Times New Roman"/>
@@ -493,23 +484,7 @@
           <w:rFonts w:ascii="Segoe UI" w:eastAsia="Segoe UI" w:hAnsi="Segoe UI" w:cs="Times New Roman"/>
           <w:sz w:val="20"/>
         </w:rPr>
-        <w:t xml:space="preserve"> provided by the trainer into the Documents folder of your OneDrive for Business and </w:t>
-      </w:r>
-      <w:proofErr w:type="gramStart"/>
-      <w:r>
-        <w:rPr>
-          <w:rFonts w:ascii="Segoe UI" w:eastAsia="Segoe UI" w:hAnsi="Segoe UI" w:cs="Times New Roman"/>
-          <w:sz w:val="20"/>
-        </w:rPr>
-        <w:t>take a look</w:t>
-      </w:r>
-      <w:proofErr w:type="gramEnd"/>
-      <w:r>
-        <w:rPr>
-          <w:rFonts w:ascii="Segoe UI" w:eastAsia="Segoe UI" w:hAnsi="Segoe UI" w:cs="Times New Roman"/>
-          <w:sz w:val="20"/>
-        </w:rPr>
-        <w:t xml:space="preserve"> at this file:</w:t>
+        <w:t xml:space="preserve"> provided by the trainer into the Documents folder of your OneDrive for Business and take a look at this file:</w:t>
       </w:r>
     </w:p>
     <w:p>
@@ -1046,18 +1021,8 @@
           <w:b/>
           <w:sz w:val="20"/>
         </w:rPr>
-        <w:t xml:space="preserve"> </w:t>
-      </w:r>
-      <w:proofErr w:type="spellStart"/>
-      <w:r>
-        <w:rPr>
-          <w:rFonts w:ascii="Segoe UI" w:eastAsia="Segoe UI" w:hAnsi="Segoe UI" w:cs="Times New Roman"/>
-          <w:b/>
-          <w:sz w:val="20"/>
-        </w:rPr>
-        <w:t>invoiceid</w:t>
-      </w:r>
-      <w:proofErr w:type="spellEnd"/>
+        <w:t xml:space="preserve"> invoiceid</w:t>
+      </w:r>
       <w:r>
         <w:rPr>
           <w:rFonts w:ascii="Segoe UI" w:eastAsia="Segoe UI" w:hAnsi="Segoe UI" w:cs="Times New Roman"/>
@@ -1357,7 +1322,6 @@
         </w:rPr>
         <w:t xml:space="preserve"> that will display the manager signature. Name this control </w:t>
       </w:r>
-      <w:proofErr w:type="spellStart"/>
       <w:r>
         <w:rPr>
           <w:rFonts w:ascii="Segoe UI" w:eastAsia="Segoe UI" w:hAnsi="Segoe UI" w:cs="Times New Roman"/>
@@ -1366,7 +1330,6 @@
         </w:rPr>
         <w:t>managersignature</w:t>
       </w:r>
-      <w:proofErr w:type="spellEnd"/>
       <w:r>
         <w:rPr>
           <w:rFonts w:ascii="Segoe UI" w:eastAsia="Segoe UI" w:hAnsi="Segoe UI" w:cs="Times New Roman"/>
@@ -1500,21 +1463,12 @@
           <w:sz w:val="20"/>
         </w:rPr>
       </w:pPr>
-      <w:proofErr w:type="gramStart"/>
-      <w:r>
-        <w:rPr>
-          <w:rFonts w:ascii="Segoe UI" w:eastAsia="Segoe UI" w:hAnsi="Segoe UI" w:cs="Times New Roman"/>
-          <w:sz w:val="20"/>
-        </w:rPr>
-        <w:t>Let’s</w:t>
-      </w:r>
-      <w:proofErr w:type="gramEnd"/>
-      <w:r>
-        <w:rPr>
-          <w:rFonts w:ascii="Segoe UI" w:eastAsia="Segoe UI" w:hAnsi="Segoe UI" w:cs="Times New Roman"/>
-          <w:sz w:val="20"/>
-        </w:rPr>
-        <w:t xml:space="preserve"> create Flow that starts from a button.</w:t>
+      <w:r>
+        <w:rPr>
+          <w:rFonts w:ascii="Segoe UI" w:eastAsia="Segoe UI" w:hAnsi="Segoe UI" w:cs="Times New Roman"/>
+          <w:sz w:val="20"/>
+        </w:rPr>
+        <w:t>Let’s create Flow that starts from a button.</w:t>
       </w:r>
     </w:p>
     <w:p>
@@ -1547,9 +1501,60 @@
       <w:r>
         <w:rPr>
           <w:rFonts w:ascii="Segoe UI" w:eastAsia="Segoe UI" w:hAnsi="Segoe UI" w:cs="Times New Roman"/>
-          <w:sz w:val="20"/>
-        </w:rPr>
-        <w:t xml:space="preserve"> action, rename it as (Find Invoices) and retrieve the </w:t>
+          <w:b/>
+          <w:sz w:val="20"/>
+        </w:rPr>
+        <w:t>-</w:t>
+      </w:r>
+      <w:r>
+        <w:rPr>
+          <w:rFonts w:ascii="Segoe UI" w:eastAsia="Segoe UI" w:hAnsi="Segoe UI" w:cs="Times New Roman"/>
+          <w:sz w:val="20"/>
+        </w:rPr>
+        <w:t xml:space="preserve"> </w:t>
+      </w:r>
+      <w:r>
+        <w:rPr>
+          <w:rFonts w:ascii="Segoe UI" w:eastAsia="Segoe UI" w:hAnsi="Segoe UI" w:cs="Times New Roman"/>
+          <w:b/>
+          <w:bCs/>
+          <w:sz w:val="20"/>
+        </w:rPr>
+        <w:t>List row</w:t>
+      </w:r>
+      <w:r>
+        <w:rPr>
+          <w:rFonts w:ascii="Segoe UI" w:eastAsia="Segoe UI" w:hAnsi="Segoe UI" w:cs="Times New Roman"/>
+          <w:b/>
+          <w:bCs/>
+          <w:sz w:val="20"/>
+        </w:rPr>
+        <w:t>s</w:t>
+      </w:r>
+      <w:r>
+        <w:rPr>
+          <w:rFonts w:ascii="Segoe UI" w:eastAsia="Segoe UI" w:hAnsi="Segoe UI" w:cs="Times New Roman"/>
+          <w:b/>
+          <w:bCs/>
+          <w:sz w:val="20"/>
+        </w:rPr>
+        <w:t xml:space="preserve"> present in a table </w:t>
+      </w:r>
+      <w:r>
+        <w:rPr>
+          <w:rFonts w:ascii="Segoe UI" w:eastAsia="Segoe UI" w:hAnsi="Segoe UI" w:cs="Times New Roman"/>
+          <w:b/>
+          <w:bCs/>
+          <w:sz w:val="20"/>
+        </w:rPr>
+        <w:t>action</w:t>
+      </w:r>
+      <w:r>
+        <w:rPr>
+          <w:rFonts w:ascii="Segoe UI" w:eastAsia="Segoe UI" w:hAnsi="Segoe UI" w:cs="Times New Roman"/>
+          <w:sz w:val="20"/>
+        </w:rPr>
+        <w:t xml:space="preserve">, rename it as (Find Invoices) and retrieve the </w:t>
       </w:r>
       <w:r>
         <w:rPr>
@@ -1702,40 +1707,14 @@
           <w:b/>
           <w:sz w:val="20"/>
         </w:rPr>
-        <w:t xml:space="preserve">Find </w:t>
-      </w:r>
-      <w:proofErr w:type="spellStart"/>
-      <w:r>
-        <w:rPr>
-          <w:rFonts w:ascii="Segoe UI" w:eastAsia="Segoe UI" w:hAnsi="Segoe UI" w:cs="Times New Roman"/>
-          <w:b/>
-          <w:sz w:val="20"/>
-        </w:rPr>
-        <w:t>InvoiceLines</w:t>
-      </w:r>
-      <w:proofErr w:type="spellEnd"/>
-      <w:r>
-        <w:rPr>
-          <w:rFonts w:ascii="Segoe UI" w:eastAsia="Segoe UI" w:hAnsi="Segoe UI" w:cs="Times New Roman"/>
-          <w:sz w:val="20"/>
-        </w:rPr>
-        <w:t xml:space="preserve">) that will retrieve the </w:t>
-      </w:r>
-      <w:proofErr w:type="spellStart"/>
-      <w:r>
-        <w:rPr>
-          <w:rFonts w:ascii="Segoe UI" w:eastAsia="Segoe UI" w:hAnsi="Segoe UI" w:cs="Times New Roman"/>
-          <w:sz w:val="20"/>
-        </w:rPr>
-        <w:t>invoicelines</w:t>
-      </w:r>
-      <w:proofErr w:type="spellEnd"/>
-      <w:r>
-        <w:rPr>
-          <w:rFonts w:ascii="Segoe UI" w:eastAsia="Segoe UI" w:hAnsi="Segoe UI" w:cs="Times New Roman"/>
-          <w:sz w:val="20"/>
-        </w:rPr>
-        <w:t xml:space="preserve"> table:</w:t>
+        <w:t>Find InvoiceLines</w:t>
+      </w:r>
+      <w:r>
+        <w:rPr>
+          <w:rFonts w:ascii="Segoe UI" w:eastAsia="Segoe UI" w:hAnsi="Segoe UI" w:cs="Times New Roman"/>
+          <w:sz w:val="20"/>
+        </w:rPr>
+        <w:t>) that will retrieve the invoicelines table:</w:t>
       </w:r>
     </w:p>
     <w:p>
@@ -1870,25 +1849,7 @@
           <w:b/>
           <w:sz w:val="20"/>
         </w:rPr>
-        <w:t xml:space="preserve">Invoice </w:t>
-      </w:r>
-      <w:proofErr w:type="gramStart"/>
-      <w:r>
-        <w:rPr>
-          <w:rFonts w:ascii="Segoe UI" w:eastAsia="Segoe UI" w:hAnsi="Segoe UI" w:cs="Times New Roman"/>
-          <w:b/>
-          <w:sz w:val="20"/>
-        </w:rPr>
-        <w:t>eq.‘</w:t>
-      </w:r>
-      <w:proofErr w:type="gramEnd"/>
-      <w:r>
-        <w:rPr>
-          <w:rFonts w:ascii="Segoe UI" w:eastAsia="Segoe UI" w:hAnsi="Segoe UI" w:cs="Times New Roman"/>
-          <w:b/>
-          <w:sz w:val="20"/>
-        </w:rPr>
-        <w:t>’</w:t>
+        <w:t>Invoice eq.‘’</w:t>
       </w:r>
     </w:p>
     <w:p>
@@ -1981,43 +1942,7 @@
           <w:b/>
           <w:sz w:val="20"/>
         </w:rPr>
-        <w:t>item(</w:t>
-      </w:r>
-      <w:proofErr w:type="gramStart"/>
-      <w:r>
-        <w:rPr>
-          <w:rFonts w:ascii="Segoe UI" w:eastAsia="Segoe UI" w:hAnsi="Segoe UI" w:cs="Times New Roman"/>
-          <w:b/>
-          <w:sz w:val="20"/>
-        </w:rPr>
-        <w:t>)?[</w:t>
-      </w:r>
-      <w:proofErr w:type="gramEnd"/>
-      <w:r>
-        <w:rPr>
-          <w:rFonts w:ascii="Segoe UI" w:eastAsia="Segoe UI" w:hAnsi="Segoe UI" w:cs="Times New Roman"/>
-          <w:b/>
-          <w:sz w:val="20"/>
-        </w:rPr>
-        <w:t>‘</w:t>
-      </w:r>
-      <w:proofErr w:type="spellStart"/>
-      <w:r>
-        <w:rPr>
-          <w:rFonts w:ascii="Segoe UI" w:eastAsia="Segoe UI" w:hAnsi="Segoe UI" w:cs="Times New Roman"/>
-          <w:b/>
-          <w:sz w:val="20"/>
-        </w:rPr>
-        <w:t>InvoiceID</w:t>
-      </w:r>
-      <w:proofErr w:type="spellEnd"/>
-      <w:r>
-        <w:rPr>
-          <w:rFonts w:ascii="Segoe UI" w:eastAsia="Segoe UI" w:hAnsi="Segoe UI" w:cs="Times New Roman"/>
-          <w:b/>
-          <w:sz w:val="20"/>
-        </w:rPr>
-        <w:t xml:space="preserve">’] </w:t>
+        <w:t xml:space="preserve">item()?[‘InvoiceID’] </w:t>
       </w:r>
       <w:r>
         <w:rPr>
@@ -2346,23 +2271,7 @@
           <w:rFonts w:ascii="Segoe UI" w:eastAsia="Segoe UI" w:hAnsi="Segoe UI" w:cs="Times New Roman"/>
           <w:sz w:val="20"/>
         </w:rPr>
-        <w:t xml:space="preserve">You still </w:t>
-      </w:r>
-      <w:proofErr w:type="gramStart"/>
-      <w:r>
-        <w:rPr>
-          <w:rFonts w:ascii="Segoe UI" w:eastAsia="Segoe UI" w:hAnsi="Segoe UI" w:cs="Times New Roman"/>
-          <w:sz w:val="20"/>
-        </w:rPr>
-        <w:t>have to</w:t>
-      </w:r>
-      <w:proofErr w:type="gramEnd"/>
-      <w:r>
-        <w:rPr>
-          <w:rFonts w:ascii="Segoe UI" w:eastAsia="Segoe UI" w:hAnsi="Segoe UI" w:cs="Times New Roman"/>
-          <w:sz w:val="20"/>
-        </w:rPr>
-        <w:t xml:space="preserve"> generate a file in OneDrive for Business with the content of the previous action output content: add a </w:t>
+        <w:t xml:space="preserve">You still have to generate a file in OneDrive for Business with the content of the previous action output content: add a </w:t>
       </w:r>
       <w:r>
         <w:rPr>
@@ -2398,23 +2307,7 @@
           <w:sz w:val="20"/>
         </w:rPr>
         <w:lastRenderedPageBreak/>
-        <w:t xml:space="preserve">Fill in the File Content from with the output of the previous </w:t>
-      </w:r>
-      <w:proofErr w:type="gramStart"/>
-      <w:r>
-        <w:rPr>
-          <w:rFonts w:ascii="Segoe UI" w:eastAsia="Segoe UI" w:hAnsi="Segoe UI" w:cs="Times New Roman"/>
-          <w:sz w:val="20"/>
-        </w:rPr>
-        <w:t>action  and</w:t>
-      </w:r>
-      <w:proofErr w:type="gramEnd"/>
-      <w:r>
-        <w:rPr>
-          <w:rFonts w:ascii="Segoe UI" w:eastAsia="Segoe UI" w:hAnsi="Segoe UI" w:cs="Times New Roman"/>
-          <w:sz w:val="20"/>
-        </w:rPr>
-        <w:t xml:space="preserve"> dynamically generate the file name:</w:t>
+        <w:t>Fill in the File Content from with the output of the previous action  and dynamically generate the file name:</w:t>
       </w:r>
     </w:p>
     <w:p>
@@ -2687,7 +2580,6 @@
         </w:rPr>
         <w:t xml:space="preserve">You will now update the Flow to implement the line items. Edit the Flow and define an array variable called </w:t>
       </w:r>
-      <w:proofErr w:type="spellStart"/>
       <w:r>
         <w:rPr>
           <w:rFonts w:ascii="Segoe UI" w:eastAsia="Segoe UI" w:hAnsi="Segoe UI" w:cs="Times New Roman"/>
@@ -2696,7 +2588,6 @@
         </w:rPr>
         <w:t>invoiceLines</w:t>
       </w:r>
-      <w:proofErr w:type="spellEnd"/>
       <w:r>
         <w:rPr>
           <w:rFonts w:ascii="Segoe UI" w:eastAsia="Segoe UI" w:hAnsi="Segoe UI" w:cs="Times New Roman"/>
@@ -2883,7 +2774,6 @@
         </w:rPr>
         <w:t xml:space="preserve">After the Find </w:t>
       </w:r>
-      <w:proofErr w:type="spellStart"/>
       <w:r>
         <w:rPr>
           <w:rFonts w:ascii="Segoe UI" w:eastAsia="Segoe UI" w:hAnsi="Segoe UI" w:cs="Times New Roman"/>
@@ -2893,7 +2783,6 @@
         </w:rPr>
         <w:t>InvoiceLines</w:t>
       </w:r>
-      <w:proofErr w:type="spellEnd"/>
       <w:r>
         <w:rPr>
           <w:rFonts w:ascii="Segoe UI" w:eastAsia="Segoe UI" w:hAnsi="Segoe UI" w:cs="Times New Roman"/>
@@ -2914,23 +2803,7 @@
           <w:rFonts w:ascii="Segoe UI" w:eastAsia="Segoe UI" w:hAnsi="Segoe UI" w:cs="Times New Roman"/>
           <w:sz w:val="20"/>
         </w:rPr>
-        <w:t xml:space="preserve"> to go through every invoice </w:t>
-      </w:r>
-      <w:proofErr w:type="gramStart"/>
-      <w:r>
-        <w:rPr>
-          <w:rFonts w:ascii="Segoe UI" w:eastAsia="Segoe UI" w:hAnsi="Segoe UI" w:cs="Times New Roman"/>
-          <w:sz w:val="20"/>
-        </w:rPr>
-        <w:t>lines</w:t>
-      </w:r>
-      <w:proofErr w:type="gramEnd"/>
-      <w:r>
-        <w:rPr>
-          <w:rFonts w:ascii="Segoe UI" w:eastAsia="Segoe UI" w:hAnsi="Segoe UI" w:cs="Times New Roman"/>
-          <w:sz w:val="20"/>
-        </w:rPr>
-        <w:t>:</w:t>
+        <w:t xml:space="preserve"> to go through every invoice lines:</w:t>
       </w:r>
     </w:p>
     <w:p>
@@ -3012,7 +2885,6 @@
         </w:rPr>
         <w:t xml:space="preserve">In this Apply to each, you will create a JSON array containing the </w:t>
       </w:r>
-      <w:proofErr w:type="spellStart"/>
       <w:r>
         <w:rPr>
           <w:rFonts w:ascii="Segoe UI" w:eastAsia="Segoe UI" w:hAnsi="Segoe UI" w:cs="Times New Roman"/>
@@ -3022,7 +2894,6 @@
         </w:rPr>
         <w:t>lineitems</w:t>
       </w:r>
-      <w:proofErr w:type="spellEnd"/>
       <w:r>
         <w:rPr>
           <w:rFonts w:ascii="Segoe UI" w:eastAsia="Segoe UI" w:hAnsi="Segoe UI" w:cs="Times New Roman"/>
@@ -3404,23 +3275,7 @@
           <w:rFonts w:ascii="Segoe UI" w:eastAsia="Segoe UI" w:hAnsi="Segoe UI" w:cs="Times New Roman"/>
           <w:sz w:val="20"/>
         </w:rPr>
-        <w:t xml:space="preserve">We will now display the signature portion of the document. Create a jpeg file with your name and </w:t>
-      </w:r>
-      <w:proofErr w:type="gramStart"/>
-      <w:r>
-        <w:rPr>
-          <w:rFonts w:ascii="Segoe UI" w:eastAsia="Segoe UI" w:hAnsi="Segoe UI" w:cs="Times New Roman"/>
-          <w:sz w:val="20"/>
-        </w:rPr>
-        <w:t>signature, and</w:t>
-      </w:r>
-      <w:proofErr w:type="gramEnd"/>
-      <w:r>
-        <w:rPr>
-          <w:rFonts w:ascii="Segoe UI" w:eastAsia="Segoe UI" w:hAnsi="Segoe UI" w:cs="Times New Roman"/>
-          <w:sz w:val="20"/>
-        </w:rPr>
-        <w:t xml:space="preserve"> upload it the Documents folder of your OneDrive for business. For instance, our signature looks like this:</w:t>
+        <w:t>We will now display the signature portion of the document. Create a jpeg file with your name and signature, and upload it the Documents folder of your OneDrive for business. For instance, our signature looks like this:</w:t>
       </w:r>
     </w:p>
     <w:p>
@@ -3636,7 +3491,6 @@
         </w:rPr>
         <w:t xml:space="preserve"> action and in the </w:t>
       </w:r>
-      <w:proofErr w:type="spellStart"/>
       <w:r>
         <w:rPr>
           <w:rFonts w:ascii="Segoe UI" w:eastAsia="Segoe UI" w:hAnsi="Segoe UI" w:cs="Times New Roman"/>
@@ -3645,7 +3499,6 @@
         </w:rPr>
         <w:t>managersignature</w:t>
       </w:r>
-      <w:proofErr w:type="spellEnd"/>
       <w:r>
         <w:rPr>
           <w:rFonts w:ascii="Segoe UI" w:eastAsia="Segoe UI" w:hAnsi="Segoe UI" w:cs="Times New Roman"/>

</xml_diff>

<commit_message>
Update few expression not able complete testing
Update few expressions not able to complete testing of the entire document, I will retest later.
</commit_message>
<xml_diff>
--- a/DOCX/Lab 7. Document generation with the Word Connector.docx
+++ b/DOCX/Lab 7. Document generation with the Word Connector.docx
@@ -1,31 +1,42 @@
 
 <file path=word/document.xml><?xml version="1.0" encoding="utf-8"?>
-<w:document xmlns:wpc="http://schemas.microsoft.com/office/word/2010/wordprocessingCanvas" xmlns:cx="http://schemas.microsoft.com/office/drawing/2014/chartex" xmlns:cx1="http://schemas.microsoft.com/office/drawing/2015/9/8/chartex" xmlns:cx2="http://schemas.microsoft.com/office/drawing/2015/10/21/chartex" xmlns:cx3="http://schemas.microsoft.com/office/drawing/2016/5/9/chartex" xmlns:cx4="http://schemas.microsoft.com/office/drawing/2016/5/10/chartex" xmlns:cx5="http://schemas.microsoft.com/office/drawing/2016/5/11/chartex" xmlns:cx6="http://schemas.microsoft.com/office/drawing/2016/5/12/chartex" xmlns:cx7="http://schemas.microsoft.com/office/drawing/2016/5/13/chartex" xmlns:cx8="http://schemas.microsoft.com/office/drawing/2016/5/14/chartex" xmlns:mc="http://schemas.openxmlformats.org/markup-compatibility/2006" xmlns:aink="http://schemas.microsoft.com/office/drawing/2016/ink" xmlns:am3d="http://schemas.microsoft.com/office/drawing/2017/model3d" xmlns:o="urn:schemas-microsoft-com:office:office" xmlns:r="http://schemas.openxmlformats.org/officeDocument/2006/relationships" xmlns:m="http://schemas.openxmlformats.org/officeDocument/2006/math" xmlns:v="urn:schemas-microsoft-com:vml" xmlns:wp14="http://schemas.microsoft.com/office/word/2010/wordprocessingDrawing" xmlns:wp="http://schemas.openxmlformats.org/drawingml/2006/wordprocessingDrawing" xmlns:w10="urn:schemas-microsoft-com:office:word" xmlns:w="http://schemas.openxmlformats.org/wordprocessingml/2006/main" xmlns:w14="http://schemas.microsoft.com/office/word/2010/wordml" xmlns:w15="http://schemas.microsoft.com/office/word/2012/wordml" xmlns:w16cex="http://schemas.microsoft.com/office/word/2018/wordml/cex" xmlns:w16cid="http://schemas.microsoft.com/office/word/2016/wordml/cid" xmlns:w16="http://schemas.microsoft.com/office/word/2018/wordml" xmlns:w16se="http://schemas.microsoft.com/office/word/2015/wordml/symex" xmlns:wpg="http://schemas.microsoft.com/office/word/2010/wordprocessingGroup" xmlns:wpi="http://schemas.microsoft.com/office/word/2010/wordprocessingInk" xmlns:wne="http://schemas.microsoft.com/office/word/2006/wordml" xmlns:wps="http://schemas.microsoft.com/office/word/2010/wordprocessingShape" mc:Ignorable="w14 w15 w16se w16cid w16 w16cex wp14">
+<w:document xmlns:wpc="http://schemas.microsoft.com/office/word/2010/wordprocessingCanvas" xmlns:cx="http://schemas.microsoft.com/office/drawing/2014/chartex" xmlns:cx1="http://schemas.microsoft.com/office/drawing/2015/9/8/chartex" xmlns:cx2="http://schemas.microsoft.com/office/drawing/2015/10/21/chartex" xmlns:cx3="http://schemas.microsoft.com/office/drawing/2016/5/9/chartex" xmlns:cx4="http://schemas.microsoft.com/office/drawing/2016/5/10/chartex" xmlns:cx5="http://schemas.microsoft.com/office/drawing/2016/5/11/chartex" xmlns:cx6="http://schemas.microsoft.com/office/drawing/2016/5/12/chartex" xmlns:cx7="http://schemas.microsoft.com/office/drawing/2016/5/13/chartex" xmlns:cx8="http://schemas.microsoft.com/office/drawing/2016/5/14/chartex" xmlns:mc="http://schemas.openxmlformats.org/markup-compatibility/2006" xmlns:aink="http://schemas.microsoft.com/office/drawing/2016/ink" xmlns:am3d="http://schemas.microsoft.com/office/drawing/2017/model3d" xmlns:o="urn:schemas-microsoft-com:office:office" xmlns:r="http://schemas.openxmlformats.org/officeDocument/2006/relationships" xmlns:m="http://schemas.openxmlformats.org/officeDocument/2006/math" xmlns:v="urn:schemas-microsoft-com:vml" xmlns:wp14="http://schemas.microsoft.com/office/word/2010/wordprocessingDrawing" xmlns:wp="http://schemas.openxmlformats.org/drawingml/2006/wordprocessingDrawing" xmlns:w10="urn:schemas-microsoft-com:office:word" xmlns:w="http://schemas.openxmlformats.org/wordprocessingml/2006/main" xmlns:w14="http://schemas.microsoft.com/office/word/2010/wordml" xmlns:w15="http://schemas.microsoft.com/office/word/2012/wordml" xmlns:w16cid="http://schemas.microsoft.com/office/word/2016/wordml/cid" xmlns:w16se="http://schemas.microsoft.com/office/word/2015/wordml/symex" xmlns:wpg="http://schemas.microsoft.com/office/word/2010/wordprocessingGroup" xmlns:wpi="http://schemas.microsoft.com/office/word/2010/wordprocessingInk" xmlns:wne="http://schemas.microsoft.com/office/word/2006/wordml" xmlns:wps="http://schemas.microsoft.com/office/word/2010/wordprocessingShape" mc:Ignorable="w14 w15 w16se w16cid wp14">
   <w:body>
     <w:p>
       <w:pPr>
-        <w:keepNext/>
-        <w:keepLines/>
-        <w:spacing w:after="120"/>
-        <w:outlineLvl w:val="1"/>
+        <w:pStyle w:val="Heading1"/>
         <w:rPr>
           <w:rFonts w:ascii="Segoe UI" w:eastAsia="MS Gothic" w:hAnsi="Segoe UI" w:cs="Segoe UI"/>
-          <w:color w:val="0078D7"/>
-          <w:sz w:val="36"/>
+          <w:color w:val="0070C0"/>
+          <w:sz w:val="40"/>
           <w:szCs w:val="40"/>
-        </w:rPr>
-      </w:pPr>
-      <w:bookmarkStart w:id="0" w:name="_Toc41060366"/>
+          <w:rPrChange w:id="0" w:author="Dattatray Patil (Contractor)" w:date="2021-02-15T10:50:00Z">
+            <w:rPr/>
+          </w:rPrChange>
+        </w:rPr>
+        <w:pPrChange w:id="1" w:author="Dattatray Patil (Contractor)" w:date="2021-02-15T10:50:00Z">
+          <w:pPr>
+            <w:keepNext/>
+            <w:keepLines/>
+            <w:spacing w:after="120"/>
+            <w:outlineLvl w:val="1"/>
+          </w:pPr>
+        </w:pPrChange>
+      </w:pPr>
+      <w:bookmarkStart w:id="2" w:name="_Toc41060366"/>
       <w:r>
         <w:rPr>
           <w:rFonts w:ascii="Segoe UI" w:eastAsia="MS Gothic" w:hAnsi="Segoe UI" w:cs="Segoe UI"/>
-          <w:color w:val="0078D7"/>
-          <w:sz w:val="36"/>
+          <w:color w:val="0070C0"/>
+          <w:sz w:val="40"/>
           <w:szCs w:val="40"/>
+          <w:rPrChange w:id="3" w:author="Dattatray Patil (Contractor)" w:date="2021-02-15T10:50:00Z">
+            <w:rPr/>
+          </w:rPrChange>
         </w:rPr>
         <w:t>Lab 7. Document generation with the Word Connector</w:t>
       </w:r>
-      <w:bookmarkEnd w:id="0"/>
+      <w:bookmarkEnd w:id="2"/>
     </w:p>
     <w:p>
       <w:pPr>
@@ -179,7 +190,32 @@
           <w:rFonts w:ascii="Segoe UI" w:eastAsia="Segoe UI" w:hAnsi="Segoe UI" w:cs="Times New Roman"/>
           <w:sz w:val="20"/>
         </w:rPr>
-        <w:t xml:space="preserve"> or you must hace activated the Community </w:t>
+        <w:t xml:space="preserve"> or you must </w:t>
+      </w:r>
+      <w:del w:id="4" w:author="Dattatray Patil (Contractor)" w:date="2021-02-15T10:50:00Z">
+        <w:r>
+          <w:rPr>
+            <w:rFonts w:ascii="Segoe UI" w:eastAsia="Segoe UI" w:hAnsi="Segoe UI" w:cs="Times New Roman"/>
+            <w:sz w:val="20"/>
+          </w:rPr>
+          <w:delText>hace</w:delText>
+        </w:r>
+      </w:del>
+      <w:ins w:id="5" w:author="Dattatray Patil (Contractor)" w:date="2021-02-15T10:50:00Z">
+        <w:r>
+          <w:rPr>
+            <w:rFonts w:ascii="Segoe UI" w:eastAsia="Segoe UI" w:hAnsi="Segoe UI" w:cs="Times New Roman"/>
+            <w:sz w:val="20"/>
+          </w:rPr>
+          <w:t>have</w:t>
+        </w:r>
+      </w:ins>
+      <w:r>
+        <w:rPr>
+          <w:rFonts w:ascii="Segoe UI" w:eastAsia="Segoe UI" w:hAnsi="Segoe UI" w:cs="Times New Roman"/>
+          <w:sz w:val="20"/>
+        </w:rPr>
+        <w:t xml:space="preserve"> activated the Community </w:t>
       </w:r>
       <w:r>
         <w:rPr>
@@ -217,13 +253,24 @@
         </w:rPr>
         <w:t xml:space="preserve">the lab </w:t>
       </w:r>
-      <w:r>
-        <w:rPr>
-          <w:rFonts w:ascii="Segoe UI" w:eastAsia="Segoe UI" w:hAnsi="Segoe UI" w:cs="Times New Roman"/>
-          <w:sz w:val="20"/>
-        </w:rPr>
-        <w:t>Github</w:t>
-      </w:r>
+      <w:del w:id="6" w:author="Dattatray Patil (Contractor)" w:date="2021-02-15T10:50:00Z">
+        <w:r>
+          <w:rPr>
+            <w:rFonts w:ascii="Segoe UI" w:eastAsia="Segoe UI" w:hAnsi="Segoe UI" w:cs="Times New Roman"/>
+            <w:sz w:val="20"/>
+          </w:rPr>
+          <w:delText>Github</w:delText>
+        </w:r>
+      </w:del>
+      <w:ins w:id="7" w:author="Dattatray Patil (Contractor)" w:date="2021-02-15T10:50:00Z">
+        <w:r>
+          <w:rPr>
+            <w:rFonts w:ascii="Segoe UI" w:eastAsia="Segoe UI" w:hAnsi="Segoe UI" w:cs="Times New Roman"/>
+            <w:sz w:val="20"/>
+          </w:rPr>
+          <w:t>GitHub</w:t>
+        </w:r>
+      </w:ins>
       <w:r>
         <w:rPr>
           <w:rFonts w:ascii="Segoe UI" w:eastAsia="Segoe UI" w:hAnsi="Segoe UI" w:cs="Times New Roman"/>
@@ -248,28 +295,39 @@
     </w:p>
     <w:p>
       <w:pPr>
-        <w:keepNext/>
-        <w:keepLines/>
-        <w:spacing w:before="240" w:after="60"/>
-        <w:outlineLvl w:val="3"/>
+        <w:pStyle w:val="Heading2"/>
         <w:rPr>
           <w:rFonts w:ascii="Segoe UI" w:eastAsia="Times New Roman" w:hAnsi="Segoe UI" w:cs="Segoe UI"/>
-          <w:iCs/>
-          <w:color w:val="0078D7"/>
+          <w:color w:val="0070C0"/>
           <w:sz w:val="28"/>
-        </w:rPr>
-      </w:pPr>
-      <w:bookmarkStart w:id="1" w:name="_Toc41060367"/>
+          <w:szCs w:val="28"/>
+          <w:rPrChange w:id="8" w:author="Dattatray Patil (Contractor)" w:date="2021-02-15T10:50:00Z">
+            <w:rPr/>
+          </w:rPrChange>
+        </w:rPr>
+        <w:pPrChange w:id="9" w:author="Dattatray Patil (Contractor)" w:date="2021-02-15T10:50:00Z">
+          <w:pPr>
+            <w:keepNext/>
+            <w:keepLines/>
+            <w:spacing w:before="240" w:after="60"/>
+            <w:outlineLvl w:val="3"/>
+          </w:pPr>
+        </w:pPrChange>
+      </w:pPr>
+      <w:bookmarkStart w:id="10" w:name="_Toc41060367"/>
       <w:r>
         <w:rPr>
           <w:rFonts w:ascii="Segoe UI" w:eastAsia="Times New Roman" w:hAnsi="Segoe UI" w:cs="Segoe UI"/>
-          <w:iCs/>
-          <w:color w:val="0078D7"/>
+          <w:color w:val="0070C0"/>
           <w:sz w:val="28"/>
+          <w:szCs w:val="28"/>
+          <w:rPrChange w:id="11" w:author="Dattatray Patil (Contractor)" w:date="2021-02-15T10:50:00Z">
+            <w:rPr/>
+          </w:rPrChange>
         </w:rPr>
         <w:t>Tasks:</w:t>
       </w:r>
-      <w:bookmarkEnd w:id="1"/>
+      <w:bookmarkEnd w:id="10"/>
     </w:p>
     <w:p>
       <w:pPr>
@@ -386,7 +444,15 @@
           <w:rFonts w:ascii="Segoe UI" w:eastAsia="Segoe UI" w:hAnsi="Segoe UI" w:cs="Times New Roman"/>
           <w:sz w:val="20"/>
         </w:rPr>
-        <w:t>The table i</w:t>
+        <w:t xml:space="preserve">The table </w:t>
+      </w:r>
+      <w:proofErr w:type="spellStart"/>
+      <w:r>
+        <w:rPr>
+          <w:rFonts w:ascii="Segoe UI" w:eastAsia="Segoe UI" w:hAnsi="Segoe UI" w:cs="Times New Roman"/>
+          <w:sz w:val="20"/>
+        </w:rPr>
+        <w:t>i</w:t>
       </w:r>
       <w:r>
         <w:rPr>
@@ -396,6 +462,7 @@
         </w:rPr>
         <w:t>nvoicelines</w:t>
       </w:r>
+      <w:proofErr w:type="spellEnd"/>
       <w:r>
         <w:rPr>
           <w:rFonts w:ascii="Segoe UI" w:eastAsia="Segoe UI" w:hAnsi="Segoe UI" w:cs="Times New Roman"/>
@@ -451,9 +518,9 @@
           <w:sz w:val="20"/>
         </w:rPr>
         <w:drawing>
-          <wp:inline distT="0" distB="0" distL="0" distR="0" wp14:anchorId="4716CBD1" wp14:editId="5095E85E">
-            <wp:extent cx="6858000" cy="2228850"/>
-            <wp:effectExtent l="0" t="0" r="0" b="0"/>
+          <wp:inline distT="0" distB="0" distL="0" distR="0" wp14:anchorId="4716CBD1" wp14:editId="7A51AA62">
+            <wp:extent cx="4680944" cy="1521306"/>
+            <wp:effectExtent l="0" t="0" r="5715" b="3175"/>
             <wp:docPr id="1604420126" name="Picture 1421042411"/>
             <wp:cNvGraphicFramePr>
               <a:graphicFrameLocks xmlns:a="http://schemas.openxmlformats.org/drawingml/2006/main" noChangeAspect="1"/>
@@ -463,262 +530,6 @@
                 <pic:pic xmlns:pic="http://schemas.openxmlformats.org/drawingml/2006/picture">
                   <pic:nvPicPr>
                     <pic:cNvPr id="0" name="Picture 1421042411"/>
-                    <pic:cNvPicPr/>
-                  </pic:nvPicPr>
-                  <pic:blipFill>
-                    <a:blip r:embed="rId5">
-                      <a:extLst>
-                        <a:ext uri="{28A0092B-C50C-407E-A947-70E740481C1C}">
-                          <a14:useLocalDpi xmlns:a14="http://schemas.microsoft.com/office/drawing/2010/main" val="0"/>
-                        </a:ext>
-                      </a:extLst>
-                    </a:blip>
-                    <a:stretch>
-                      <a:fillRect/>
-                    </a:stretch>
-                  </pic:blipFill>
-                  <pic:spPr>
-                    <a:xfrm>
-                      <a:off x="0" y="0"/>
-                      <a:ext cx="6858000" cy="2228850"/>
-                    </a:xfrm>
-                    <a:prstGeom prst="rect">
-                      <a:avLst/>
-                    </a:prstGeom>
-                  </pic:spPr>
-                </pic:pic>
-              </a:graphicData>
-            </a:graphic>
-          </wp:inline>
-        </w:drawing>
-      </w:r>
-    </w:p>
-    <w:p>
-      <w:pPr>
-        <w:ind w:left="720"/>
-        <w:contextualSpacing/>
-        <w:rPr>
-          <w:rFonts w:ascii="Segoe UI" w:eastAsia="Segoe UI" w:hAnsi="Segoe UI" w:cs="Times New Roman"/>
-          <w:sz w:val="20"/>
-        </w:rPr>
-      </w:pPr>
-    </w:p>
-    <w:p>
-      <w:pPr>
-        <w:numPr>
-          <w:ilvl w:val="0"/>
-          <w:numId w:val="1"/>
-        </w:numPr>
-        <w:contextualSpacing/>
-        <w:rPr>
-          <w:rFonts w:ascii="Segoe UI" w:eastAsia="Segoe UI" w:hAnsi="Segoe UI" w:cs="Times New Roman"/>
-          <w:sz w:val="20"/>
-        </w:rPr>
-      </w:pPr>
-      <w:r>
-        <w:rPr>
-          <w:rFonts w:ascii="Segoe UI" w:eastAsia="Segoe UI" w:hAnsi="Segoe UI" w:cs="Times New Roman"/>
-          <w:sz w:val="20"/>
-        </w:rPr>
-        <w:lastRenderedPageBreak/>
-        <w:t>Each invoice can have several lines.</w:t>
-      </w:r>
-    </w:p>
-    <w:p>
-      <w:pPr>
-        <w:numPr>
-          <w:ilvl w:val="0"/>
-          <w:numId w:val="1"/>
-        </w:numPr>
-        <w:contextualSpacing/>
-        <w:rPr>
-          <w:rFonts w:ascii="Segoe UI" w:eastAsia="Segoe UI" w:hAnsi="Segoe UI" w:cs="Times New Roman"/>
-          <w:sz w:val="20"/>
-        </w:rPr>
-      </w:pPr>
-      <w:r>
-        <w:rPr>
-          <w:rFonts w:ascii="Segoe UI" w:eastAsia="Segoe UI" w:hAnsi="Segoe UI" w:cs="Times New Roman"/>
-          <w:sz w:val="20"/>
-        </w:rPr>
-        <w:t xml:space="preserve">Upload the file </w:t>
-      </w:r>
-      <w:r>
-        <w:rPr>
-          <w:rFonts w:ascii="Segoe UI" w:eastAsia="Segoe UI" w:hAnsi="Segoe UI" w:cs="Times New Roman"/>
-          <w:b/>
-          <w:sz w:val="20"/>
-        </w:rPr>
-        <w:t>Invoice Template start.docx</w:t>
-      </w:r>
-      <w:r>
-        <w:rPr>
-          <w:rFonts w:ascii="Segoe UI" w:eastAsia="Segoe UI" w:hAnsi="Segoe UI" w:cs="Times New Roman"/>
-          <w:sz w:val="20"/>
-        </w:rPr>
-        <w:t xml:space="preserve"> provided by the trainer into the Documents folder of your OneDrive for Business and take a look at this file:</w:t>
-      </w:r>
-    </w:p>
-    <w:p>
-      <w:pPr>
-        <w:ind w:left="720"/>
-        <w:contextualSpacing/>
-        <w:rPr>
-          <w:rFonts w:ascii="Segoe UI" w:eastAsia="Segoe UI" w:hAnsi="Segoe UI" w:cs="Times New Roman"/>
-          <w:sz w:val="20"/>
-        </w:rPr>
-      </w:pPr>
-    </w:p>
-    <w:p>
-      <w:pPr>
-        <w:ind w:left="720"/>
-        <w:contextualSpacing/>
-        <w:rPr>
-          <w:rFonts w:ascii="Segoe UI" w:eastAsia="Segoe UI" w:hAnsi="Segoe UI" w:cs="Times New Roman"/>
-          <w:sz w:val="20"/>
-        </w:rPr>
-      </w:pPr>
-      <w:r>
-        <w:rPr>
-          <w:rFonts w:ascii="Segoe UI" w:eastAsia="Segoe UI" w:hAnsi="Segoe UI" w:cs="Times New Roman"/>
-          <w:noProof/>
-          <w:sz w:val="20"/>
-        </w:rPr>
-        <w:drawing>
-          <wp:inline distT="0" distB="0" distL="0" distR="0" wp14:anchorId="22003704" wp14:editId="7D4B5843">
-            <wp:extent cx="6200775" cy="3305175"/>
-            <wp:effectExtent l="0" t="0" r="9525" b="9525"/>
-            <wp:docPr id="1395228458" name="Picture 1421042412"/>
-            <wp:cNvGraphicFramePr>
-              <a:graphicFrameLocks xmlns:a="http://schemas.openxmlformats.org/drawingml/2006/main" noChangeAspect="1"/>
-            </wp:cNvGraphicFramePr>
-            <a:graphic xmlns:a="http://schemas.openxmlformats.org/drawingml/2006/main">
-              <a:graphicData uri="http://schemas.openxmlformats.org/drawingml/2006/picture">
-                <pic:pic xmlns:pic="http://schemas.openxmlformats.org/drawingml/2006/picture">
-                  <pic:nvPicPr>
-                    <pic:cNvPr id="0" name="Picture 1421042412"/>
-                    <pic:cNvPicPr/>
-                  </pic:nvPicPr>
-                  <pic:blipFill>
-                    <a:blip r:embed="rId6">
-                      <a:extLst>
-                        <a:ext uri="{28A0092B-C50C-407E-A947-70E740481C1C}">
-                          <a14:useLocalDpi xmlns:a14="http://schemas.microsoft.com/office/drawing/2010/main" val="0"/>
-                        </a:ext>
-                      </a:extLst>
-                    </a:blip>
-                    <a:stretch>
-                      <a:fillRect/>
-                    </a:stretch>
-                  </pic:blipFill>
-                  <pic:spPr>
-                    <a:xfrm>
-                      <a:off x="0" y="0"/>
-                      <a:ext cx="6200775" cy="3305175"/>
-                    </a:xfrm>
-                    <a:prstGeom prst="rect">
-                      <a:avLst/>
-                    </a:prstGeom>
-                  </pic:spPr>
-                </pic:pic>
-              </a:graphicData>
-            </a:graphic>
-          </wp:inline>
-        </w:drawing>
-      </w:r>
-    </w:p>
-    <w:p>
-      <w:pPr>
-        <w:ind w:left="720"/>
-        <w:contextualSpacing/>
-        <w:rPr>
-          <w:rFonts w:ascii="Segoe UI" w:eastAsia="Segoe UI" w:hAnsi="Segoe UI" w:cs="Times New Roman"/>
-          <w:sz w:val="20"/>
-        </w:rPr>
-      </w:pPr>
-      <w:r>
-        <w:rPr>
-          <w:rFonts w:ascii="Segoe UI" w:eastAsia="Segoe UI" w:hAnsi="Segoe UI" w:cs="Times New Roman"/>
-          <w:sz w:val="20"/>
-        </w:rPr>
-        <w:t>The section “header” and “lines” are 2 different tables. The lines section is a table with one row for the header and one row for the data.</w:t>
-      </w:r>
-    </w:p>
-    <w:p>
-      <w:pPr>
-        <w:ind w:left="720"/>
-        <w:contextualSpacing/>
-        <w:rPr>
-          <w:rFonts w:ascii="Segoe UI" w:eastAsia="Segoe UI" w:hAnsi="Segoe UI" w:cs="Times New Roman"/>
-          <w:sz w:val="20"/>
-        </w:rPr>
-      </w:pPr>
-    </w:p>
-    <w:p>
-      <w:pPr>
-        <w:numPr>
-          <w:ilvl w:val="0"/>
-          <w:numId w:val="1"/>
-        </w:numPr>
-        <w:contextualSpacing/>
-        <w:rPr>
-          <w:rFonts w:ascii="Segoe UI" w:eastAsia="Segoe UI" w:hAnsi="Segoe UI" w:cs="Times New Roman"/>
-          <w:sz w:val="20"/>
-        </w:rPr>
-      </w:pPr>
-      <w:r>
-        <w:rPr>
-          <w:rFonts w:ascii="Segoe UI" w:eastAsia="Segoe UI" w:hAnsi="Segoe UI" w:cs="Times New Roman"/>
-          <w:sz w:val="20"/>
-        </w:rPr>
-        <w:t xml:space="preserve">Go to the Word options, select Customize Ribbon, select </w:t>
-      </w:r>
-      <w:r>
-        <w:rPr>
-          <w:rFonts w:ascii="Segoe UI" w:eastAsia="Segoe UI" w:hAnsi="Segoe UI" w:cs="Times New Roman"/>
-          <w:b/>
-          <w:bCs/>
-          <w:sz w:val="20"/>
-        </w:rPr>
-        <w:t>Developer</w:t>
-      </w:r>
-      <w:r>
-        <w:rPr>
-          <w:rFonts w:ascii="Segoe UI" w:eastAsia="Segoe UI" w:hAnsi="Segoe UI" w:cs="Times New Roman"/>
-          <w:sz w:val="20"/>
-        </w:rPr>
-        <w:t>, and click OK.</w:t>
-      </w:r>
-    </w:p>
-    <w:p>
-      <w:pPr>
-        <w:ind w:left="720"/>
-        <w:contextualSpacing/>
-        <w:rPr>
-          <w:rFonts w:ascii="Segoe UI" w:eastAsia="Segoe UI" w:hAnsi="Segoe UI" w:cs="Times New Roman"/>
-          <w:sz w:val="20"/>
-        </w:rPr>
-      </w:pPr>
-      <w:r>
-        <w:rPr>
-          <w:rFonts w:ascii="Segoe UI" w:eastAsia="Segoe UI" w:hAnsi="Segoe UI" w:cs="Times New Roman"/>
-          <w:noProof/>
-          <w:sz w:val="20"/>
-        </w:rPr>
-        <w:lastRenderedPageBreak/>
-        <w:drawing>
-          <wp:inline distT="0" distB="0" distL="0" distR="0" wp14:anchorId="4E85EAF0" wp14:editId="0292E8E9">
-            <wp:extent cx="6858000" cy="5695948"/>
-            <wp:effectExtent l="0" t="0" r="0" b="0"/>
-            <wp:docPr id="2075400895" name="Picture 1421042413"/>
-            <wp:cNvGraphicFramePr>
-              <a:graphicFrameLocks xmlns:a="http://schemas.openxmlformats.org/drawingml/2006/main" noChangeAspect="1"/>
-            </wp:cNvGraphicFramePr>
-            <a:graphic xmlns:a="http://schemas.openxmlformats.org/drawingml/2006/main">
-              <a:graphicData uri="http://schemas.openxmlformats.org/drawingml/2006/picture">
-                <pic:pic xmlns:pic="http://schemas.openxmlformats.org/drawingml/2006/picture">
-                  <pic:nvPicPr>
-                    <pic:cNvPr id="0" name="Picture 1421042413"/>
                     <pic:cNvPicPr/>
                   </pic:nvPicPr>
                   <pic:blipFill>
@@ -736,7 +547,7 @@
                   <pic:spPr>
                     <a:xfrm>
                       <a:off x="0" y="0"/>
-                      <a:ext cx="6858000" cy="5695948"/>
+                      <a:ext cx="4741988" cy="1541145"/>
                     </a:xfrm>
                     <a:prstGeom prst="rect">
                       <a:avLst/>
@@ -758,6 +569,277 @@
           <w:sz w:val="20"/>
         </w:rPr>
       </w:pPr>
+    </w:p>
+    <w:p>
+      <w:pPr>
+        <w:numPr>
+          <w:ilvl w:val="0"/>
+          <w:numId w:val="1"/>
+        </w:numPr>
+        <w:contextualSpacing/>
+        <w:rPr>
+          <w:rFonts w:ascii="Segoe UI" w:eastAsia="Segoe UI" w:hAnsi="Segoe UI" w:cs="Times New Roman"/>
+          <w:sz w:val="20"/>
+        </w:rPr>
+      </w:pPr>
+      <w:r>
+        <w:rPr>
+          <w:rFonts w:ascii="Segoe UI" w:eastAsia="Segoe UI" w:hAnsi="Segoe UI" w:cs="Times New Roman"/>
+          <w:sz w:val="20"/>
+        </w:rPr>
+        <w:t>Each invoice can have several lines.</w:t>
+      </w:r>
+    </w:p>
+    <w:p>
+      <w:pPr>
+        <w:numPr>
+          <w:ilvl w:val="0"/>
+          <w:numId w:val="1"/>
+        </w:numPr>
+        <w:contextualSpacing/>
+        <w:rPr>
+          <w:rFonts w:ascii="Segoe UI" w:eastAsia="Segoe UI" w:hAnsi="Segoe UI" w:cs="Times New Roman"/>
+          <w:sz w:val="20"/>
+        </w:rPr>
+      </w:pPr>
+      <w:r>
+        <w:rPr>
+          <w:rFonts w:ascii="Segoe UI" w:eastAsia="Segoe UI" w:hAnsi="Segoe UI" w:cs="Times New Roman"/>
+          <w:sz w:val="20"/>
+        </w:rPr>
+        <w:lastRenderedPageBreak/>
+        <w:t xml:space="preserve">Upload the file </w:t>
+      </w:r>
+      <w:r>
+        <w:rPr>
+          <w:rFonts w:ascii="Segoe UI" w:eastAsia="Segoe UI" w:hAnsi="Segoe UI" w:cs="Times New Roman"/>
+          <w:b/>
+          <w:sz w:val="20"/>
+        </w:rPr>
+        <w:t>Invoice Template start.docx</w:t>
+      </w:r>
+      <w:r>
+        <w:rPr>
+          <w:rFonts w:ascii="Segoe UI" w:eastAsia="Segoe UI" w:hAnsi="Segoe UI" w:cs="Times New Roman"/>
+          <w:sz w:val="20"/>
+        </w:rPr>
+        <w:t xml:space="preserve"> provided by the trainer into the Documents folder of your OneDrive for Business and </w:t>
+      </w:r>
+      <w:proofErr w:type="gramStart"/>
+      <w:r>
+        <w:rPr>
+          <w:rFonts w:ascii="Segoe UI" w:eastAsia="Segoe UI" w:hAnsi="Segoe UI" w:cs="Times New Roman"/>
+          <w:sz w:val="20"/>
+        </w:rPr>
+        <w:t>take a look</w:t>
+      </w:r>
+      <w:proofErr w:type="gramEnd"/>
+      <w:r>
+        <w:rPr>
+          <w:rFonts w:ascii="Segoe UI" w:eastAsia="Segoe UI" w:hAnsi="Segoe UI" w:cs="Times New Roman"/>
+          <w:sz w:val="20"/>
+        </w:rPr>
+        <w:t xml:space="preserve"> at this file:</w:t>
+      </w:r>
+    </w:p>
+    <w:p>
+      <w:pPr>
+        <w:ind w:left="720"/>
+        <w:contextualSpacing/>
+        <w:rPr>
+          <w:rFonts w:ascii="Segoe UI" w:eastAsia="Segoe UI" w:hAnsi="Segoe UI" w:cs="Times New Roman"/>
+          <w:sz w:val="20"/>
+        </w:rPr>
+      </w:pPr>
+    </w:p>
+    <w:p>
+      <w:pPr>
+        <w:ind w:left="720"/>
+        <w:contextualSpacing/>
+        <w:rPr>
+          <w:rFonts w:ascii="Segoe UI" w:eastAsia="Segoe UI" w:hAnsi="Segoe UI" w:cs="Times New Roman"/>
+          <w:sz w:val="20"/>
+        </w:rPr>
+      </w:pPr>
+      <w:r>
+        <w:rPr>
+          <w:rFonts w:ascii="Segoe UI" w:eastAsia="Segoe UI" w:hAnsi="Segoe UI" w:cs="Times New Roman"/>
+          <w:noProof/>
+          <w:sz w:val="20"/>
+        </w:rPr>
+        <w:drawing>
+          <wp:inline distT="0" distB="0" distL="0" distR="0" wp14:anchorId="22003704" wp14:editId="18EB68F1">
+            <wp:extent cx="4077777" cy="2173562"/>
+            <wp:effectExtent l="0" t="0" r="0" b="0"/>
+            <wp:docPr id="1395228458" name="Picture 1421042412"/>
+            <wp:cNvGraphicFramePr>
+              <a:graphicFrameLocks xmlns:a="http://schemas.openxmlformats.org/drawingml/2006/main" noChangeAspect="1"/>
+            </wp:cNvGraphicFramePr>
+            <a:graphic xmlns:a="http://schemas.openxmlformats.org/drawingml/2006/main">
+              <a:graphicData uri="http://schemas.openxmlformats.org/drawingml/2006/picture">
+                <pic:pic xmlns:pic="http://schemas.openxmlformats.org/drawingml/2006/picture">
+                  <pic:nvPicPr>
+                    <pic:cNvPr id="0" name="Picture 1421042412"/>
+                    <pic:cNvPicPr/>
+                  </pic:nvPicPr>
+                  <pic:blipFill>
+                    <a:blip r:embed="rId8">
+                      <a:extLst>
+                        <a:ext uri="{28A0092B-C50C-407E-A947-70E740481C1C}">
+                          <a14:useLocalDpi xmlns:a14="http://schemas.microsoft.com/office/drawing/2010/main" val="0"/>
+                        </a:ext>
+                      </a:extLst>
+                    </a:blip>
+                    <a:stretch>
+                      <a:fillRect/>
+                    </a:stretch>
+                  </pic:blipFill>
+                  <pic:spPr>
+                    <a:xfrm>
+                      <a:off x="0" y="0"/>
+                      <a:ext cx="4094122" cy="2182274"/>
+                    </a:xfrm>
+                    <a:prstGeom prst="rect">
+                      <a:avLst/>
+                    </a:prstGeom>
+                  </pic:spPr>
+                </pic:pic>
+              </a:graphicData>
+            </a:graphic>
+          </wp:inline>
+        </w:drawing>
+      </w:r>
+    </w:p>
+    <w:p>
+      <w:pPr>
+        <w:ind w:left="720"/>
+        <w:contextualSpacing/>
+        <w:rPr>
+          <w:rFonts w:ascii="Segoe UI" w:eastAsia="Segoe UI" w:hAnsi="Segoe UI" w:cs="Times New Roman"/>
+          <w:sz w:val="20"/>
+        </w:rPr>
+      </w:pPr>
+      <w:r>
+        <w:rPr>
+          <w:rFonts w:ascii="Segoe UI" w:eastAsia="Segoe UI" w:hAnsi="Segoe UI" w:cs="Times New Roman"/>
+          <w:sz w:val="20"/>
+        </w:rPr>
+        <w:t>The section “header” and “lines” are 2 different tables. The lines section is a table with one row for the header and one row for the data.</w:t>
+      </w:r>
+    </w:p>
+    <w:p>
+      <w:pPr>
+        <w:ind w:left="720"/>
+        <w:contextualSpacing/>
+        <w:rPr>
+          <w:rFonts w:ascii="Segoe UI" w:eastAsia="Segoe UI" w:hAnsi="Segoe UI" w:cs="Times New Roman"/>
+          <w:sz w:val="20"/>
+        </w:rPr>
+      </w:pPr>
+    </w:p>
+    <w:p>
+      <w:pPr>
+        <w:numPr>
+          <w:ilvl w:val="0"/>
+          <w:numId w:val="1"/>
+        </w:numPr>
+        <w:contextualSpacing/>
+        <w:rPr>
+          <w:rFonts w:ascii="Segoe UI" w:eastAsia="Segoe UI" w:hAnsi="Segoe UI" w:cs="Times New Roman"/>
+          <w:sz w:val="20"/>
+        </w:rPr>
+      </w:pPr>
+      <w:r>
+        <w:rPr>
+          <w:rFonts w:ascii="Segoe UI" w:eastAsia="Segoe UI" w:hAnsi="Segoe UI" w:cs="Times New Roman"/>
+          <w:sz w:val="20"/>
+        </w:rPr>
+        <w:t xml:space="preserve">Go to the Word options, select Customize Ribbon, select </w:t>
+      </w:r>
+      <w:r>
+        <w:rPr>
+          <w:rFonts w:ascii="Segoe UI" w:eastAsia="Segoe UI" w:hAnsi="Segoe UI" w:cs="Times New Roman"/>
+          <w:b/>
+          <w:bCs/>
+          <w:sz w:val="20"/>
+        </w:rPr>
+        <w:t>Developer</w:t>
+      </w:r>
+      <w:r>
+        <w:rPr>
+          <w:rFonts w:ascii="Segoe UI" w:eastAsia="Segoe UI" w:hAnsi="Segoe UI" w:cs="Times New Roman"/>
+          <w:sz w:val="20"/>
+        </w:rPr>
+        <w:t>, and click OK.</w:t>
+      </w:r>
+    </w:p>
+    <w:p>
+      <w:pPr>
+        <w:ind w:left="720"/>
+        <w:contextualSpacing/>
+        <w:rPr>
+          <w:rFonts w:ascii="Segoe UI" w:eastAsia="Segoe UI" w:hAnsi="Segoe UI" w:cs="Times New Roman"/>
+          <w:sz w:val="20"/>
+        </w:rPr>
+      </w:pPr>
+      <w:r>
+        <w:rPr>
+          <w:rFonts w:ascii="Segoe UI" w:eastAsia="Segoe UI" w:hAnsi="Segoe UI" w:cs="Times New Roman"/>
+          <w:noProof/>
+          <w:sz w:val="20"/>
+        </w:rPr>
+        <w:drawing>
+          <wp:inline distT="0" distB="0" distL="0" distR="0" wp14:anchorId="4E85EAF0" wp14:editId="63A7CD15">
+            <wp:extent cx="4865954" cy="4041444"/>
+            <wp:effectExtent l="0" t="0" r="0" b="0"/>
+            <wp:docPr id="2075400895" name="Picture 1421042413"/>
+            <wp:cNvGraphicFramePr>
+              <a:graphicFrameLocks xmlns:a="http://schemas.openxmlformats.org/drawingml/2006/main" noChangeAspect="1"/>
+            </wp:cNvGraphicFramePr>
+            <a:graphic xmlns:a="http://schemas.openxmlformats.org/drawingml/2006/main">
+              <a:graphicData uri="http://schemas.openxmlformats.org/drawingml/2006/picture">
+                <pic:pic xmlns:pic="http://schemas.openxmlformats.org/drawingml/2006/picture">
+                  <pic:nvPicPr>
+                    <pic:cNvPr id="0" name="Picture 1421042413"/>
+                    <pic:cNvPicPr/>
+                  </pic:nvPicPr>
+                  <pic:blipFill>
+                    <a:blip r:embed="rId9">
+                      <a:extLst>
+                        <a:ext uri="{28A0092B-C50C-407E-A947-70E740481C1C}">
+                          <a14:useLocalDpi xmlns:a14="http://schemas.microsoft.com/office/drawing/2010/main" val="0"/>
+                        </a:ext>
+                      </a:extLst>
+                    </a:blip>
+                    <a:stretch>
+                      <a:fillRect/>
+                    </a:stretch>
+                  </pic:blipFill>
+                  <pic:spPr>
+                    <a:xfrm>
+                      <a:off x="0" y="0"/>
+                      <a:ext cx="4880087" cy="4053182"/>
+                    </a:xfrm>
+                    <a:prstGeom prst="rect">
+                      <a:avLst/>
+                    </a:prstGeom>
+                  </pic:spPr>
+                </pic:pic>
+              </a:graphicData>
+            </a:graphic>
+          </wp:inline>
+        </w:drawing>
+      </w:r>
+    </w:p>
+    <w:p>
+      <w:pPr>
+        <w:ind w:left="720"/>
+        <w:contextualSpacing/>
+        <w:rPr>
+          <w:rFonts w:ascii="Segoe UI" w:eastAsia="Segoe UI" w:hAnsi="Segoe UI" w:cs="Times New Roman"/>
+          <w:sz w:val="20"/>
+        </w:rPr>
+      </w:pPr>
       <w:r>
         <w:rPr>
           <w:rFonts w:ascii="Segoe UI" w:eastAsia="Segoe UI" w:hAnsi="Segoe UI" w:cs="Times New Roman"/>
@@ -808,10 +890,11 @@
           <w:noProof/>
           <w:sz w:val="20"/>
         </w:rPr>
+        <w:lastRenderedPageBreak/>
         <w:drawing>
-          <wp:inline distT="0" distB="0" distL="0" distR="0" wp14:anchorId="58FDDF73" wp14:editId="1E723073">
+          <wp:inline distT="0" distB="0" distL="0" distR="0" wp14:anchorId="58FDDF73" wp14:editId="6798DA75">
             <wp:extent cx="3171825" cy="1228725"/>
-            <wp:effectExtent l="0" t="0" r="9525" b="9525"/>
+            <wp:effectExtent l="19050" t="19050" r="28575" b="28575"/>
             <wp:docPr id="2093389437" name="Picture 1421042414"/>
             <wp:cNvGraphicFramePr>
               <a:graphicFrameLocks xmlns:a="http://schemas.openxmlformats.org/drawingml/2006/main" noChangeAspect="1"/>
@@ -824,7 +907,7 @@
                     <pic:cNvPicPr/>
                   </pic:nvPicPr>
                   <pic:blipFill>
-                    <a:blip r:embed="rId8">
+                    <a:blip r:embed="rId10">
                       <a:extLst>
                         <a:ext uri="{28A0092B-C50C-407E-A947-70E740481C1C}">
                           <a14:useLocalDpi xmlns:a14="http://schemas.microsoft.com/office/drawing/2010/main" val="0"/>
@@ -843,6 +926,13 @@
                     <a:prstGeom prst="rect">
                       <a:avLst/>
                     </a:prstGeom>
+                    <a:ln>
+                      <a:solidFill>
+                        <a:schemeClr val="bg1">
+                          <a:lumMod val="75000"/>
+                        </a:schemeClr>
+                      </a:solidFill>
+                    </a:ln>
                   </pic:spPr>
                 </pic:pic>
               </a:graphicData>
@@ -910,11 +1000,10 @@
           <w:noProof/>
           <w:sz w:val="20"/>
         </w:rPr>
-        <w:lastRenderedPageBreak/>
         <w:drawing>
-          <wp:inline distT="0" distB="0" distL="0" distR="0" wp14:anchorId="1DB964F3" wp14:editId="6C628874">
+          <wp:inline distT="0" distB="0" distL="0" distR="0" wp14:anchorId="1DB964F3" wp14:editId="7B6A5841">
             <wp:extent cx="3657600" cy="1200150"/>
-            <wp:effectExtent l="0" t="0" r="0" b="0"/>
+            <wp:effectExtent l="19050" t="19050" r="19050" b="19050"/>
             <wp:docPr id="1019905836" name="Picture 1421042415"/>
             <wp:cNvGraphicFramePr>
               <a:graphicFrameLocks xmlns:a="http://schemas.openxmlformats.org/drawingml/2006/main" noChangeAspect="1"/>
@@ -927,7 +1016,7 @@
                     <pic:cNvPicPr/>
                   </pic:nvPicPr>
                   <pic:blipFill>
-                    <a:blip r:embed="rId9">
+                    <a:blip r:embed="rId11">
                       <a:extLst>
                         <a:ext uri="{28A0092B-C50C-407E-A947-70E740481C1C}">
                           <a14:useLocalDpi xmlns:a14="http://schemas.microsoft.com/office/drawing/2010/main" val="0"/>
@@ -946,6 +1035,13 @@
                     <a:prstGeom prst="rect">
                       <a:avLst/>
                     </a:prstGeom>
+                    <a:ln>
+                      <a:solidFill>
+                        <a:schemeClr val="bg1">
+                          <a:lumMod val="75000"/>
+                        </a:schemeClr>
+                      </a:solidFill>
+                    </a:ln>
                   </pic:spPr>
                 </pic:pic>
               </a:graphicData>
@@ -1040,7 +1136,23 @@
           <w:rFonts w:ascii="Segoe UI" w:eastAsia="Segoe UI" w:hAnsi="Segoe UI" w:cs="Times New Roman"/>
           <w:sz w:val="20"/>
         </w:rPr>
-        <w:t xml:space="preserve">with the properties button, name the controls </w:t>
+        <w:t>with the properties button, name</w:t>
+      </w:r>
+      <w:ins w:id="12" w:author="Dattatray Patil (Contractor)" w:date="2021-02-15T12:31:00Z">
+        <w:r>
+          <w:rPr>
+            <w:rFonts w:ascii="Segoe UI" w:eastAsia="Segoe UI" w:hAnsi="Segoe UI" w:cs="Times New Roman"/>
+            <w:sz w:val="20"/>
+          </w:rPr>
+          <w:t xml:space="preserve"> (Title of Property)</w:t>
+        </w:r>
+      </w:ins>
+      <w:r>
+        <w:rPr>
+          <w:rFonts w:ascii="Segoe UI" w:eastAsia="Segoe UI" w:hAnsi="Segoe UI" w:cs="Times New Roman"/>
+          <w:sz w:val="20"/>
+        </w:rPr>
+        <w:t xml:space="preserve"> the controls </w:t>
       </w:r>
       <w:r>
         <w:rPr>
@@ -1072,6 +1184,32 @@
         </w:rPr>
         <w:t xml:space="preserve">, </w:t>
       </w:r>
+      <w:bookmarkStart w:id="13" w:name="_GoBack"/>
+      <w:ins w:id="14" w:author="Dattatray Patil (Contractor)" w:date="2021-02-15T13:23:00Z">
+        <w:r>
+          <w:rPr>
+            <w:rFonts w:ascii="Segoe UI" w:eastAsia="Segoe UI" w:hAnsi="Segoe UI" w:cs="Times New Roman"/>
+            <w:b/>
+            <w:bCs/>
+            <w:sz w:val="20"/>
+            <w:rPrChange w:id="15" w:author="Dattatray Patil (Contractor)" w:date="2021-02-15T13:24:00Z">
+              <w:rPr>
+                <w:rFonts w:ascii="Segoe UI" w:eastAsia="Segoe UI" w:hAnsi="Segoe UI" w:cs="Times New Roman"/>
+                <w:sz w:val="20"/>
+              </w:rPr>
+            </w:rPrChange>
+          </w:rPr>
+          <w:t>City</w:t>
+        </w:r>
+        <w:bookmarkEnd w:id="13"/>
+        <w:r>
+          <w:rPr>
+            <w:rFonts w:ascii="Segoe UI" w:eastAsia="Segoe UI" w:hAnsi="Segoe UI" w:cs="Times New Roman"/>
+            <w:sz w:val="20"/>
+          </w:rPr>
+          <w:t xml:space="preserve">, </w:t>
+        </w:r>
+      </w:ins>
       <w:r>
         <w:rPr>
           <w:rFonts w:ascii="Segoe UI" w:eastAsia="Segoe UI" w:hAnsi="Segoe UI" w:cs="Times New Roman"/>
@@ -1093,8 +1231,18 @@
           <w:b/>
           <w:sz w:val="20"/>
         </w:rPr>
-        <w:t xml:space="preserve"> invoiceid</w:t>
-      </w:r>
+        <w:t xml:space="preserve"> </w:t>
+      </w:r>
+      <w:proofErr w:type="spellStart"/>
+      <w:r>
+        <w:rPr>
+          <w:rFonts w:ascii="Segoe UI" w:eastAsia="Segoe UI" w:hAnsi="Segoe UI" w:cs="Times New Roman"/>
+          <w:b/>
+          <w:sz w:val="20"/>
+        </w:rPr>
+        <w:t>invoiceid</w:t>
+      </w:r>
+      <w:proofErr w:type="spellEnd"/>
       <w:r>
         <w:rPr>
           <w:rFonts w:ascii="Segoe UI" w:eastAsia="Segoe UI" w:hAnsi="Segoe UI" w:cs="Times New Roman"/>
@@ -1133,7 +1281,7 @@
                     <pic:cNvPicPr/>
                   </pic:nvPicPr>
                   <pic:blipFill>
-                    <a:blip r:embed="rId10">
+                    <a:blip r:embed="rId12">
                       <a:extLst>
                         <a:ext uri="{28A0092B-C50C-407E-A947-70E740481C1C}">
                           <a14:useLocalDpi xmlns:a14="http://schemas.microsoft.com/office/drawing/2010/main" val="0"/>
@@ -1197,10 +1345,14 @@
     </w:p>
     <w:p>
       <w:pPr>
-        <w:rPr>
-          <w:rFonts w:ascii="Segoe UI" w:eastAsia="Segoe UI" w:hAnsi="Segoe UI" w:cs="Times New Roman"/>
-          <w:sz w:val="20"/>
-        </w:rPr>
+        <w:ind w:left="1440"/>
+        <w:rPr>
+          <w:rFonts w:ascii="Segoe UI" w:eastAsia="Segoe UI" w:hAnsi="Segoe UI" w:cs="Times New Roman"/>
+          <w:sz w:val="20"/>
+        </w:rPr>
+        <w:pPrChange w:id="16" w:author="Dattatray Patil (Contractor)" w:date="2021-02-15T13:22:00Z">
+          <w:pPr/>
+        </w:pPrChange>
       </w:pPr>
       <w:r>
         <w:rPr>
@@ -1210,9 +1362,9 @@
         </w:rPr>
         <w:lastRenderedPageBreak/>
         <w:drawing>
-          <wp:inline distT="0" distB="0" distL="0" distR="0" wp14:anchorId="126109AF" wp14:editId="2FBD26F6">
-            <wp:extent cx="6858000" cy="4943475"/>
-            <wp:effectExtent l="0" t="0" r="0" b="9525"/>
+          <wp:inline distT="0" distB="0" distL="0" distR="0" wp14:anchorId="126109AF" wp14:editId="023AA4B5">
+            <wp:extent cx="4121119" cy="2970640"/>
+            <wp:effectExtent l="19050" t="19050" r="13335" b="20320"/>
             <wp:docPr id="1187432500" name="Picture 1421042417"/>
             <wp:cNvGraphicFramePr>
               <a:graphicFrameLocks xmlns:a="http://schemas.openxmlformats.org/drawingml/2006/main" noChangeAspect="1"/>
@@ -1222,242 +1374,6 @@
                 <pic:pic xmlns:pic="http://schemas.openxmlformats.org/drawingml/2006/picture">
                   <pic:nvPicPr>
                     <pic:cNvPr id="0" name="Picture 1421042417"/>
-                    <pic:cNvPicPr/>
-                  </pic:nvPicPr>
-                  <pic:blipFill>
-                    <a:blip r:embed="rId11">
-                      <a:extLst>
-                        <a:ext uri="{28A0092B-C50C-407E-A947-70E740481C1C}">
-                          <a14:useLocalDpi xmlns:a14="http://schemas.microsoft.com/office/drawing/2010/main" val="0"/>
-                        </a:ext>
-                      </a:extLst>
-                    </a:blip>
-                    <a:stretch>
-                      <a:fillRect/>
-                    </a:stretch>
-                  </pic:blipFill>
-                  <pic:spPr>
-                    <a:xfrm>
-                      <a:off x="0" y="0"/>
-                      <a:ext cx="6858000" cy="4943475"/>
-                    </a:xfrm>
-                    <a:prstGeom prst="rect">
-                      <a:avLst/>
-                    </a:prstGeom>
-                  </pic:spPr>
-                </pic:pic>
-              </a:graphicData>
-            </a:graphic>
-          </wp:inline>
-        </w:drawing>
-      </w:r>
-    </w:p>
-    <w:p>
-      <w:pPr>
-        <w:numPr>
-          <w:ilvl w:val="0"/>
-          <w:numId w:val="1"/>
-        </w:numPr>
-        <w:contextualSpacing/>
-        <w:rPr>
-          <w:rFonts w:ascii="Segoe UI" w:eastAsia="Segoe UI" w:hAnsi="Segoe UI" w:cs="Times New Roman"/>
-          <w:sz w:val="20"/>
-        </w:rPr>
-      </w:pPr>
-      <w:r>
-        <w:rPr>
-          <w:rFonts w:ascii="Segoe UI" w:eastAsia="Segoe UI" w:hAnsi="Segoe UI" w:cs="Times New Roman"/>
-          <w:sz w:val="20"/>
-        </w:rPr>
-        <w:t xml:space="preserve">In this repeating section, content control, add 2 Plain text content controls and named them </w:t>
-      </w:r>
-      <w:r>
-        <w:rPr>
-          <w:rFonts w:ascii="Segoe UI" w:eastAsia="Segoe UI" w:hAnsi="Segoe UI" w:cs="Times New Roman"/>
-          <w:b/>
-          <w:sz w:val="20"/>
-        </w:rPr>
-        <w:t>Product</w:t>
-      </w:r>
-      <w:r>
-        <w:rPr>
-          <w:rFonts w:ascii="Segoe UI" w:eastAsia="Segoe UI" w:hAnsi="Segoe UI" w:cs="Times New Roman"/>
-          <w:sz w:val="20"/>
-        </w:rPr>
-        <w:t xml:space="preserve"> and </w:t>
-      </w:r>
-      <w:r>
-        <w:rPr>
-          <w:rFonts w:ascii="Segoe UI" w:eastAsia="Segoe UI" w:hAnsi="Segoe UI" w:cs="Times New Roman"/>
-          <w:b/>
-          <w:sz w:val="20"/>
-        </w:rPr>
-        <w:t>Amount</w:t>
-      </w:r>
-      <w:r>
-        <w:rPr>
-          <w:rFonts w:ascii="Segoe UI" w:eastAsia="Segoe UI" w:hAnsi="Segoe UI" w:cs="Times New Roman"/>
-          <w:sz w:val="20"/>
-        </w:rPr>
-        <w:t>:</w:t>
-      </w:r>
-    </w:p>
-    <w:p>
-      <w:pPr>
-        <w:jc w:val="center"/>
-        <w:rPr>
-          <w:rFonts w:ascii="Segoe UI" w:eastAsia="Segoe UI" w:hAnsi="Segoe UI" w:cs="Times New Roman"/>
-          <w:sz w:val="20"/>
-        </w:rPr>
-      </w:pPr>
-      <w:r>
-        <w:rPr>
-          <w:rFonts w:ascii="Segoe UI" w:eastAsia="Segoe UI" w:hAnsi="Segoe UI" w:cs="Times New Roman"/>
-          <w:noProof/>
-          <w:sz w:val="20"/>
-        </w:rPr>
-        <w:lastRenderedPageBreak/>
-        <w:drawing>
-          <wp:inline distT="0" distB="0" distL="0" distR="0" wp14:anchorId="068C818A" wp14:editId="57523A43">
-            <wp:extent cx="6334126" cy="4076700"/>
-            <wp:effectExtent l="0" t="0" r="0" b="0"/>
-            <wp:docPr id="280544106" name="Picture 1421042418"/>
-            <wp:cNvGraphicFramePr>
-              <a:graphicFrameLocks xmlns:a="http://schemas.openxmlformats.org/drawingml/2006/main" noChangeAspect="1"/>
-            </wp:cNvGraphicFramePr>
-            <a:graphic xmlns:a="http://schemas.openxmlformats.org/drawingml/2006/main">
-              <a:graphicData uri="http://schemas.openxmlformats.org/drawingml/2006/picture">
-                <pic:pic xmlns:pic="http://schemas.openxmlformats.org/drawingml/2006/picture">
-                  <pic:nvPicPr>
-                    <pic:cNvPr id="0" name="Picture 1421042418"/>
-                    <pic:cNvPicPr/>
-                  </pic:nvPicPr>
-                  <pic:blipFill>
-                    <a:blip r:embed="rId12">
-                      <a:extLst>
-                        <a:ext uri="{28A0092B-C50C-407E-A947-70E740481C1C}">
-                          <a14:useLocalDpi xmlns:a14="http://schemas.microsoft.com/office/drawing/2010/main" val="0"/>
-                        </a:ext>
-                      </a:extLst>
-                    </a:blip>
-                    <a:stretch>
-                      <a:fillRect/>
-                    </a:stretch>
-                  </pic:blipFill>
-                  <pic:spPr>
-                    <a:xfrm>
-                      <a:off x="0" y="0"/>
-                      <a:ext cx="6334126" cy="4076700"/>
-                    </a:xfrm>
-                    <a:prstGeom prst="rect">
-                      <a:avLst/>
-                    </a:prstGeom>
-                  </pic:spPr>
-                </pic:pic>
-              </a:graphicData>
-            </a:graphic>
-          </wp:inline>
-        </w:drawing>
-      </w:r>
-    </w:p>
-    <w:p>
-      <w:pPr>
-        <w:numPr>
-          <w:ilvl w:val="0"/>
-          <w:numId w:val="1"/>
-        </w:numPr>
-        <w:contextualSpacing/>
-        <w:rPr>
-          <w:rFonts w:ascii="Segoe UI" w:eastAsia="Segoe UI" w:hAnsi="Segoe UI" w:cs="Times New Roman"/>
-          <w:sz w:val="20"/>
-        </w:rPr>
-      </w:pPr>
-      <w:r>
-        <w:rPr>
-          <w:rFonts w:ascii="Segoe UI" w:eastAsia="Segoe UI" w:hAnsi="Segoe UI" w:cs="Times New Roman"/>
-          <w:sz w:val="20"/>
-        </w:rPr>
-        <w:t xml:space="preserve">Just after the repeating section add a </w:t>
-      </w:r>
-      <w:r>
-        <w:rPr>
-          <w:rFonts w:ascii="Segoe UI" w:eastAsia="Segoe UI" w:hAnsi="Segoe UI" w:cs="Times New Roman"/>
-          <w:b/>
-          <w:sz w:val="20"/>
-        </w:rPr>
-        <w:t>Picture content control</w:t>
-      </w:r>
-      <w:r>
-        <w:rPr>
-          <w:rFonts w:ascii="Segoe UI" w:eastAsia="Segoe UI" w:hAnsi="Segoe UI" w:cs="Times New Roman"/>
-          <w:sz w:val="20"/>
-        </w:rPr>
-        <w:t xml:space="preserve"> that will display the manager signature. Name this control </w:t>
-      </w:r>
-      <w:r>
-        <w:rPr>
-          <w:rFonts w:ascii="Segoe UI" w:eastAsia="Segoe UI" w:hAnsi="Segoe UI" w:cs="Times New Roman"/>
-          <w:b/>
-          <w:sz w:val="20"/>
-        </w:rPr>
-        <w:t>managersignature</w:t>
-      </w:r>
-      <w:r>
-        <w:rPr>
-          <w:rFonts w:ascii="Segoe UI" w:eastAsia="Segoe UI" w:hAnsi="Segoe UI" w:cs="Times New Roman"/>
-          <w:sz w:val="20"/>
-        </w:rPr>
-        <w:t>.</w:t>
-      </w:r>
-    </w:p>
-    <w:p>
-      <w:pPr>
-        <w:numPr>
-          <w:ilvl w:val="0"/>
-          <w:numId w:val="1"/>
-        </w:numPr>
-        <w:contextualSpacing/>
-        <w:rPr>
-          <w:rFonts w:ascii="Segoe UI" w:eastAsia="Segoe UI" w:hAnsi="Segoe UI" w:cs="Times New Roman"/>
-          <w:sz w:val="20"/>
-        </w:rPr>
-      </w:pPr>
-      <w:r>
-        <w:rPr>
-          <w:rFonts w:ascii="Segoe UI" w:eastAsia="Segoe UI" w:hAnsi="Segoe UI" w:cs="Times New Roman"/>
-          <w:sz w:val="20"/>
-        </w:rPr>
-        <w:t>Eventually, the template should look like this:</w:t>
-      </w:r>
-    </w:p>
-    <w:p>
-      <w:pPr>
-        <w:jc w:val="center"/>
-        <w:rPr>
-          <w:rFonts w:ascii="Segoe UI" w:eastAsia="Segoe UI" w:hAnsi="Segoe UI" w:cs="Times New Roman"/>
-          <w:sz w:val="20"/>
-        </w:rPr>
-      </w:pPr>
-      <w:r>
-        <w:rPr>
-          <w:rFonts w:ascii="Segoe UI" w:eastAsia="Segoe UI" w:hAnsi="Segoe UI" w:cs="Times New Roman"/>
-          <w:noProof/>
-          <w:sz w:val="20"/>
-        </w:rPr>
-        <w:lastRenderedPageBreak/>
-        <w:drawing>
-          <wp:inline distT="0" distB="0" distL="0" distR="0" wp14:anchorId="0891FFD9" wp14:editId="6410E3B3">
-            <wp:extent cx="6257925" cy="6467474"/>
-            <wp:effectExtent l="0" t="0" r="0" b="0"/>
-            <wp:docPr id="967522789" name="Picture 1421042419"/>
-            <wp:cNvGraphicFramePr>
-              <a:graphicFrameLocks xmlns:a="http://schemas.openxmlformats.org/drawingml/2006/main" noChangeAspect="1"/>
-            </wp:cNvGraphicFramePr>
-            <a:graphic xmlns:a="http://schemas.openxmlformats.org/drawingml/2006/main">
-              <a:graphicData uri="http://schemas.openxmlformats.org/drawingml/2006/picture">
-                <pic:pic xmlns:pic="http://schemas.openxmlformats.org/drawingml/2006/picture">
-                  <pic:nvPicPr>
-                    <pic:cNvPr id="0" name="Picture 1421042419"/>
                     <pic:cNvPicPr/>
                   </pic:nvPicPr>
                   <pic:blipFill>
@@ -1475,11 +1391,18 @@
                   <pic:spPr>
                     <a:xfrm>
                       <a:off x="0" y="0"/>
-                      <a:ext cx="6257925" cy="6467474"/>
+                      <a:ext cx="4155836" cy="2995665"/>
                     </a:xfrm>
                     <a:prstGeom prst="rect">
                       <a:avLst/>
                     </a:prstGeom>
+                    <a:ln>
+                      <a:solidFill>
+                        <a:schemeClr val="bg1">
+                          <a:lumMod val="75000"/>
+                        </a:schemeClr>
+                      </a:solidFill>
+                    </a:ln>
                   </pic:spPr>
                 </pic:pic>
               </a:graphicData>
@@ -1505,228 +1428,41 @@
           <w:rFonts w:ascii="Segoe UI" w:eastAsia="Segoe UI" w:hAnsi="Segoe UI" w:cs="Times New Roman"/>
           <w:sz w:val="20"/>
         </w:rPr>
-        <w:t xml:space="preserve">Rename the file to </w:t>
-      </w:r>
-      <w:r>
-        <w:rPr>
-          <w:rFonts w:ascii="Segoe UI" w:eastAsia="Segoe UI" w:hAnsi="Segoe UI" w:cs="Times New Roman"/>
-          <w:b/>
-          <w:sz w:val="20"/>
-        </w:rPr>
-        <w:t>Invoice template</w:t>
-      </w:r>
-      <w:r>
-        <w:rPr>
-          <w:rFonts w:ascii="Segoe UI" w:eastAsia="Segoe UI" w:hAnsi="Segoe UI" w:cs="Times New Roman"/>
-          <w:sz w:val="20"/>
-        </w:rPr>
-        <w:t>.docx</w:t>
-      </w:r>
-    </w:p>
-    <w:p>
-      <w:pPr>
-        <w:numPr>
-          <w:ilvl w:val="0"/>
-          <w:numId w:val="1"/>
-        </w:numPr>
-        <w:contextualSpacing/>
-        <w:rPr>
-          <w:rFonts w:ascii="Segoe UI" w:eastAsia="Segoe UI" w:hAnsi="Segoe UI" w:cs="Times New Roman"/>
-          <w:sz w:val="20"/>
-        </w:rPr>
-      </w:pPr>
-      <w:r>
-        <w:rPr>
-          <w:rFonts w:ascii="Segoe UI" w:eastAsia="Segoe UI" w:hAnsi="Segoe UI" w:cs="Times New Roman"/>
-          <w:sz w:val="20"/>
-        </w:rPr>
-        <w:t>Let’s create Flow that starts from a button.</w:t>
-      </w:r>
-    </w:p>
-    <w:p>
-      <w:pPr>
-        <w:numPr>
-          <w:ilvl w:val="0"/>
-          <w:numId w:val="1"/>
-        </w:numPr>
-        <w:contextualSpacing/>
-        <w:rPr>
-          <w:rFonts w:ascii="Segoe UI" w:eastAsia="Segoe UI" w:hAnsi="Segoe UI" w:cs="Times New Roman"/>
-          <w:sz w:val="20"/>
-        </w:rPr>
-      </w:pPr>
-      <w:r>
-        <w:rPr>
-          <w:rFonts w:ascii="Segoe UI" w:eastAsia="Segoe UI" w:hAnsi="Segoe UI" w:cs="Times New Roman"/>
-          <w:sz w:val="20"/>
-        </w:rPr>
-        <w:t xml:space="preserve">Add an </w:t>
-      </w:r>
-      <w:r>
-        <w:rPr>
-          <w:rFonts w:ascii="Segoe UI" w:eastAsia="Segoe UI" w:hAnsi="Segoe UI" w:cs="Times New Roman"/>
-          <w:sz w:val="20"/>
-        </w:rPr>
-        <w:t xml:space="preserve">action </w:t>
-      </w:r>
-      <w:r>
-        <w:rPr>
-          <w:rFonts w:ascii="Segoe UI" w:eastAsia="Segoe UI" w:hAnsi="Segoe UI" w:cs="Times New Roman"/>
-          <w:b/>
-          <w:sz w:val="20"/>
-        </w:rPr>
-        <w:t xml:space="preserve">Excel </w:t>
-      </w:r>
-      <w:r>
-        <w:rPr>
-          <w:rFonts w:ascii="Segoe UI" w:eastAsia="Segoe UI" w:hAnsi="Segoe UI" w:cs="Times New Roman"/>
-          <w:b/>
-          <w:sz w:val="20"/>
-        </w:rPr>
-        <w:t>Online</w:t>
-      </w:r>
-      <w:r>
-        <w:rPr>
-          <w:rFonts w:ascii="Segoe UI" w:eastAsia="Segoe UI" w:hAnsi="Segoe UI" w:cs="Times New Roman"/>
-          <w:b/>
-          <w:sz w:val="20"/>
-        </w:rPr>
-        <w:t xml:space="preserve"> </w:t>
-      </w:r>
-      <w:r>
-        <w:rPr>
-          <w:rFonts w:ascii="Segoe UI" w:eastAsia="Segoe UI" w:hAnsi="Segoe UI" w:cs="Times New Roman"/>
-          <w:b/>
-          <w:sz w:val="20"/>
-        </w:rPr>
-        <w:t>(</w:t>
-      </w:r>
-      <w:r>
-        <w:rPr>
-          <w:rFonts w:ascii="Segoe UI" w:eastAsia="Segoe UI" w:hAnsi="Segoe UI" w:cs="Times New Roman"/>
-          <w:b/>
-          <w:sz w:val="20"/>
-        </w:rPr>
-        <w:t>Business</w:t>
-      </w:r>
-      <w:r>
-        <w:rPr>
-          <w:rFonts w:ascii="Segoe UI" w:eastAsia="Segoe UI" w:hAnsi="Segoe UI" w:cs="Times New Roman"/>
-          <w:b/>
-          <w:sz w:val="20"/>
-        </w:rPr>
-        <w:t>)</w:t>
-      </w:r>
-      <w:r>
-        <w:rPr>
-          <w:rFonts w:ascii="Segoe UI" w:eastAsia="Segoe UI" w:hAnsi="Segoe UI" w:cs="Times New Roman"/>
-          <w:b/>
-          <w:sz w:val="20"/>
-        </w:rPr>
-        <w:t>-</w:t>
-      </w:r>
-      <w:r>
-        <w:rPr>
-          <w:rFonts w:ascii="Segoe UI" w:eastAsia="Segoe UI" w:hAnsi="Segoe UI" w:cs="Times New Roman"/>
-          <w:sz w:val="20"/>
-        </w:rPr>
-        <w:t xml:space="preserve"> </w:t>
-      </w:r>
-      <w:r>
-        <w:rPr>
-          <w:rFonts w:ascii="Segoe UI" w:eastAsia="Segoe UI" w:hAnsi="Segoe UI" w:cs="Times New Roman"/>
-          <w:b/>
-          <w:bCs/>
-          <w:sz w:val="20"/>
-        </w:rPr>
-        <w:t>List row</w:t>
-      </w:r>
-      <w:r>
-        <w:rPr>
-          <w:rFonts w:ascii="Segoe UI" w:eastAsia="Segoe UI" w:hAnsi="Segoe UI" w:cs="Times New Roman"/>
-          <w:b/>
-          <w:bCs/>
-          <w:sz w:val="20"/>
-        </w:rPr>
-        <w:t>s</w:t>
-      </w:r>
-      <w:r>
-        <w:rPr>
-          <w:rFonts w:ascii="Segoe UI" w:eastAsia="Segoe UI" w:hAnsi="Segoe UI" w:cs="Times New Roman"/>
-          <w:b/>
-          <w:bCs/>
-          <w:sz w:val="20"/>
-        </w:rPr>
-        <w:t xml:space="preserve"> present in a table </w:t>
-      </w:r>
-      <w:r>
-        <w:rPr>
-          <w:rFonts w:ascii="Segoe UI" w:eastAsia="Segoe UI" w:hAnsi="Segoe UI" w:cs="Times New Roman"/>
-          <w:sz w:val="20"/>
-        </w:rPr>
-        <w:t xml:space="preserve">, rename it as </w:t>
-      </w:r>
-      <w:r>
-        <w:rPr>
-          <w:rFonts w:ascii="Segoe UI" w:eastAsia="Segoe UI" w:hAnsi="Segoe UI" w:cs="Times New Roman"/>
-          <w:b/>
-          <w:bCs/>
-          <w:sz w:val="20"/>
-        </w:rPr>
-        <w:t>Find Invoices</w:t>
-      </w:r>
-      <w:r>
-        <w:rPr>
-          <w:rFonts w:ascii="Segoe UI" w:eastAsia="Segoe UI" w:hAnsi="Segoe UI" w:cs="Times New Roman"/>
-          <w:sz w:val="20"/>
-        </w:rPr>
-        <w:t xml:space="preserve"> and retrieve the </w:t>
-      </w:r>
-      <w:r>
-        <w:rPr>
-          <w:rFonts w:ascii="Segoe UI" w:eastAsia="Segoe UI" w:hAnsi="Segoe UI" w:cs="Times New Roman"/>
-          <w:b/>
-          <w:sz w:val="20"/>
-        </w:rPr>
-        <w:t>invoice table</w:t>
-      </w:r>
-      <w:r>
-        <w:rPr>
-          <w:rFonts w:ascii="Segoe UI" w:eastAsia="Segoe UI" w:hAnsi="Segoe UI" w:cs="Times New Roman"/>
-          <w:sz w:val="20"/>
-        </w:rPr>
-        <w:t xml:space="preserve"> of your </w:t>
-      </w:r>
-      <w:r>
-        <w:rPr>
-          <w:rFonts w:ascii="Segoe UI" w:eastAsia="Segoe UI" w:hAnsi="Segoe UI" w:cs="Times New Roman"/>
-          <w:b/>
-          <w:sz w:val="20"/>
-        </w:rPr>
-        <w:t>invoice.xlsx</w:t>
-      </w:r>
-      <w:r>
-        <w:rPr>
-          <w:rFonts w:ascii="Segoe UI" w:eastAsia="Segoe UI" w:hAnsi="Segoe UI" w:cs="Times New Roman"/>
-          <w:sz w:val="20"/>
-        </w:rPr>
-        <w:t xml:space="preserve"> documents:</w:t>
-      </w:r>
-    </w:p>
-    <w:p>
-      <w:pPr>
-        <w:ind w:left="720"/>
-        <w:contextualSpacing/>
-        <w:rPr>
-          <w:rFonts w:ascii="Segoe UI" w:eastAsia="Segoe UI" w:hAnsi="Segoe UI" w:cs="Times New Roman"/>
-          <w:sz w:val="20"/>
-        </w:rPr>
-      </w:pPr>
-    </w:p>
-    <w:p>
-      <w:pPr>
-        <w:ind w:left="720"/>
-        <w:contextualSpacing/>
+        <w:t xml:space="preserve">In this repeating section, content control, add 2 Plain text content controls and named them </w:t>
+      </w:r>
+      <w:r>
+        <w:rPr>
+          <w:rFonts w:ascii="Segoe UI" w:eastAsia="Segoe UI" w:hAnsi="Segoe UI" w:cs="Times New Roman"/>
+          <w:b/>
+          <w:sz w:val="20"/>
+        </w:rPr>
+        <w:t>Product</w:t>
+      </w:r>
+      <w:r>
+        <w:rPr>
+          <w:rFonts w:ascii="Segoe UI" w:eastAsia="Segoe UI" w:hAnsi="Segoe UI" w:cs="Times New Roman"/>
+          <w:sz w:val="20"/>
+        </w:rPr>
+        <w:t xml:space="preserve"> and </w:t>
+      </w:r>
+      <w:r>
+        <w:rPr>
+          <w:rFonts w:ascii="Segoe UI" w:eastAsia="Segoe UI" w:hAnsi="Segoe UI" w:cs="Times New Roman"/>
+          <w:b/>
+          <w:sz w:val="20"/>
+        </w:rPr>
+        <w:t>Amount</w:t>
+      </w:r>
+      <w:r>
+        <w:rPr>
+          <w:rFonts w:ascii="Segoe UI" w:eastAsia="Segoe UI" w:hAnsi="Segoe UI" w:cs="Times New Roman"/>
+          <w:sz w:val="20"/>
+        </w:rPr>
+        <w:t>:</w:t>
+      </w:r>
+    </w:p>
+    <w:p>
+      <w:pPr>
         <w:jc w:val="center"/>
         <w:rPr>
           <w:rFonts w:ascii="Segoe UI" w:eastAsia="Segoe UI" w:hAnsi="Segoe UI" w:cs="Times New Roman"/>
@@ -1739,12 +1475,11 @@
           <w:noProof/>
           <w:sz w:val="20"/>
         </w:rPr>
-        <w:lastRenderedPageBreak/>
         <w:drawing>
-          <wp:inline distT="0" distB="0" distL="0" distR="0" wp14:anchorId="76FC28E2" wp14:editId="42B964A8">
-            <wp:extent cx="4650250" cy="3244362"/>
-            <wp:effectExtent l="0" t="0" r="0" b="0"/>
-            <wp:docPr id="659917188" name="Picture 42"/>
+          <wp:inline distT="0" distB="0" distL="0" distR="0" wp14:anchorId="068C818A" wp14:editId="1CE8D30E">
+            <wp:extent cx="4942647" cy="3181131"/>
+            <wp:effectExtent l="19050" t="19050" r="10795" b="19685"/>
+            <wp:docPr id="280544106" name="Picture 1421042418"/>
             <wp:cNvGraphicFramePr>
               <a:graphicFrameLocks xmlns:a="http://schemas.openxmlformats.org/drawingml/2006/main" noChangeAspect="1"/>
             </wp:cNvGraphicFramePr>
@@ -1752,7 +1487,7 @@
               <a:graphicData uri="http://schemas.openxmlformats.org/drawingml/2006/picture">
                 <pic:pic xmlns:pic="http://schemas.openxmlformats.org/drawingml/2006/picture">
                   <pic:nvPicPr>
-                    <pic:cNvPr id="0" name="Picture 42"/>
+                    <pic:cNvPr id="0" name="Picture 1421042418"/>
                     <pic:cNvPicPr/>
                   </pic:nvPicPr>
                   <pic:blipFill>
@@ -1770,11 +1505,18 @@
                   <pic:spPr>
                     <a:xfrm>
                       <a:off x="0" y="0"/>
-                      <a:ext cx="4650250" cy="3244362"/>
+                      <a:ext cx="4986551" cy="3209388"/>
                     </a:xfrm>
                     <a:prstGeom prst="rect">
                       <a:avLst/>
                     </a:prstGeom>
+                    <a:ln>
+                      <a:solidFill>
+                        <a:schemeClr val="bg1">
+                          <a:lumMod val="75000"/>
+                        </a:schemeClr>
+                      </a:solidFill>
+                    </a:ln>
                   </pic:spPr>
                 </pic:pic>
               </a:graphicData>
@@ -1785,16 +1527,6 @@
     </w:p>
     <w:p>
       <w:pPr>
-        <w:ind w:left="720"/>
-        <w:contextualSpacing/>
-        <w:rPr>
-          <w:rFonts w:ascii="Segoe UI" w:eastAsia="Segoe UI" w:hAnsi="Segoe UI" w:cs="Times New Roman"/>
-          <w:sz w:val="20"/>
-        </w:rPr>
-      </w:pPr>
-    </w:p>
-    <w:p>
-      <w:pPr>
         <w:numPr>
           <w:ilvl w:val="0"/>
           <w:numId w:val="1"/>
@@ -1810,126 +1542,59 @@
           <w:rFonts w:ascii="Segoe UI" w:eastAsia="Segoe UI" w:hAnsi="Segoe UI" w:cs="Times New Roman"/>
           <w:sz w:val="20"/>
         </w:rPr>
-        <w:t xml:space="preserve">For each invoice, you will find the corresponding invoice lines: add the </w:t>
-      </w:r>
-      <w:r>
-        <w:rPr>
-          <w:rFonts w:ascii="Segoe UI" w:eastAsia="Segoe UI" w:hAnsi="Segoe UI" w:cs="Times New Roman"/>
-          <w:b/>
-          <w:sz w:val="20"/>
-        </w:rPr>
-        <w:t>Apply to each</w:t>
-      </w:r>
-      <w:r>
-        <w:rPr>
-          <w:rFonts w:ascii="Segoe UI" w:eastAsia="Segoe UI" w:hAnsi="Segoe UI" w:cs="Times New Roman"/>
-          <w:sz w:val="20"/>
-        </w:rPr>
-        <w:t xml:space="preserve"> action where you will add another </w:t>
-      </w:r>
-      <w:r>
-        <w:rPr>
-          <w:rFonts w:ascii="Segoe UI" w:eastAsia="Segoe UI" w:hAnsi="Segoe UI" w:cs="Times New Roman"/>
-          <w:b/>
-          <w:sz w:val="20"/>
-        </w:rPr>
-        <w:t xml:space="preserve">Excel </w:t>
-      </w:r>
-      <w:r>
-        <w:rPr>
-          <w:rFonts w:ascii="Segoe UI" w:eastAsia="Segoe UI" w:hAnsi="Segoe UI" w:cs="Times New Roman"/>
-          <w:b/>
-          <w:sz w:val="20"/>
-        </w:rPr>
-        <w:t>Online</w:t>
-      </w:r>
-      <w:r>
-        <w:rPr>
-          <w:rFonts w:ascii="Segoe UI" w:eastAsia="Segoe UI" w:hAnsi="Segoe UI" w:cs="Times New Roman"/>
-          <w:b/>
-          <w:sz w:val="20"/>
-        </w:rPr>
-        <w:t xml:space="preserve"> </w:t>
-      </w:r>
-      <w:r>
-        <w:rPr>
-          <w:rFonts w:ascii="Segoe UI" w:eastAsia="Segoe UI" w:hAnsi="Segoe UI" w:cs="Times New Roman"/>
-          <w:b/>
-          <w:sz w:val="20"/>
-        </w:rPr>
-        <w:t>(</w:t>
-      </w:r>
-      <w:r>
-        <w:rPr>
-          <w:rFonts w:ascii="Segoe UI" w:eastAsia="Segoe UI" w:hAnsi="Segoe UI" w:cs="Times New Roman"/>
-          <w:b/>
-          <w:sz w:val="20"/>
-        </w:rPr>
-        <w:t>Business</w:t>
-      </w:r>
-      <w:r>
-        <w:rPr>
-          <w:rFonts w:ascii="Segoe UI" w:eastAsia="Segoe UI" w:hAnsi="Segoe UI" w:cs="Times New Roman"/>
-          <w:b/>
-          <w:sz w:val="20"/>
-        </w:rPr>
-        <w:t>)-</w:t>
-      </w:r>
-      <w:r>
-        <w:rPr>
-          <w:rFonts w:ascii="Segoe UI" w:eastAsia="Segoe UI" w:hAnsi="Segoe UI" w:cs="Times New Roman"/>
-          <w:sz w:val="20"/>
-        </w:rPr>
-        <w:t xml:space="preserve"> </w:t>
-      </w:r>
-      <w:r>
-        <w:rPr>
-          <w:rFonts w:ascii="Segoe UI" w:eastAsia="Segoe UI" w:hAnsi="Segoe UI" w:cs="Times New Roman"/>
-          <w:b/>
-          <w:bCs/>
-          <w:sz w:val="20"/>
-        </w:rPr>
-        <w:t>List row</w:t>
-      </w:r>
-      <w:r>
-        <w:rPr>
-          <w:rFonts w:ascii="Segoe UI" w:eastAsia="Segoe UI" w:hAnsi="Segoe UI" w:cs="Times New Roman"/>
-          <w:b/>
-          <w:bCs/>
-          <w:sz w:val="20"/>
-        </w:rPr>
-        <w:t>s</w:t>
-      </w:r>
-      <w:r>
-        <w:rPr>
-          <w:rFonts w:ascii="Segoe UI" w:eastAsia="Segoe UI" w:hAnsi="Segoe UI" w:cs="Times New Roman"/>
-          <w:b/>
-          <w:bCs/>
-          <w:sz w:val="20"/>
-        </w:rPr>
-        <w:t xml:space="preserve"> present in a table </w:t>
-      </w:r>
-      <w:r>
-        <w:rPr>
-          <w:rFonts w:ascii="Segoe UI" w:eastAsia="Segoe UI" w:hAnsi="Segoe UI" w:cs="Times New Roman"/>
-          <w:sz w:val="20"/>
-        </w:rPr>
-        <w:t xml:space="preserve">(rename it </w:t>
-      </w:r>
-      <w:r>
-        <w:rPr>
-          <w:rFonts w:ascii="Segoe UI" w:eastAsia="Segoe UI" w:hAnsi="Segoe UI" w:cs="Times New Roman"/>
-          <w:b/>
-          <w:sz w:val="20"/>
-        </w:rPr>
-        <w:t>Find InvoiceLines</w:t>
-      </w:r>
-      <w:r>
-        <w:rPr>
-          <w:rFonts w:ascii="Segoe UI" w:eastAsia="Segoe UI" w:hAnsi="Segoe UI" w:cs="Times New Roman"/>
-          <w:sz w:val="20"/>
-        </w:rPr>
-        <w:t>) that will retrieve the invoicelines table:</w:t>
+        <w:t xml:space="preserve">Just after the repeating section add a </w:t>
+      </w:r>
+      <w:r>
+        <w:rPr>
+          <w:rFonts w:ascii="Segoe UI" w:eastAsia="Segoe UI" w:hAnsi="Segoe UI" w:cs="Times New Roman"/>
+          <w:b/>
+          <w:sz w:val="20"/>
+        </w:rPr>
+        <w:t>Picture content control</w:t>
+      </w:r>
+      <w:r>
+        <w:rPr>
+          <w:rFonts w:ascii="Segoe UI" w:eastAsia="Segoe UI" w:hAnsi="Segoe UI" w:cs="Times New Roman"/>
+          <w:sz w:val="20"/>
+        </w:rPr>
+        <w:t xml:space="preserve"> that will display the manager signature. Name this control </w:t>
+      </w:r>
+      <w:proofErr w:type="spellStart"/>
+      <w:r>
+        <w:rPr>
+          <w:rFonts w:ascii="Segoe UI" w:eastAsia="Segoe UI" w:hAnsi="Segoe UI" w:cs="Times New Roman"/>
+          <w:b/>
+          <w:sz w:val="20"/>
+        </w:rPr>
+        <w:t>managersignature</w:t>
+      </w:r>
+      <w:proofErr w:type="spellEnd"/>
+      <w:r>
+        <w:rPr>
+          <w:rFonts w:ascii="Segoe UI" w:eastAsia="Segoe UI" w:hAnsi="Segoe UI" w:cs="Times New Roman"/>
+          <w:sz w:val="20"/>
+        </w:rPr>
+        <w:t>.</w:t>
+      </w:r>
+    </w:p>
+    <w:p>
+      <w:pPr>
+        <w:numPr>
+          <w:ilvl w:val="0"/>
+          <w:numId w:val="1"/>
+        </w:numPr>
+        <w:contextualSpacing/>
+        <w:rPr>
+          <w:rFonts w:ascii="Segoe UI" w:eastAsia="Segoe UI" w:hAnsi="Segoe UI" w:cs="Times New Roman"/>
+          <w:sz w:val="20"/>
+        </w:rPr>
+      </w:pPr>
+      <w:r>
+        <w:rPr>
+          <w:rFonts w:ascii="Segoe UI" w:eastAsia="Segoe UI" w:hAnsi="Segoe UI" w:cs="Times New Roman"/>
+          <w:sz w:val="20"/>
+        </w:rPr>
+        <w:t>Eventually, the template should look like this:</w:t>
       </w:r>
     </w:p>
     <w:p>
@@ -1946,11 +1611,12 @@
           <w:noProof/>
           <w:sz w:val="20"/>
         </w:rPr>
+        <w:lastRenderedPageBreak/>
         <w:drawing>
-          <wp:inline distT="0" distB="0" distL="0" distR="0" wp14:anchorId="5D5752ED" wp14:editId="7A153C64">
-            <wp:extent cx="5433644" cy="4023649"/>
-            <wp:effectExtent l="0" t="0" r="0" b="0"/>
-            <wp:docPr id="462215097" name="Picture 43"/>
+          <wp:inline distT="0" distB="0" distL="0" distR="0" wp14:anchorId="0891FFD9" wp14:editId="4A6C3F2F">
+            <wp:extent cx="4539271" cy="4691270"/>
+            <wp:effectExtent l="19050" t="19050" r="13970" b="14605"/>
+            <wp:docPr id="967522789" name="Picture 1421042419"/>
             <wp:cNvGraphicFramePr>
               <a:graphicFrameLocks xmlns:a="http://schemas.openxmlformats.org/drawingml/2006/main" noChangeAspect="1"/>
             </wp:cNvGraphicFramePr>
@@ -1958,7 +1624,7 @@
               <a:graphicData uri="http://schemas.openxmlformats.org/drawingml/2006/picture">
                 <pic:pic xmlns:pic="http://schemas.openxmlformats.org/drawingml/2006/picture">
                   <pic:nvPicPr>
-                    <pic:cNvPr id="0" name="Picture 43"/>
+                    <pic:cNvPr id="0" name="Picture 1421042419"/>
                     <pic:cNvPicPr/>
                   </pic:nvPicPr>
                   <pic:blipFill>
@@ -1976,11 +1642,18 @@
                   <pic:spPr>
                     <a:xfrm>
                       <a:off x="0" y="0"/>
-                      <a:ext cx="5433644" cy="4023649"/>
+                      <a:ext cx="4553006" cy="4705465"/>
                     </a:xfrm>
                     <a:prstGeom prst="rect">
                       <a:avLst/>
                     </a:prstGeom>
+                    <a:ln>
+                      <a:solidFill>
+                        <a:schemeClr val="bg1">
+                          <a:lumMod val="75000"/>
+                        </a:schemeClr>
+                      </a:solidFill>
+                    </a:ln>
                   </pic:spPr>
                 </pic:pic>
               </a:graphicData>
@@ -1991,23 +1664,6 @@
     </w:p>
     <w:p>
       <w:pPr>
-        <w:jc w:val="center"/>
-        <w:rPr>
-          <w:rFonts w:ascii="Segoe UI" w:eastAsia="Segoe UI" w:hAnsi="Segoe UI" w:cs="Times New Roman"/>
-          <w:sz w:val="20"/>
-        </w:rPr>
-      </w:pPr>
-      <w:r>
-        <w:rPr>
-          <w:rFonts w:ascii="Segoe UI" w:eastAsia="Segoe UI" w:hAnsi="Segoe UI" w:cs="Times New Roman"/>
-          <w:sz w:val="20"/>
-        </w:rPr>
-        <w:lastRenderedPageBreak/>
-        <w:t>In the Excel for business action</w:t>
-      </w:r>
-    </w:p>
-    <w:p>
-      <w:pPr>
         <w:numPr>
           <w:ilvl w:val="0"/>
           <w:numId w:val="1"/>
@@ -2015,16 +1671,156 @@
         <w:contextualSpacing/>
         <w:rPr>
           <w:rFonts w:ascii="Segoe UI" w:eastAsia="Segoe UI" w:hAnsi="Segoe UI" w:cs="Times New Roman"/>
-          <w:b/>
-          <w:sz w:val="20"/>
-        </w:rPr>
-      </w:pPr>
-      <w:r>
-        <w:rPr>
-          <w:rFonts w:ascii="Segoe UI" w:eastAsia="Segoe UI" w:hAnsi="Segoe UI" w:cs="Times New Roman"/>
-          <w:sz w:val="20"/>
-        </w:rPr>
-        <w:t xml:space="preserve">You need to filer the retrieved lines. Click the </w:t>
+          <w:sz w:val="20"/>
+        </w:rPr>
+      </w:pPr>
+      <w:r>
+        <w:rPr>
+          <w:rFonts w:ascii="Segoe UI" w:eastAsia="Segoe UI" w:hAnsi="Segoe UI" w:cs="Times New Roman"/>
+          <w:sz w:val="20"/>
+        </w:rPr>
+        <w:t xml:space="preserve">Rename the file to </w:t>
+      </w:r>
+      <w:r>
+        <w:rPr>
+          <w:rFonts w:ascii="Segoe UI" w:eastAsia="Segoe UI" w:hAnsi="Segoe UI" w:cs="Times New Roman"/>
+          <w:b/>
+          <w:sz w:val="20"/>
+        </w:rPr>
+        <w:t>Invoice template</w:t>
+      </w:r>
+      <w:r>
+        <w:rPr>
+          <w:rFonts w:ascii="Segoe UI" w:eastAsia="Segoe UI" w:hAnsi="Segoe UI" w:cs="Times New Roman"/>
+          <w:sz w:val="20"/>
+        </w:rPr>
+        <w:t>.docx</w:t>
+      </w:r>
+    </w:p>
+    <w:p>
+      <w:pPr>
+        <w:numPr>
+          <w:ilvl w:val="0"/>
+          <w:numId w:val="1"/>
+        </w:numPr>
+        <w:contextualSpacing/>
+        <w:rPr>
+          <w:rFonts w:ascii="Segoe UI" w:eastAsia="Segoe UI" w:hAnsi="Segoe UI" w:cs="Times New Roman"/>
+          <w:sz w:val="20"/>
+        </w:rPr>
+      </w:pPr>
+      <w:r>
+        <w:rPr>
+          <w:rFonts w:ascii="Segoe UI" w:eastAsia="Segoe UI" w:hAnsi="Segoe UI" w:cs="Times New Roman"/>
+          <w:sz w:val="20"/>
+        </w:rPr>
+        <w:t>Let’s create Flow that starts from a button</w:t>
+      </w:r>
+      <w:ins w:id="17" w:author="Dattatray Patil (Contractor)" w:date="2021-02-15T12:38:00Z">
+        <w:r>
+          <w:rPr>
+            <w:rFonts w:ascii="Segoe UI" w:eastAsia="Segoe UI" w:hAnsi="Segoe UI" w:cs="Times New Roman"/>
+            <w:sz w:val="20"/>
+          </w:rPr>
+          <w:t xml:space="preserve"> (Instant cloud flow &gt; Manually trigger a flow)</w:t>
+        </w:r>
+      </w:ins>
+      <w:r>
+        <w:rPr>
+          <w:rFonts w:ascii="Segoe UI" w:eastAsia="Segoe UI" w:hAnsi="Segoe UI" w:cs="Times New Roman"/>
+          <w:sz w:val="20"/>
+        </w:rPr>
+        <w:t>.</w:t>
+      </w:r>
+    </w:p>
+    <w:p>
+      <w:pPr>
+        <w:numPr>
+          <w:ilvl w:val="0"/>
+          <w:numId w:val="1"/>
+        </w:numPr>
+        <w:contextualSpacing/>
+        <w:rPr>
+          <w:rFonts w:ascii="Segoe UI" w:eastAsia="Segoe UI" w:hAnsi="Segoe UI" w:cs="Times New Roman"/>
+          <w:sz w:val="20"/>
+        </w:rPr>
+      </w:pPr>
+      <w:r>
+        <w:rPr>
+          <w:rFonts w:ascii="Segoe UI" w:eastAsia="Segoe UI" w:hAnsi="Segoe UI" w:cs="Times New Roman"/>
+          <w:sz w:val="20"/>
+        </w:rPr>
+        <w:t xml:space="preserve">Add an </w:t>
+      </w:r>
+      <w:r>
+        <w:rPr>
+          <w:rFonts w:ascii="Segoe UI" w:eastAsia="Segoe UI" w:hAnsi="Segoe UI" w:cs="Times New Roman"/>
+          <w:sz w:val="20"/>
+        </w:rPr>
+        <w:t xml:space="preserve">action </w:t>
+      </w:r>
+      <w:r>
+        <w:rPr>
+          <w:rFonts w:ascii="Segoe UI" w:eastAsia="Segoe UI" w:hAnsi="Segoe UI" w:cs="Times New Roman"/>
+          <w:b/>
+          <w:sz w:val="20"/>
+        </w:rPr>
+        <w:t xml:space="preserve">Excel </w:t>
+      </w:r>
+      <w:r>
+        <w:rPr>
+          <w:rFonts w:ascii="Segoe UI" w:eastAsia="Segoe UI" w:hAnsi="Segoe UI" w:cs="Times New Roman"/>
+          <w:b/>
+          <w:sz w:val="20"/>
+        </w:rPr>
+        <w:t>Online</w:t>
+      </w:r>
+      <w:r>
+        <w:rPr>
+          <w:rFonts w:ascii="Segoe UI" w:eastAsia="Segoe UI" w:hAnsi="Segoe UI" w:cs="Times New Roman"/>
+          <w:b/>
+          <w:sz w:val="20"/>
+        </w:rPr>
+        <w:t xml:space="preserve"> </w:t>
+      </w:r>
+      <w:r>
+        <w:rPr>
+          <w:rFonts w:ascii="Segoe UI" w:eastAsia="Segoe UI" w:hAnsi="Segoe UI" w:cs="Times New Roman"/>
+          <w:b/>
+          <w:sz w:val="20"/>
+        </w:rPr>
+        <w:t>(</w:t>
+      </w:r>
+      <w:r>
+        <w:rPr>
+          <w:rFonts w:ascii="Segoe UI" w:eastAsia="Segoe UI" w:hAnsi="Segoe UI" w:cs="Times New Roman"/>
+          <w:b/>
+          <w:sz w:val="20"/>
+        </w:rPr>
+        <w:t>Business</w:t>
+      </w:r>
+      <w:r>
+        <w:rPr>
+          <w:rFonts w:ascii="Segoe UI" w:eastAsia="Segoe UI" w:hAnsi="Segoe UI" w:cs="Times New Roman"/>
+          <w:b/>
+          <w:sz w:val="20"/>
+        </w:rPr>
+        <w:t>)</w:t>
+      </w:r>
+      <w:r>
+        <w:rPr>
+          <w:rFonts w:ascii="Segoe UI" w:eastAsia="Segoe UI" w:hAnsi="Segoe UI" w:cs="Times New Roman"/>
+          <w:b/>
+          <w:sz w:val="20"/>
+        </w:rPr>
+        <w:t>-</w:t>
+      </w:r>
+      <w:r>
+        <w:rPr>
+          <w:rFonts w:ascii="Segoe UI" w:eastAsia="Segoe UI" w:hAnsi="Segoe UI" w:cs="Times New Roman"/>
+          <w:sz w:val="20"/>
+        </w:rPr>
+        <w:t xml:space="preserve"> </w:t>
       </w:r>
       <w:r>
         <w:rPr>
@@ -2033,14 +1829,7 @@
           <w:bCs/>
           <w:sz w:val="20"/>
         </w:rPr>
-        <w:t>Show advanced options</w:t>
-      </w:r>
-      <w:r>
-        <w:rPr>
-          <w:rFonts w:ascii="Segoe UI" w:eastAsia="Segoe UI" w:hAnsi="Segoe UI" w:cs="Times New Roman"/>
-          <w:sz w:val="20"/>
-        </w:rPr>
-        <w:t xml:space="preserve"> and in the </w:t>
+        <w:t>List row</w:t>
       </w:r>
       <w:r>
         <w:rPr>
@@ -2049,34 +1838,85 @@
           <w:bCs/>
           <w:sz w:val="20"/>
         </w:rPr>
-        <w:t>Filter Query</w:t>
-      </w:r>
-      <w:r>
-        <w:rPr>
-          <w:rFonts w:ascii="Segoe UI" w:eastAsia="Segoe UI" w:hAnsi="Segoe UI" w:cs="Times New Roman"/>
-          <w:sz w:val="20"/>
-        </w:rPr>
-        <w:t xml:space="preserve"> field, type </w:t>
-      </w:r>
-      <w:r>
-        <w:rPr>
-          <w:rFonts w:ascii="Segoe UI" w:eastAsia="Segoe UI" w:hAnsi="Segoe UI" w:cs="Times New Roman"/>
-          <w:b/>
-          <w:sz w:val="20"/>
-        </w:rPr>
-        <w:t>Invoice eq.‘’</w:t>
-      </w:r>
-    </w:p>
-    <w:p>
-      <w:pPr>
-        <w:rPr>
-          <w:rFonts w:ascii="Segoe UI" w:eastAsia="Segoe UI" w:hAnsi="Segoe UI" w:cs="Times New Roman"/>
-          <w:sz w:val="20"/>
-        </w:rPr>
-      </w:pPr>
-    </w:p>
-    <w:p>
-      <w:pPr>
+        <w:t>s</w:t>
+      </w:r>
+      <w:r>
+        <w:rPr>
+          <w:rFonts w:ascii="Segoe UI" w:eastAsia="Segoe UI" w:hAnsi="Segoe UI" w:cs="Times New Roman"/>
+          <w:b/>
+          <w:bCs/>
+          <w:sz w:val="20"/>
+        </w:rPr>
+        <w:t xml:space="preserve"> present in a table </w:t>
+      </w:r>
+      <w:r>
+        <w:rPr>
+          <w:rFonts w:ascii="Segoe UI" w:eastAsia="Segoe UI" w:hAnsi="Segoe UI" w:cs="Times New Roman"/>
+          <w:sz w:val="20"/>
+        </w:rPr>
+        <w:t xml:space="preserve">, rename it as </w:t>
+      </w:r>
+      <w:r>
+        <w:rPr>
+          <w:rFonts w:ascii="Segoe UI" w:eastAsia="Segoe UI" w:hAnsi="Segoe UI" w:cs="Times New Roman"/>
+          <w:b/>
+          <w:bCs/>
+          <w:sz w:val="20"/>
+        </w:rPr>
+        <w:t>Find Invoices</w:t>
+      </w:r>
+      <w:r>
+        <w:rPr>
+          <w:rFonts w:ascii="Segoe UI" w:eastAsia="Segoe UI" w:hAnsi="Segoe UI" w:cs="Times New Roman"/>
+          <w:sz w:val="20"/>
+        </w:rPr>
+        <w:t xml:space="preserve"> and retrieve the </w:t>
+      </w:r>
+      <w:r>
+        <w:rPr>
+          <w:rFonts w:ascii="Segoe UI" w:eastAsia="Segoe UI" w:hAnsi="Segoe UI" w:cs="Times New Roman"/>
+          <w:b/>
+          <w:sz w:val="20"/>
+        </w:rPr>
+        <w:t>invoice table</w:t>
+      </w:r>
+      <w:r>
+        <w:rPr>
+          <w:rFonts w:ascii="Segoe UI" w:eastAsia="Segoe UI" w:hAnsi="Segoe UI" w:cs="Times New Roman"/>
+          <w:sz w:val="20"/>
+        </w:rPr>
+        <w:t xml:space="preserve"> of your </w:t>
+      </w:r>
+      <w:r>
+        <w:rPr>
+          <w:rFonts w:ascii="Segoe UI" w:eastAsia="Segoe UI" w:hAnsi="Segoe UI" w:cs="Times New Roman"/>
+          <w:b/>
+          <w:sz w:val="20"/>
+        </w:rPr>
+        <w:t>invoice.xlsx</w:t>
+      </w:r>
+      <w:r>
+        <w:rPr>
+          <w:rFonts w:ascii="Segoe UI" w:eastAsia="Segoe UI" w:hAnsi="Segoe UI" w:cs="Times New Roman"/>
+          <w:sz w:val="20"/>
+        </w:rPr>
+        <w:t xml:space="preserve"> documents:</w:t>
+      </w:r>
+    </w:p>
+    <w:p>
+      <w:pPr>
+        <w:ind w:left="720"/>
+        <w:contextualSpacing/>
+        <w:rPr>
+          <w:rFonts w:ascii="Segoe UI" w:eastAsia="Segoe UI" w:hAnsi="Segoe UI" w:cs="Times New Roman"/>
+          <w:sz w:val="20"/>
+        </w:rPr>
+      </w:pPr>
+    </w:p>
+    <w:p>
+      <w:pPr>
+        <w:ind w:left="720"/>
+        <w:contextualSpacing/>
         <w:jc w:val="center"/>
         <w:rPr>
           <w:rFonts w:ascii="Segoe UI" w:eastAsia="Segoe UI" w:hAnsi="Segoe UI" w:cs="Times New Roman"/>
@@ -2089,11 +1929,12 @@
           <w:noProof/>
           <w:sz w:val="20"/>
         </w:rPr>
+        <w:lastRenderedPageBreak/>
         <w:drawing>
-          <wp:inline distT="0" distB="0" distL="0" distR="0" wp14:anchorId="1BBAB08E" wp14:editId="64140489">
-            <wp:extent cx="5307676" cy="6330314"/>
-            <wp:effectExtent l="0" t="0" r="7620" b="0"/>
-            <wp:docPr id="1636371249" name="Picture 44"/>
+          <wp:inline distT="0" distB="0" distL="0" distR="0" wp14:anchorId="76FC28E2" wp14:editId="1ABECE9F">
+            <wp:extent cx="4031312" cy="2812545"/>
+            <wp:effectExtent l="19050" t="19050" r="26670" b="26035"/>
+            <wp:docPr id="659917188" name="Picture 42"/>
             <wp:cNvGraphicFramePr>
               <a:graphicFrameLocks xmlns:a="http://schemas.openxmlformats.org/drawingml/2006/main" noChangeAspect="1"/>
             </wp:cNvGraphicFramePr>
@@ -2101,7 +1942,7 @@
               <a:graphicData uri="http://schemas.openxmlformats.org/drawingml/2006/picture">
                 <pic:pic xmlns:pic="http://schemas.openxmlformats.org/drawingml/2006/picture">
                   <pic:nvPicPr>
-                    <pic:cNvPr id="0" name="Picture 44"/>
+                    <pic:cNvPr id="0" name="Picture 42"/>
                     <pic:cNvPicPr/>
                   </pic:nvPicPr>
                   <pic:blipFill>
@@ -2119,11 +1960,18 @@
                   <pic:spPr>
                     <a:xfrm>
                       <a:off x="0" y="0"/>
-                      <a:ext cx="5307676" cy="6330314"/>
+                      <a:ext cx="4041035" cy="2819328"/>
                     </a:xfrm>
                     <a:prstGeom prst="rect">
                       <a:avLst/>
                     </a:prstGeom>
+                    <a:ln>
+                      <a:solidFill>
+                        <a:schemeClr val="bg1">
+                          <a:lumMod val="75000"/>
+                        </a:schemeClr>
+                      </a:solidFill>
+                    </a:ln>
                   </pic:spPr>
                 </pic:pic>
               </a:graphicData>
@@ -2134,6 +1982,16 @@
     </w:p>
     <w:p>
       <w:pPr>
+        <w:ind w:left="720"/>
+        <w:contextualSpacing/>
+        <w:rPr>
+          <w:rFonts w:ascii="Segoe UI" w:eastAsia="Segoe UI" w:hAnsi="Segoe UI" w:cs="Times New Roman"/>
+          <w:sz w:val="20"/>
+        </w:rPr>
+      </w:pPr>
+    </w:p>
+    <w:p>
+      <w:pPr>
         <w:numPr>
           <w:ilvl w:val="0"/>
           <w:numId w:val="1"/>
@@ -2149,14 +2007,77 @@
           <w:rFonts w:ascii="Segoe UI" w:eastAsia="Segoe UI" w:hAnsi="Segoe UI" w:cs="Times New Roman"/>
           <w:sz w:val="20"/>
         </w:rPr>
-        <w:t xml:space="preserve">Move the cursor between the ‘’ and in the expression panel, </w:t>
-      </w:r>
-      <w:r>
-        <w:rPr>
-          <w:rFonts w:ascii="Segoe UI" w:eastAsia="Segoe UI" w:hAnsi="Segoe UI" w:cs="Times New Roman"/>
-          <w:sz w:val="20"/>
-        </w:rPr>
-        <w:t xml:space="preserve">select the field </w:t>
+        <w:t xml:space="preserve">For each invoice, you will find the corresponding invoice lines: add the </w:t>
+      </w:r>
+      <w:r>
+        <w:rPr>
+          <w:rFonts w:ascii="Segoe UI" w:eastAsia="Segoe UI" w:hAnsi="Segoe UI" w:cs="Times New Roman"/>
+          <w:b/>
+          <w:sz w:val="20"/>
+        </w:rPr>
+        <w:t>Apply to each</w:t>
+      </w:r>
+      <w:r>
+        <w:rPr>
+          <w:rFonts w:ascii="Segoe UI" w:eastAsia="Segoe UI" w:hAnsi="Segoe UI" w:cs="Times New Roman"/>
+          <w:sz w:val="20"/>
+        </w:rPr>
+        <w:t xml:space="preserve"> action where you will add another </w:t>
+      </w:r>
+      <w:r>
+        <w:rPr>
+          <w:rFonts w:ascii="Segoe UI" w:eastAsia="Segoe UI" w:hAnsi="Segoe UI" w:cs="Times New Roman"/>
+          <w:b/>
+          <w:sz w:val="20"/>
+        </w:rPr>
+        <w:t xml:space="preserve">Excel </w:t>
+      </w:r>
+      <w:r>
+        <w:rPr>
+          <w:rFonts w:ascii="Segoe UI" w:eastAsia="Segoe UI" w:hAnsi="Segoe UI" w:cs="Times New Roman"/>
+          <w:b/>
+          <w:sz w:val="20"/>
+        </w:rPr>
+        <w:t>Online</w:t>
+      </w:r>
+      <w:r>
+        <w:rPr>
+          <w:rFonts w:ascii="Segoe UI" w:eastAsia="Segoe UI" w:hAnsi="Segoe UI" w:cs="Times New Roman"/>
+          <w:b/>
+          <w:sz w:val="20"/>
+        </w:rPr>
+        <w:t xml:space="preserve"> </w:t>
+      </w:r>
+      <w:r>
+        <w:rPr>
+          <w:rFonts w:ascii="Segoe UI" w:eastAsia="Segoe UI" w:hAnsi="Segoe UI" w:cs="Times New Roman"/>
+          <w:b/>
+          <w:sz w:val="20"/>
+        </w:rPr>
+        <w:t>(</w:t>
+      </w:r>
+      <w:r>
+        <w:rPr>
+          <w:rFonts w:ascii="Segoe UI" w:eastAsia="Segoe UI" w:hAnsi="Segoe UI" w:cs="Times New Roman"/>
+          <w:b/>
+          <w:sz w:val="20"/>
+        </w:rPr>
+        <w:t>Business</w:t>
+      </w:r>
+      <w:r>
+        <w:rPr>
+          <w:rFonts w:ascii="Segoe UI" w:eastAsia="Segoe UI" w:hAnsi="Segoe UI" w:cs="Times New Roman"/>
+          <w:b/>
+          <w:sz w:val="20"/>
+        </w:rPr>
+        <w:t>)-</w:t>
+      </w:r>
+      <w:r>
+        <w:rPr>
+          <w:rFonts w:ascii="Segoe UI" w:eastAsia="Segoe UI" w:hAnsi="Segoe UI" w:cs="Times New Roman"/>
+          <w:sz w:val="20"/>
+        </w:rPr>
+        <w:t xml:space="preserve"> </w:t>
       </w:r>
       <w:r>
         <w:rPr>
@@ -2165,7 +2086,7 @@
           <w:bCs/>
           <w:sz w:val="20"/>
         </w:rPr>
-        <w:t>Invoic</w:t>
+        <w:t>List row</w:t>
       </w:r>
       <w:r>
         <w:rPr>
@@ -2174,14 +2095,7 @@
           <w:bCs/>
           <w:sz w:val="20"/>
         </w:rPr>
-        <w:t>eID</w:t>
-      </w:r>
-      <w:r>
-        <w:rPr>
-          <w:rFonts w:ascii="Segoe UI" w:eastAsia="Segoe UI" w:hAnsi="Segoe UI" w:cs="Times New Roman"/>
-          <w:sz w:val="20"/>
-        </w:rPr>
-        <w:t xml:space="preserve"> from the </w:t>
+        <w:t>s</w:t>
       </w:r>
       <w:r>
         <w:rPr>
@@ -2190,66 +2104,55 @@
           <w:bCs/>
           <w:sz w:val="20"/>
         </w:rPr>
-        <w:t>Find Invoices</w:t>
-      </w:r>
-      <w:r>
-        <w:rPr>
-          <w:rFonts w:ascii="Segoe UI" w:eastAsia="Segoe UI" w:hAnsi="Segoe UI" w:cs="Times New Roman"/>
-          <w:sz w:val="20"/>
-        </w:rPr>
-        <w:t xml:space="preserve"> action (or </w:t>
-      </w:r>
-      <w:r>
-        <w:rPr>
-          <w:rFonts w:ascii="Segoe UI" w:eastAsia="Segoe UI" w:hAnsi="Segoe UI" w:cs="Times New Roman"/>
-          <w:sz w:val="20"/>
-        </w:rPr>
-        <w:t>you can directly</w:t>
-      </w:r>
-      <w:r>
-        <w:rPr>
-          <w:rFonts w:ascii="Segoe UI" w:eastAsia="Segoe UI" w:hAnsi="Segoe UI" w:cs="Times New Roman"/>
-          <w:sz w:val="20"/>
-        </w:rPr>
-        <w:t xml:space="preserve"> </w:t>
-      </w:r>
-      <w:r>
-        <w:rPr>
-          <w:rFonts w:ascii="Segoe UI" w:eastAsia="Segoe UI" w:hAnsi="Segoe UI" w:cs="Times New Roman"/>
-          <w:sz w:val="20"/>
-        </w:rPr>
-        <w:t xml:space="preserve">type </w:t>
-      </w:r>
-      <w:r>
-        <w:rPr>
-          <w:rFonts w:ascii="Segoe UI" w:eastAsia="Segoe UI" w:hAnsi="Segoe UI" w:cs="Times New Roman"/>
-          <w:b/>
-          <w:sz w:val="20"/>
-        </w:rPr>
-        <w:t>item()?[‘InvoiceID’]</w:t>
-      </w:r>
-      <w:r>
-        <w:rPr>
-          <w:rFonts w:ascii="Segoe UI" w:eastAsia="Segoe UI" w:hAnsi="Segoe UI" w:cs="Times New Roman"/>
-          <w:b/>
-          <w:sz w:val="20"/>
-        </w:rPr>
-        <w:t xml:space="preserve"> instead)</w:t>
-      </w:r>
-      <w:r>
-        <w:rPr>
-          <w:rFonts w:ascii="Segoe UI" w:eastAsia="Segoe UI" w:hAnsi="Segoe UI" w:cs="Times New Roman"/>
-          <w:b/>
-          <w:sz w:val="20"/>
-        </w:rPr>
-        <w:t xml:space="preserve"> </w:t>
-      </w:r>
-      <w:r>
-        <w:rPr>
-          <w:rFonts w:ascii="Segoe UI" w:eastAsia="Segoe UI" w:hAnsi="Segoe UI" w:cs="Times New Roman"/>
-          <w:sz w:val="20"/>
-        </w:rPr>
-        <w:t>then click ok:</w:t>
+        <w:t xml:space="preserve"> present in a table </w:t>
+      </w:r>
+      <w:r>
+        <w:rPr>
+          <w:rFonts w:ascii="Segoe UI" w:eastAsia="Segoe UI" w:hAnsi="Segoe UI" w:cs="Times New Roman"/>
+          <w:sz w:val="20"/>
+        </w:rPr>
+        <w:t xml:space="preserve">(rename it </w:t>
+      </w:r>
+      <w:r>
+        <w:rPr>
+          <w:rFonts w:ascii="Segoe UI" w:eastAsia="Segoe UI" w:hAnsi="Segoe UI" w:cs="Times New Roman"/>
+          <w:b/>
+          <w:sz w:val="20"/>
+        </w:rPr>
+        <w:t xml:space="preserve">Find </w:t>
+      </w:r>
+      <w:proofErr w:type="spellStart"/>
+      <w:r>
+        <w:rPr>
+          <w:rFonts w:ascii="Segoe UI" w:eastAsia="Segoe UI" w:hAnsi="Segoe UI" w:cs="Times New Roman"/>
+          <w:b/>
+          <w:sz w:val="20"/>
+        </w:rPr>
+        <w:t>InvoiceLines</w:t>
+      </w:r>
+      <w:proofErr w:type="spellEnd"/>
+      <w:r>
+        <w:rPr>
+          <w:rFonts w:ascii="Segoe UI" w:eastAsia="Segoe UI" w:hAnsi="Segoe UI" w:cs="Times New Roman"/>
+          <w:sz w:val="20"/>
+        </w:rPr>
+        <w:t xml:space="preserve">) that will retrieve the </w:t>
+      </w:r>
+      <w:proofErr w:type="spellStart"/>
+      <w:r>
+        <w:rPr>
+          <w:rFonts w:ascii="Segoe UI" w:eastAsia="Segoe UI" w:hAnsi="Segoe UI" w:cs="Times New Roman"/>
+          <w:sz w:val="20"/>
+        </w:rPr>
+        <w:t>invoicelines</w:t>
+      </w:r>
+      <w:proofErr w:type="spellEnd"/>
+      <w:r>
+        <w:rPr>
+          <w:rFonts w:ascii="Segoe UI" w:eastAsia="Segoe UI" w:hAnsi="Segoe UI" w:cs="Times New Roman"/>
+          <w:sz w:val="20"/>
+        </w:rPr>
+        <w:t xml:space="preserve"> table:</w:t>
       </w:r>
     </w:p>
     <w:p>
@@ -2266,12 +2169,11 @@
           <w:noProof/>
           <w:sz w:val="20"/>
         </w:rPr>
-        <w:lastRenderedPageBreak/>
         <w:drawing>
-          <wp:inline distT="0" distB="0" distL="0" distR="0" wp14:anchorId="6EFEEA83" wp14:editId="44778F43">
-            <wp:extent cx="5157970" cy="6576890"/>
-            <wp:effectExtent l="0" t="0" r="5080" b="0"/>
-            <wp:docPr id="1636171628" name="Picture 45"/>
+          <wp:inline distT="0" distB="0" distL="0" distR="0" wp14:anchorId="5D5752ED" wp14:editId="3383103F">
+            <wp:extent cx="4746928" cy="3515132"/>
+            <wp:effectExtent l="19050" t="19050" r="15875" b="28575"/>
+            <wp:docPr id="462215097" name="Picture 43"/>
             <wp:cNvGraphicFramePr>
               <a:graphicFrameLocks xmlns:a="http://schemas.openxmlformats.org/drawingml/2006/main" noChangeAspect="1"/>
             </wp:cNvGraphicFramePr>
@@ -2279,7 +2181,7 @@
               <a:graphicData uri="http://schemas.openxmlformats.org/drawingml/2006/picture">
                 <pic:pic xmlns:pic="http://schemas.openxmlformats.org/drawingml/2006/picture">
                   <pic:nvPicPr>
-                    <pic:cNvPr id="0" name="Picture 45"/>
+                    <pic:cNvPr id="0" name="Picture 43"/>
                     <pic:cNvPicPr/>
                   </pic:nvPicPr>
                   <pic:blipFill>
@@ -2297,11 +2199,18 @@
                   <pic:spPr>
                     <a:xfrm>
                       <a:off x="0" y="0"/>
-                      <a:ext cx="5157970" cy="6576890"/>
+                      <a:ext cx="4759501" cy="3524442"/>
                     </a:xfrm>
                     <a:prstGeom prst="rect">
                       <a:avLst/>
                     </a:prstGeom>
+                    <a:ln>
+                      <a:solidFill>
+                        <a:schemeClr val="bg1">
+                          <a:lumMod val="75000"/>
+                        </a:schemeClr>
+                      </a:solidFill>
+                    </a:ln>
                   </pic:spPr>
                 </pic:pic>
               </a:graphicData>
@@ -2318,13 +2227,79 @@
           <w:sz w:val="20"/>
         </w:rPr>
       </w:pPr>
-    </w:p>
-    <w:p>
-      <w:pPr>
-        <w:jc w:val="center"/>
-        <w:rPr>
-          <w:rFonts w:ascii="Segoe UI" w:eastAsia="Segoe UI" w:hAnsi="Segoe UI" w:cs="Times New Roman"/>
-          <w:noProof/>
+      <w:r>
+        <w:rPr>
+          <w:rFonts w:ascii="Segoe UI" w:eastAsia="Segoe UI" w:hAnsi="Segoe UI" w:cs="Times New Roman"/>
+          <w:sz w:val="20"/>
+        </w:rPr>
+        <w:t>In the Excel for business action</w:t>
+      </w:r>
+    </w:p>
+    <w:p>
+      <w:pPr>
+        <w:numPr>
+          <w:ilvl w:val="0"/>
+          <w:numId w:val="1"/>
+        </w:numPr>
+        <w:contextualSpacing/>
+        <w:rPr>
+          <w:rFonts w:ascii="Segoe UI" w:eastAsia="Segoe UI" w:hAnsi="Segoe UI" w:cs="Times New Roman"/>
+          <w:b/>
+          <w:sz w:val="20"/>
+        </w:rPr>
+      </w:pPr>
+      <w:r>
+        <w:rPr>
+          <w:rFonts w:ascii="Segoe UI" w:eastAsia="Segoe UI" w:hAnsi="Segoe UI" w:cs="Times New Roman"/>
+          <w:sz w:val="20"/>
+        </w:rPr>
+        <w:t xml:space="preserve">You need to filer the retrieved lines. Click the </w:t>
+      </w:r>
+      <w:r>
+        <w:rPr>
+          <w:rFonts w:ascii="Segoe UI" w:eastAsia="Segoe UI" w:hAnsi="Segoe UI" w:cs="Times New Roman"/>
+          <w:b/>
+          <w:bCs/>
+          <w:sz w:val="20"/>
+        </w:rPr>
+        <w:t>Show advanced options</w:t>
+      </w:r>
+      <w:r>
+        <w:rPr>
+          <w:rFonts w:ascii="Segoe UI" w:eastAsia="Segoe UI" w:hAnsi="Segoe UI" w:cs="Times New Roman"/>
+          <w:sz w:val="20"/>
+        </w:rPr>
+        <w:t xml:space="preserve"> and in the </w:t>
+      </w:r>
+      <w:r>
+        <w:rPr>
+          <w:rFonts w:ascii="Segoe UI" w:eastAsia="Segoe UI" w:hAnsi="Segoe UI" w:cs="Times New Roman"/>
+          <w:b/>
+          <w:bCs/>
+          <w:sz w:val="20"/>
+        </w:rPr>
+        <w:t>Filter Query</w:t>
+      </w:r>
+      <w:r>
+        <w:rPr>
+          <w:rFonts w:ascii="Segoe UI" w:eastAsia="Segoe UI" w:hAnsi="Segoe UI" w:cs="Times New Roman"/>
+          <w:sz w:val="20"/>
+        </w:rPr>
+        <w:t xml:space="preserve"> field, type </w:t>
+      </w:r>
+      <w:r>
+        <w:rPr>
+          <w:rFonts w:ascii="Segoe UI" w:eastAsia="Segoe UI" w:hAnsi="Segoe UI" w:cs="Times New Roman"/>
+          <w:b/>
+          <w:sz w:val="20"/>
+        </w:rPr>
+        <w:t>Invoice eq.‘’</w:t>
+      </w:r>
+    </w:p>
+    <w:p>
+      <w:pPr>
+        <w:rPr>
+          <w:rFonts w:ascii="Segoe UI" w:eastAsia="Segoe UI" w:hAnsi="Segoe UI" w:cs="Times New Roman"/>
           <w:sz w:val="20"/>
         </w:rPr>
       </w:pPr>
@@ -2345,10 +2320,10 @@
         </w:rPr>
         <w:lastRenderedPageBreak/>
         <w:drawing>
-          <wp:inline distT="0" distB="0" distL="0" distR="0" wp14:anchorId="5FC58016" wp14:editId="3B0EDC1E">
-            <wp:extent cx="5373384" cy="4276608"/>
-            <wp:effectExtent l="0" t="0" r="0" b="0"/>
-            <wp:docPr id="2" name="Picture 2"/>
+          <wp:inline distT="0" distB="0" distL="0" distR="0" wp14:anchorId="1BBAB08E" wp14:editId="10602766">
+            <wp:extent cx="4673427" cy="5573864"/>
+            <wp:effectExtent l="19050" t="19050" r="13335" b="27305"/>
+            <wp:docPr id="1636371249" name="Picture 44"/>
             <wp:cNvGraphicFramePr>
               <a:graphicFrameLocks xmlns:a="http://schemas.openxmlformats.org/drawingml/2006/main" noChangeAspect="1"/>
             </wp:cNvGraphicFramePr>
@@ -2356,10 +2331,8 @@
               <a:graphicData uri="http://schemas.openxmlformats.org/drawingml/2006/picture">
                 <pic:pic xmlns:pic="http://schemas.openxmlformats.org/drawingml/2006/picture">
                   <pic:nvPicPr>
-                    <pic:cNvPr id="0" name="Picture 2"/>
-                    <pic:cNvPicPr>
-                      <a:picLocks noChangeAspect="1" noChangeArrowheads="1"/>
-                    </pic:cNvPicPr>
+                    <pic:cNvPr id="0" name="Picture 44"/>
+                    <pic:cNvPicPr/>
                   </pic:nvPicPr>
                   <pic:blipFill>
                     <a:blip r:embed="rId18">
@@ -2369,22 +2342,24 @@
                         </a:ext>
                       </a:extLst>
                     </a:blip>
-                    <a:srcRect/>
                     <a:stretch>
                       <a:fillRect/>
                     </a:stretch>
                   </pic:blipFill>
-                  <pic:spPr bwMode="auto">
+                  <pic:spPr>
                     <a:xfrm>
                       <a:off x="0" y="0"/>
-                      <a:ext cx="5375692" cy="4278445"/>
+                      <a:ext cx="4681332" cy="5583292"/>
                     </a:xfrm>
                     <a:prstGeom prst="rect">
                       <a:avLst/>
                     </a:prstGeom>
-                    <a:noFill/>
                     <a:ln>
-                      <a:noFill/>
+                      <a:solidFill>
+                        <a:schemeClr val="bg1">
+                          <a:lumMod val="75000"/>
+                        </a:schemeClr>
+                      </a:solidFill>
                     </a:ln>
                   </pic:spPr>
                 </pic:pic>
@@ -2396,6 +2371,294 @@
     </w:p>
     <w:p>
       <w:pPr>
+        <w:numPr>
+          <w:ilvl w:val="0"/>
+          <w:numId w:val="1"/>
+        </w:numPr>
+        <w:contextualSpacing/>
+        <w:rPr>
+          <w:rFonts w:ascii="Segoe UI" w:eastAsia="Segoe UI" w:hAnsi="Segoe UI" w:cs="Times New Roman"/>
+          <w:sz w:val="20"/>
+        </w:rPr>
+      </w:pPr>
+      <w:r>
+        <w:rPr>
+          <w:rFonts w:ascii="Segoe UI" w:eastAsia="Segoe UI" w:hAnsi="Segoe UI" w:cs="Times New Roman"/>
+          <w:sz w:val="20"/>
+        </w:rPr>
+        <w:t xml:space="preserve">Move the cursor between the ‘’ and </w:t>
+      </w:r>
+      <w:del w:id="18" w:author="Dattatray Patil (Contractor)" w:date="2021-02-15T13:02:00Z">
+        <w:r>
+          <w:rPr>
+            <w:rFonts w:ascii="Segoe UI" w:eastAsia="Segoe UI" w:hAnsi="Segoe UI" w:cs="Times New Roman"/>
+            <w:sz w:val="20"/>
+          </w:rPr>
+          <w:delText xml:space="preserve">in the expression panel, </w:delText>
+        </w:r>
+        <w:r>
+          <w:rPr>
+            <w:rFonts w:ascii="Segoe UI" w:eastAsia="Segoe UI" w:hAnsi="Segoe UI" w:cs="Times New Roman"/>
+            <w:sz w:val="20"/>
+          </w:rPr>
+          <w:delText xml:space="preserve">select the field </w:delText>
+        </w:r>
+        <w:r>
+          <w:rPr>
+            <w:rFonts w:ascii="Segoe UI" w:eastAsia="Segoe UI" w:hAnsi="Segoe UI" w:cs="Times New Roman"/>
+            <w:b/>
+            <w:bCs/>
+            <w:sz w:val="20"/>
+          </w:rPr>
+          <w:delText>Invoic</w:delText>
+        </w:r>
+        <w:r>
+          <w:rPr>
+            <w:rFonts w:ascii="Segoe UI" w:eastAsia="Segoe UI" w:hAnsi="Segoe UI" w:cs="Times New Roman"/>
+            <w:b/>
+            <w:bCs/>
+            <w:sz w:val="20"/>
+          </w:rPr>
+          <w:delText>eID</w:delText>
+        </w:r>
+        <w:r>
+          <w:rPr>
+            <w:rFonts w:ascii="Segoe UI" w:eastAsia="Segoe UI" w:hAnsi="Segoe UI" w:cs="Times New Roman"/>
+            <w:sz w:val="20"/>
+          </w:rPr>
+          <w:delText xml:space="preserve"> from the </w:delText>
+        </w:r>
+        <w:r>
+          <w:rPr>
+            <w:rFonts w:ascii="Segoe UI" w:eastAsia="Segoe UI" w:hAnsi="Segoe UI" w:cs="Times New Roman"/>
+            <w:b/>
+            <w:bCs/>
+            <w:sz w:val="20"/>
+          </w:rPr>
+          <w:delText>Find Invoices</w:delText>
+        </w:r>
+        <w:r>
+          <w:rPr>
+            <w:rFonts w:ascii="Segoe UI" w:eastAsia="Segoe UI" w:hAnsi="Segoe UI" w:cs="Times New Roman"/>
+            <w:sz w:val="20"/>
+          </w:rPr>
+          <w:delText xml:space="preserve"> action (or </w:delText>
+        </w:r>
+        <w:r>
+          <w:rPr>
+            <w:rFonts w:ascii="Segoe UI" w:eastAsia="Segoe UI" w:hAnsi="Segoe UI" w:cs="Times New Roman"/>
+            <w:sz w:val="20"/>
+          </w:rPr>
+          <w:delText>you can directly</w:delText>
+        </w:r>
+        <w:r>
+          <w:rPr>
+            <w:rFonts w:ascii="Segoe UI" w:eastAsia="Segoe UI" w:hAnsi="Segoe UI" w:cs="Times New Roman"/>
+            <w:sz w:val="20"/>
+          </w:rPr>
+          <w:delText xml:space="preserve"> </w:delText>
+        </w:r>
+        <w:r>
+          <w:rPr>
+            <w:rFonts w:ascii="Segoe UI" w:eastAsia="Segoe UI" w:hAnsi="Segoe UI" w:cs="Times New Roman"/>
+            <w:sz w:val="20"/>
+          </w:rPr>
+          <w:delText>typ</w:delText>
+        </w:r>
+      </w:del>
+      <w:del w:id="19" w:author="Dattatray Patil (Contractor)" w:date="2021-02-15T13:03:00Z">
+        <w:r>
+          <w:rPr>
+            <w:rFonts w:ascii="Segoe UI" w:eastAsia="Segoe UI" w:hAnsi="Segoe UI" w:cs="Times New Roman"/>
+            <w:sz w:val="20"/>
+          </w:rPr>
+          <w:delText>e</w:delText>
+        </w:r>
+      </w:del>
+      <w:ins w:id="20" w:author="Dattatray Patil (Contractor)" w:date="2021-02-15T13:03:00Z">
+        <w:r>
+          <w:rPr>
+            <w:rFonts w:ascii="Segoe UI" w:eastAsia="Segoe UI" w:hAnsi="Segoe UI" w:cs="Times New Roman"/>
+            <w:sz w:val="20"/>
+          </w:rPr>
+          <w:t>add the expression</w:t>
+        </w:r>
+      </w:ins>
+      <w:r>
+        <w:rPr>
+          <w:rFonts w:ascii="Segoe UI" w:eastAsia="Segoe UI" w:hAnsi="Segoe UI" w:cs="Times New Roman"/>
+          <w:sz w:val="20"/>
+        </w:rPr>
+        <w:t xml:space="preserve"> </w:t>
+      </w:r>
+      <w:ins w:id="21" w:author="Dattatray Patil (Contractor)" w:date="2021-02-15T13:02:00Z">
+        <w:r>
+          <w:rPr>
+            <w:rFonts w:ascii="Segoe UI" w:eastAsia="Segoe UI" w:hAnsi="Segoe UI" w:cs="Times New Roman"/>
+            <w:b/>
+            <w:bCs/>
+            <w:sz w:val="20"/>
+            <w:rPrChange w:id="22" w:author="Dattatray Patil (Contractor)" w:date="2021-02-15T13:03:00Z">
+              <w:rPr>
+                <w:rFonts w:ascii="Segoe UI" w:eastAsia="Segoe UI" w:hAnsi="Segoe UI" w:cs="Times New Roman"/>
+                <w:sz w:val="20"/>
+              </w:rPr>
+            </w:rPrChange>
+          </w:rPr>
+          <w:t>items('</w:t>
+        </w:r>
+        <w:proofErr w:type="spellStart"/>
+        <w:r>
+          <w:rPr>
+            <w:rFonts w:ascii="Segoe UI" w:eastAsia="Segoe UI" w:hAnsi="Segoe UI" w:cs="Times New Roman"/>
+            <w:b/>
+            <w:bCs/>
+            <w:sz w:val="20"/>
+            <w:rPrChange w:id="23" w:author="Dattatray Patil (Contractor)" w:date="2021-02-15T13:03:00Z">
+              <w:rPr>
+                <w:rFonts w:ascii="Segoe UI" w:eastAsia="Segoe UI" w:hAnsi="Segoe UI" w:cs="Times New Roman"/>
+                <w:sz w:val="20"/>
+              </w:rPr>
+            </w:rPrChange>
+          </w:rPr>
+          <w:t>Apply_to_each</w:t>
+        </w:r>
+        <w:proofErr w:type="spellEnd"/>
+        <w:r>
+          <w:rPr>
+            <w:rFonts w:ascii="Segoe UI" w:eastAsia="Segoe UI" w:hAnsi="Segoe UI" w:cs="Times New Roman"/>
+            <w:b/>
+            <w:bCs/>
+            <w:sz w:val="20"/>
+            <w:rPrChange w:id="24" w:author="Dattatray Patil (Contractor)" w:date="2021-02-15T13:03:00Z">
+              <w:rPr>
+                <w:rFonts w:ascii="Segoe UI" w:eastAsia="Segoe UI" w:hAnsi="Segoe UI" w:cs="Times New Roman"/>
+                <w:sz w:val="20"/>
+              </w:rPr>
+            </w:rPrChange>
+          </w:rPr>
+          <w:t>')['</w:t>
+        </w:r>
+        <w:proofErr w:type="spellStart"/>
+        <w:r>
+          <w:rPr>
+            <w:rFonts w:ascii="Segoe UI" w:eastAsia="Segoe UI" w:hAnsi="Segoe UI" w:cs="Times New Roman"/>
+            <w:b/>
+            <w:bCs/>
+            <w:sz w:val="20"/>
+            <w:rPrChange w:id="25" w:author="Dattatray Patil (Contractor)" w:date="2021-02-15T13:03:00Z">
+              <w:rPr>
+                <w:rFonts w:ascii="Segoe UI" w:eastAsia="Segoe UI" w:hAnsi="Segoe UI" w:cs="Times New Roman"/>
+                <w:sz w:val="20"/>
+              </w:rPr>
+            </w:rPrChange>
+          </w:rPr>
+          <w:t>InvoiceID</w:t>
+        </w:r>
+        <w:proofErr w:type="spellEnd"/>
+        <w:r>
+          <w:rPr>
+            <w:rFonts w:ascii="Segoe UI" w:eastAsia="Segoe UI" w:hAnsi="Segoe UI" w:cs="Times New Roman"/>
+            <w:b/>
+            <w:bCs/>
+            <w:sz w:val="20"/>
+            <w:rPrChange w:id="26" w:author="Dattatray Patil (Contractor)" w:date="2021-02-15T13:03:00Z">
+              <w:rPr>
+                <w:rFonts w:ascii="Segoe UI" w:eastAsia="Segoe UI" w:hAnsi="Segoe UI" w:cs="Times New Roman"/>
+                <w:sz w:val="20"/>
+              </w:rPr>
+            </w:rPrChange>
+          </w:rPr>
+          <w:t>']</w:t>
+        </w:r>
+        <w:r>
+          <w:rPr>
+            <w:rFonts w:ascii="Segoe UI" w:eastAsia="Segoe UI" w:hAnsi="Segoe UI" w:cs="Times New Roman"/>
+            <w:sz w:val="20"/>
+          </w:rPr>
+          <w:t xml:space="preserve"> </w:t>
+        </w:r>
+      </w:ins>
+      <w:del w:id="27" w:author="Dattatray Patil (Contractor)" w:date="2021-02-15T13:02:00Z">
+        <w:r>
+          <w:rPr>
+            <w:rFonts w:ascii="Segoe UI" w:eastAsia="Segoe UI" w:hAnsi="Segoe UI" w:cs="Times New Roman"/>
+            <w:b/>
+            <w:sz w:val="20"/>
+          </w:rPr>
+          <w:delText>item()</w:delText>
+        </w:r>
+      </w:del>
+      <w:del w:id="28" w:author="Dattatray Patil (Contractor)" w:date="2021-02-15T13:01:00Z">
+        <w:r>
+          <w:rPr>
+            <w:rFonts w:ascii="Segoe UI" w:eastAsia="Segoe UI" w:hAnsi="Segoe UI" w:cs="Times New Roman"/>
+            <w:b/>
+            <w:sz w:val="20"/>
+          </w:rPr>
+          <w:delText>?</w:delText>
+        </w:r>
+      </w:del>
+      <w:del w:id="29" w:author="Dattatray Patil (Contractor)" w:date="2021-02-15T13:02:00Z">
+        <w:r>
+          <w:rPr>
+            <w:rFonts w:ascii="Segoe UI" w:eastAsia="Segoe UI" w:hAnsi="Segoe UI" w:cs="Times New Roman"/>
+            <w:b/>
+            <w:sz w:val="20"/>
+          </w:rPr>
+          <w:delText>[‘InvoiceID’]</w:delText>
+        </w:r>
+        <w:r>
+          <w:rPr>
+            <w:rFonts w:ascii="Segoe UI" w:eastAsia="Segoe UI" w:hAnsi="Segoe UI" w:cs="Times New Roman"/>
+            <w:b/>
+            <w:sz w:val="20"/>
+          </w:rPr>
+          <w:delText xml:space="preserve"> </w:delText>
+        </w:r>
+      </w:del>
+      <w:del w:id="30" w:author="Dattatray Patil (Contractor)" w:date="2021-02-15T13:01:00Z">
+        <w:r>
+          <w:rPr>
+            <w:rFonts w:ascii="Segoe UI" w:eastAsia="Segoe UI" w:hAnsi="Segoe UI" w:cs="Times New Roman"/>
+            <w:bCs/>
+            <w:sz w:val="20"/>
+            <w:rPrChange w:id="31" w:author="Dattatray Patil (Contractor)" w:date="2021-02-15T13:02:00Z">
+              <w:rPr>
+                <w:rFonts w:ascii="Segoe UI" w:eastAsia="Segoe UI" w:hAnsi="Segoe UI" w:cs="Times New Roman"/>
+                <w:b/>
+                <w:sz w:val="20"/>
+              </w:rPr>
+            </w:rPrChange>
+          </w:rPr>
+          <w:delText>instead)</w:delText>
+        </w:r>
+        <w:r>
+          <w:rPr>
+            <w:rFonts w:ascii="Segoe UI" w:eastAsia="Segoe UI" w:hAnsi="Segoe UI" w:cs="Times New Roman"/>
+            <w:bCs/>
+            <w:sz w:val="20"/>
+            <w:rPrChange w:id="32" w:author="Dattatray Patil (Contractor)" w:date="2021-02-15T13:02:00Z">
+              <w:rPr>
+                <w:rFonts w:ascii="Segoe UI" w:eastAsia="Segoe UI" w:hAnsi="Segoe UI" w:cs="Times New Roman"/>
+                <w:b/>
+                <w:sz w:val="20"/>
+              </w:rPr>
+            </w:rPrChange>
+          </w:rPr>
+          <w:delText xml:space="preserve"> </w:delText>
+        </w:r>
+      </w:del>
+      <w:r>
+        <w:rPr>
+          <w:rFonts w:ascii="Segoe UI" w:eastAsia="Segoe UI" w:hAnsi="Segoe UI" w:cs="Times New Roman"/>
+          <w:sz w:val="20"/>
+        </w:rPr>
+        <w:t>then click ok:</w:t>
+      </w:r>
+    </w:p>
+    <w:p>
+      <w:pPr>
         <w:jc w:val="center"/>
         <w:rPr>
           <w:rFonts w:ascii="Segoe UI" w:eastAsia="Segoe UI" w:hAnsi="Segoe UI" w:cs="Times New Roman"/>
@@ -2410,10 +2673,10 @@
         </w:rPr>
         <w:lastRenderedPageBreak/>
         <w:drawing>
-          <wp:inline distT="0" distB="0" distL="0" distR="0" wp14:anchorId="0F6398E7" wp14:editId="7AED8186">
-            <wp:extent cx="5576043" cy="6699544"/>
-            <wp:effectExtent l="0" t="0" r="5715" b="6350"/>
-            <wp:docPr id="328919397" name="Picture 47"/>
+          <wp:inline distT="0" distB="0" distL="0" distR="0" wp14:anchorId="6EFEEA83" wp14:editId="0F8FA077">
+            <wp:extent cx="3482671" cy="4440728"/>
+            <wp:effectExtent l="19050" t="19050" r="22860" b="17145"/>
+            <wp:docPr id="1636171628" name="Picture 45"/>
             <wp:cNvGraphicFramePr>
               <a:graphicFrameLocks xmlns:a="http://schemas.openxmlformats.org/drawingml/2006/main" noChangeAspect="1"/>
             </wp:cNvGraphicFramePr>
@@ -2421,7 +2684,7 @@
               <a:graphicData uri="http://schemas.openxmlformats.org/drawingml/2006/picture">
                 <pic:pic xmlns:pic="http://schemas.openxmlformats.org/drawingml/2006/picture">
                   <pic:nvPicPr>
-                    <pic:cNvPr id="0" name="Picture 47"/>
+                    <pic:cNvPr id="0" name="Picture 45"/>
                     <pic:cNvPicPr/>
                   </pic:nvPicPr>
                   <pic:blipFill>
@@ -2439,11 +2702,18 @@
                   <pic:spPr>
                     <a:xfrm>
                       <a:off x="0" y="0"/>
-                      <a:ext cx="5576043" cy="6699544"/>
+                      <a:ext cx="3497992" cy="4460264"/>
                     </a:xfrm>
                     <a:prstGeom prst="rect">
                       <a:avLst/>
                     </a:prstGeom>
+                    <a:ln>
+                      <a:solidFill>
+                        <a:schemeClr val="bg1">
+                          <a:lumMod val="75000"/>
+                        </a:schemeClr>
+                      </a:solidFill>
+                    </a:ln>
                   </pic:spPr>
                 </pic:pic>
               </a:graphicData>
@@ -2454,66 +2724,159 @@
     </w:p>
     <w:p>
       <w:pPr>
-        <w:numPr>
-          <w:ilvl w:val="0"/>
-          <w:numId w:val="1"/>
-        </w:numPr>
-        <w:contextualSpacing/>
-        <w:rPr>
-          <w:rFonts w:ascii="Segoe UI" w:eastAsia="Segoe UI" w:hAnsi="Segoe UI" w:cs="Times New Roman"/>
-          <w:sz w:val="20"/>
-        </w:rPr>
-      </w:pPr>
-      <w:r>
-        <w:rPr>
-          <w:rFonts w:ascii="Segoe UI" w:eastAsia="Segoe UI" w:hAnsi="Segoe UI" w:cs="Times New Roman"/>
-          <w:sz w:val="20"/>
-        </w:rPr>
-        <w:br w:type="page"/>
-      </w:r>
-      <w:r>
-        <w:rPr>
-          <w:rFonts w:ascii="Segoe UI" w:eastAsia="Segoe UI" w:hAnsi="Segoe UI" w:cs="Times New Roman"/>
+        <w:jc w:val="center"/>
+        <w:rPr>
+          <w:rFonts w:ascii="Segoe UI" w:eastAsia="Segoe UI" w:hAnsi="Segoe UI" w:cs="Times New Roman"/>
+          <w:sz w:val="20"/>
+        </w:rPr>
+      </w:pPr>
+    </w:p>
+    <w:p>
+      <w:pPr>
+        <w:jc w:val="center"/>
+        <w:rPr>
+          <w:rFonts w:ascii="Segoe UI" w:eastAsia="Segoe UI" w:hAnsi="Segoe UI" w:cs="Times New Roman"/>
+          <w:noProof/>
+          <w:sz w:val="20"/>
+        </w:rPr>
+      </w:pPr>
+      <w:ins w:id="33" w:author="Dattatray Patil (Contractor)" w:date="2021-02-15T13:04:00Z">
+        <w:r>
+          <w:rPr>
+            <w:noProof/>
+          </w:rPr>
+          <w:lastRenderedPageBreak/>
+          <w:drawing>
+            <wp:inline distT="0" distB="0" distL="0" distR="0" wp14:anchorId="6AB8457B" wp14:editId="140BB79F">
+              <wp:extent cx="3570136" cy="3996950"/>
+              <wp:effectExtent l="19050" t="19050" r="11430" b="22860"/>
+              <wp:docPr id="1" name="Picture 1"/>
+              <wp:cNvGraphicFramePr>
+                <a:graphicFrameLocks xmlns:a="http://schemas.openxmlformats.org/drawingml/2006/main" noChangeAspect="1"/>
+              </wp:cNvGraphicFramePr>
+              <a:graphic xmlns:a="http://schemas.openxmlformats.org/drawingml/2006/main">
+                <a:graphicData uri="http://schemas.openxmlformats.org/drawingml/2006/picture">
+                  <pic:pic xmlns:pic="http://schemas.openxmlformats.org/drawingml/2006/picture">
+                    <pic:nvPicPr>
+                      <pic:cNvPr id="1" name=""/>
+                      <pic:cNvPicPr/>
+                    </pic:nvPicPr>
+                    <pic:blipFill>
+                      <a:blip r:embed="rId20"/>
+                      <a:stretch>
+                        <a:fillRect/>
+                      </a:stretch>
+                    </pic:blipFill>
+                    <pic:spPr>
+                      <a:xfrm>
+                        <a:off x="0" y="0"/>
+                        <a:ext cx="3590460" cy="4019703"/>
+                      </a:xfrm>
+                      <a:prstGeom prst="rect">
+                        <a:avLst/>
+                      </a:prstGeom>
+                      <a:ln>
+                        <a:solidFill>
+                          <a:schemeClr val="bg1">
+                            <a:lumMod val="75000"/>
+                          </a:schemeClr>
+                        </a:solidFill>
+                      </a:ln>
+                    </pic:spPr>
+                  </pic:pic>
+                </a:graphicData>
+              </a:graphic>
+            </wp:inline>
+          </w:drawing>
+        </w:r>
+      </w:ins>
+    </w:p>
+    <w:p>
+      <w:pPr>
+        <w:jc w:val="center"/>
+        <w:rPr>
+          <w:rFonts w:ascii="Segoe UI" w:eastAsia="Segoe UI" w:hAnsi="Segoe UI" w:cs="Times New Roman"/>
+          <w:sz w:val="20"/>
+        </w:rPr>
+      </w:pPr>
+      <w:del w:id="34" w:author="Dattatray Patil (Contractor)" w:date="2021-02-15T13:03:00Z">
+        <w:r>
+          <w:rPr>
+            <w:rFonts w:ascii="Segoe UI" w:eastAsia="Segoe UI" w:hAnsi="Segoe UI" w:cs="Times New Roman"/>
+            <w:noProof/>
+            <w:sz w:val="20"/>
+          </w:rPr>
+          <w:drawing>
+            <wp:inline distT="0" distB="0" distL="0" distR="0" wp14:anchorId="5FC58016" wp14:editId="444BCF0C">
+              <wp:extent cx="5373384" cy="4276608"/>
+              <wp:effectExtent l="0" t="0" r="0" b="0"/>
+              <wp:docPr id="2" name="Picture 2"/>
+              <wp:cNvGraphicFramePr>
+                <a:graphicFrameLocks xmlns:a="http://schemas.openxmlformats.org/drawingml/2006/main" noChangeAspect="1"/>
+              </wp:cNvGraphicFramePr>
+              <a:graphic xmlns:a="http://schemas.openxmlformats.org/drawingml/2006/main">
+                <a:graphicData uri="http://schemas.openxmlformats.org/drawingml/2006/picture">
+                  <pic:pic xmlns:pic="http://schemas.openxmlformats.org/drawingml/2006/picture">
+                    <pic:nvPicPr>
+                      <pic:cNvPr id="0" name="Picture 2"/>
+                      <pic:cNvPicPr>
+                        <a:picLocks noChangeAspect="1" noChangeArrowheads="1"/>
+                      </pic:cNvPicPr>
+                    </pic:nvPicPr>
+                    <pic:blipFill>
+                      <a:blip r:embed="rId21">
+                        <a:extLst>
+                          <a:ext uri="{28A0092B-C50C-407E-A947-70E740481C1C}">
+                            <a14:useLocalDpi xmlns:a14="http://schemas.microsoft.com/office/drawing/2010/main" val="0"/>
+                          </a:ext>
+                        </a:extLst>
+                      </a:blip>
+                      <a:srcRect/>
+                      <a:stretch>
+                        <a:fillRect/>
+                      </a:stretch>
+                    </pic:blipFill>
+                    <pic:spPr bwMode="auto">
+                      <a:xfrm>
+                        <a:off x="0" y="0"/>
+                        <a:ext cx="5375692" cy="4278445"/>
+                      </a:xfrm>
+                      <a:prstGeom prst="rect">
+                        <a:avLst/>
+                      </a:prstGeom>
+                      <a:noFill/>
+                      <a:ln>
+                        <a:noFill/>
+                      </a:ln>
+                    </pic:spPr>
+                  </pic:pic>
+                </a:graphicData>
+              </a:graphic>
+            </wp:inline>
+          </w:drawing>
+        </w:r>
+      </w:del>
+    </w:p>
+    <w:p>
+      <w:pPr>
+        <w:jc w:val="center"/>
+        <w:rPr>
+          <w:rFonts w:ascii="Segoe UI" w:eastAsia="Segoe UI" w:hAnsi="Segoe UI" w:cs="Times New Roman"/>
+          <w:sz w:val="20"/>
+        </w:rPr>
+      </w:pPr>
+      <w:r>
+        <w:rPr>
+          <w:rFonts w:ascii="Segoe UI" w:eastAsia="Segoe UI" w:hAnsi="Segoe UI" w:cs="Times New Roman"/>
+          <w:noProof/>
           <w:sz w:val="20"/>
         </w:rPr>
         <w:lastRenderedPageBreak/>
-        <w:t xml:space="preserve">Add an action </w:t>
-      </w:r>
-      <w:r>
-        <w:rPr>
-          <w:rFonts w:ascii="Segoe UI" w:eastAsia="Segoe UI" w:hAnsi="Segoe UI" w:cs="Times New Roman"/>
-          <w:b/>
-          <w:sz w:val="20"/>
-        </w:rPr>
-        <w:t>Populate a Microsoft Word template,</w:t>
-      </w:r>
-      <w:r>
-        <w:rPr>
-          <w:rFonts w:ascii="Segoe UI" w:eastAsia="Segoe UI" w:hAnsi="Segoe UI" w:cs="Times New Roman"/>
-          <w:sz w:val="20"/>
-        </w:rPr>
-        <w:t xml:space="preserve"> and you will notice that the Word content controls show up as fields in this connector; fill in the field with the Excel values:</w:t>
-      </w:r>
-    </w:p>
-    <w:p>
-      <w:pPr>
-        <w:jc w:val="center"/>
-        <w:rPr>
-          <w:rFonts w:ascii="Segoe UI" w:eastAsia="Segoe UI" w:hAnsi="Segoe UI" w:cs="Times New Roman"/>
-          <w:sz w:val="20"/>
-        </w:rPr>
-      </w:pPr>
-      <w:r>
-        <w:rPr>
-          <w:rFonts w:ascii="Segoe UI" w:eastAsia="Segoe UI" w:hAnsi="Segoe UI" w:cs="Times New Roman"/>
-          <w:noProof/>
-          <w:sz w:val="20"/>
-        </w:rPr>
         <w:drawing>
-          <wp:inline distT="0" distB="0" distL="0" distR="0" wp14:anchorId="048EE6F2" wp14:editId="793E8FBA">
-            <wp:extent cx="5163558" cy="6993450"/>
-            <wp:effectExtent l="0" t="0" r="0" b="0"/>
-            <wp:docPr id="1354624208" name="Picture 48"/>
+          <wp:inline distT="0" distB="0" distL="0" distR="0" wp14:anchorId="0F6398E7" wp14:editId="02F249ED">
+            <wp:extent cx="3749868" cy="4505420"/>
+            <wp:effectExtent l="19050" t="19050" r="22225" b="9525"/>
+            <wp:docPr id="328919397" name="Picture 47"/>
             <wp:cNvGraphicFramePr>
               <a:graphicFrameLocks xmlns:a="http://schemas.openxmlformats.org/drawingml/2006/main" noChangeAspect="1"/>
             </wp:cNvGraphicFramePr>
@@ -2521,244 +2884,7 @@
               <a:graphicData uri="http://schemas.openxmlformats.org/drawingml/2006/picture">
                 <pic:pic xmlns:pic="http://schemas.openxmlformats.org/drawingml/2006/picture">
                   <pic:nvPicPr>
-                    <pic:cNvPr id="0" name="Picture 48"/>
-                    <pic:cNvPicPr/>
-                  </pic:nvPicPr>
-                  <pic:blipFill>
-                    <a:blip r:embed="rId20">
-                      <a:extLst>
-                        <a:ext uri="{28A0092B-C50C-407E-A947-70E740481C1C}">
-                          <a14:useLocalDpi xmlns:a14="http://schemas.microsoft.com/office/drawing/2010/main" val="0"/>
-                        </a:ext>
-                      </a:extLst>
-                    </a:blip>
-                    <a:stretch>
-                      <a:fillRect/>
-                    </a:stretch>
-                  </pic:blipFill>
-                  <pic:spPr>
-                    <a:xfrm>
-                      <a:off x="0" y="0"/>
-                      <a:ext cx="5163558" cy="6993450"/>
-                    </a:xfrm>
-                    <a:prstGeom prst="rect">
-                      <a:avLst/>
-                    </a:prstGeom>
-                  </pic:spPr>
-                </pic:pic>
-              </a:graphicData>
-            </a:graphic>
-          </wp:inline>
-        </w:drawing>
-      </w:r>
-    </w:p>
-    <w:p>
-      <w:pPr>
-        <w:jc w:val="center"/>
-        <w:rPr>
-          <w:rFonts w:ascii="Segoe UI" w:eastAsia="Segoe UI" w:hAnsi="Segoe UI" w:cs="Times New Roman"/>
-          <w:sz w:val="20"/>
-        </w:rPr>
-      </w:pPr>
-    </w:p>
-    <w:p>
-      <w:pPr>
-        <w:numPr>
-          <w:ilvl w:val="0"/>
-          <w:numId w:val="1"/>
-        </w:numPr>
-        <w:contextualSpacing/>
-        <w:rPr>
-          <w:rFonts w:ascii="Segoe UI" w:eastAsia="Segoe UI" w:hAnsi="Segoe UI" w:cs="Times New Roman"/>
-          <w:sz w:val="20"/>
-        </w:rPr>
-      </w:pPr>
-      <w:r>
-        <w:rPr>
-          <w:rFonts w:ascii="Segoe UI" w:eastAsia="Segoe UI" w:hAnsi="Segoe UI" w:cs="Times New Roman"/>
-          <w:sz w:val="20"/>
-        </w:rPr>
-        <w:t xml:space="preserve">You still have to generate a file in OneDrive for Business with the content of the previous action output content: add a </w:t>
-      </w:r>
-      <w:r>
-        <w:rPr>
-          <w:rFonts w:ascii="Segoe UI" w:eastAsia="Segoe UI" w:hAnsi="Segoe UI" w:cs="Times New Roman"/>
-          <w:b/>
-          <w:sz w:val="20"/>
-        </w:rPr>
-        <w:t>OneDrive for Business Create file</w:t>
-      </w:r>
-      <w:r>
-        <w:rPr>
-          <w:rFonts w:ascii="Segoe UI" w:eastAsia="Segoe UI" w:hAnsi="Segoe UI" w:cs="Times New Roman"/>
-          <w:sz w:val="20"/>
-        </w:rPr>
-        <w:t xml:space="preserve"> action and rename it Create Word file.</w:t>
-      </w:r>
-    </w:p>
-    <w:p>
-      <w:pPr>
-        <w:numPr>
-          <w:ilvl w:val="0"/>
-          <w:numId w:val="1"/>
-        </w:numPr>
-        <w:contextualSpacing/>
-        <w:rPr>
-          <w:rFonts w:ascii="Segoe UI" w:eastAsia="Segoe UI" w:hAnsi="Segoe UI" w:cs="Times New Roman"/>
-          <w:sz w:val="20"/>
-        </w:rPr>
-      </w:pPr>
-      <w:r>
-        <w:rPr>
-          <w:rFonts w:ascii="Segoe UI" w:eastAsia="Segoe UI" w:hAnsi="Segoe UI" w:cs="Times New Roman"/>
-          <w:sz w:val="20"/>
-        </w:rPr>
-        <w:lastRenderedPageBreak/>
-        <w:t>Fill in the File Content from with the output of the previous action  and dynamically generate the file name:</w:t>
-      </w:r>
-    </w:p>
-    <w:p>
-      <w:pPr>
-        <w:jc w:val="center"/>
-        <w:rPr>
-          <w:rFonts w:ascii="Segoe UI" w:eastAsia="Segoe UI" w:hAnsi="Segoe UI" w:cs="Times New Roman"/>
-          <w:sz w:val="20"/>
-        </w:rPr>
-      </w:pPr>
-      <w:r>
-        <w:rPr>
-          <w:rFonts w:ascii="Segoe UI" w:eastAsia="Segoe UI" w:hAnsi="Segoe UI" w:cs="Times New Roman"/>
-          <w:noProof/>
-          <w:sz w:val="20"/>
-        </w:rPr>
-        <w:drawing>
-          <wp:inline distT="0" distB="0" distL="0" distR="0" wp14:anchorId="701CCD26" wp14:editId="1BF7314E">
-            <wp:extent cx="5838824" cy="1733550"/>
-            <wp:effectExtent l="0" t="0" r="0" b="0"/>
-            <wp:docPr id="464166791" name="Picture 1421042425"/>
-            <wp:cNvGraphicFramePr>
-              <a:graphicFrameLocks xmlns:a="http://schemas.openxmlformats.org/drawingml/2006/main" noChangeAspect="1"/>
-            </wp:cNvGraphicFramePr>
-            <a:graphic xmlns:a="http://schemas.openxmlformats.org/drawingml/2006/main">
-              <a:graphicData uri="http://schemas.openxmlformats.org/drawingml/2006/picture">
-                <pic:pic xmlns:pic="http://schemas.openxmlformats.org/drawingml/2006/picture">
-                  <pic:nvPicPr>
-                    <pic:cNvPr id="0" name="Picture 1421042425"/>
-                    <pic:cNvPicPr/>
-                  </pic:nvPicPr>
-                  <pic:blipFill>
-                    <a:blip r:embed="rId21">
-                      <a:extLst>
-                        <a:ext uri="{28A0092B-C50C-407E-A947-70E740481C1C}">
-                          <a14:useLocalDpi xmlns:a14="http://schemas.microsoft.com/office/drawing/2010/main" val="0"/>
-                        </a:ext>
-                      </a:extLst>
-                    </a:blip>
-                    <a:stretch>
-                      <a:fillRect/>
-                    </a:stretch>
-                  </pic:blipFill>
-                  <pic:spPr>
-                    <a:xfrm>
-                      <a:off x="0" y="0"/>
-                      <a:ext cx="5838824" cy="1733550"/>
-                    </a:xfrm>
-                    <a:prstGeom prst="rect">
-                      <a:avLst/>
-                    </a:prstGeom>
-                  </pic:spPr>
-                </pic:pic>
-              </a:graphicData>
-            </a:graphic>
-          </wp:inline>
-        </w:drawing>
-      </w:r>
-    </w:p>
-    <w:p>
-      <w:pPr>
-        <w:numPr>
-          <w:ilvl w:val="0"/>
-          <w:numId w:val="1"/>
-        </w:numPr>
-        <w:contextualSpacing/>
-        <w:rPr>
-          <w:rFonts w:ascii="Segoe UI" w:eastAsia="Segoe UI" w:hAnsi="Segoe UI" w:cs="Times New Roman"/>
-          <w:sz w:val="20"/>
-        </w:rPr>
-      </w:pPr>
-      <w:r>
-        <w:rPr>
-          <w:rFonts w:ascii="Segoe UI" w:eastAsia="Segoe UI" w:hAnsi="Segoe UI" w:cs="Times New Roman"/>
-          <w:sz w:val="20"/>
-        </w:rPr>
-        <w:t>Add an action Convert Word Document to PDF and grab the path of the generated file</w:t>
-      </w:r>
-    </w:p>
-    <w:p>
-      <w:pPr>
-        <w:numPr>
-          <w:ilvl w:val="0"/>
-          <w:numId w:val="1"/>
-        </w:numPr>
-        <w:contextualSpacing/>
-        <w:rPr>
-          <w:rFonts w:ascii="Segoe UI" w:eastAsia="Segoe UI" w:hAnsi="Segoe UI" w:cs="Times New Roman"/>
-          <w:sz w:val="20"/>
-        </w:rPr>
-      </w:pPr>
-      <w:r>
-        <w:rPr>
-          <w:rFonts w:ascii="Segoe UI" w:eastAsia="Segoe UI" w:hAnsi="Segoe UI" w:cs="Times New Roman"/>
-          <w:sz w:val="20"/>
-        </w:rPr>
-        <w:t xml:space="preserve">Add a </w:t>
-      </w:r>
-      <w:r>
-        <w:rPr>
-          <w:rFonts w:ascii="Segoe UI" w:eastAsia="Segoe UI" w:hAnsi="Segoe UI" w:cs="Times New Roman"/>
-          <w:b/>
-          <w:sz w:val="20"/>
-        </w:rPr>
-        <w:t>OneDrive for Business Create file action</w:t>
-      </w:r>
-      <w:r>
-        <w:rPr>
-          <w:rFonts w:ascii="Segoe UI" w:eastAsia="Segoe UI" w:hAnsi="Segoe UI" w:cs="Times New Roman"/>
-          <w:sz w:val="20"/>
-        </w:rPr>
-        <w:t xml:space="preserve"> to create the pdf file and pass the body of the previous action. The next 2 actions should look like this:</w:t>
-      </w:r>
-    </w:p>
-    <w:p>
-      <w:pPr>
-        <w:ind w:left="720"/>
-        <w:contextualSpacing/>
-        <w:jc w:val="center"/>
-        <w:rPr>
-          <w:rFonts w:ascii="Segoe UI" w:eastAsia="Segoe UI" w:hAnsi="Segoe UI" w:cs="Times New Roman"/>
-          <w:sz w:val="20"/>
-        </w:rPr>
-      </w:pPr>
-      <w:r>
-        <w:rPr>
-          <w:rFonts w:ascii="Segoe UI" w:eastAsia="Segoe UI" w:hAnsi="Segoe UI" w:cs="Times New Roman"/>
-          <w:noProof/>
-          <w:sz w:val="20"/>
-        </w:rPr>
-        <w:lastRenderedPageBreak/>
-        <w:drawing>
-          <wp:inline distT="0" distB="0" distL="0" distR="0" wp14:anchorId="752B329B" wp14:editId="15416A22">
-            <wp:extent cx="5238854" cy="6604391"/>
-            <wp:effectExtent l="0" t="0" r="0" b="6350"/>
-            <wp:docPr id="88769779" name="Picture 49"/>
-            <wp:cNvGraphicFramePr>
-              <a:graphicFrameLocks xmlns:a="http://schemas.openxmlformats.org/drawingml/2006/main" noChangeAspect="1"/>
-            </wp:cNvGraphicFramePr>
-            <a:graphic xmlns:a="http://schemas.openxmlformats.org/drawingml/2006/main">
-              <a:graphicData uri="http://schemas.openxmlformats.org/drawingml/2006/picture">
-                <pic:pic xmlns:pic="http://schemas.openxmlformats.org/drawingml/2006/picture">
-                  <pic:nvPicPr>
-                    <pic:cNvPr id="0" name="Picture 49"/>
+                    <pic:cNvPr id="0" name="Picture 47"/>
                     <pic:cNvPicPr/>
                   </pic:nvPicPr>
                   <pic:blipFill>
@@ -2776,11 +2902,18 @@
                   <pic:spPr>
                     <a:xfrm>
                       <a:off x="0" y="0"/>
-                      <a:ext cx="5238854" cy="6604391"/>
+                      <a:ext cx="3775144" cy="4535789"/>
                     </a:xfrm>
                     <a:prstGeom prst="rect">
                       <a:avLst/>
                     </a:prstGeom>
+                    <a:ln>
+                      <a:solidFill>
+                        <a:schemeClr val="bg1">
+                          <a:lumMod val="75000"/>
+                        </a:schemeClr>
+                      </a:solidFill>
+                    </a:ln>
                   </pic:spPr>
                 </pic:pic>
               </a:graphicData>
@@ -2806,13 +2939,35 @@
           <w:rFonts w:ascii="Segoe UI" w:eastAsia="Segoe UI" w:hAnsi="Segoe UI" w:cs="Times New Roman"/>
           <w:sz w:val="20"/>
         </w:rPr>
-        <w:t>Run the Flow and check the generated PDF files. The first file should look like this:</w:t>
-      </w:r>
-    </w:p>
-    <w:p>
-      <w:pPr>
-        <w:ind w:left="720"/>
-        <w:contextualSpacing/>
+        <w:br w:type="page"/>
+      </w:r>
+      <w:r>
+        <w:rPr>
+          <w:rFonts w:ascii="Segoe UI" w:eastAsia="Segoe UI" w:hAnsi="Segoe UI" w:cs="Times New Roman"/>
+          <w:sz w:val="20"/>
+        </w:rPr>
+        <w:lastRenderedPageBreak/>
+        <w:t xml:space="preserve">Add an action </w:t>
+      </w:r>
+      <w:r>
+        <w:rPr>
+          <w:rFonts w:ascii="Segoe UI" w:eastAsia="Segoe UI" w:hAnsi="Segoe UI" w:cs="Times New Roman"/>
+          <w:b/>
+          <w:sz w:val="20"/>
+        </w:rPr>
+        <w:t>Populate a Microsoft Word template,</w:t>
+      </w:r>
+      <w:r>
+        <w:rPr>
+          <w:rFonts w:ascii="Segoe UI" w:eastAsia="Segoe UI" w:hAnsi="Segoe UI" w:cs="Times New Roman"/>
+          <w:sz w:val="20"/>
+        </w:rPr>
+        <w:t xml:space="preserve"> and you will notice that the Word content controls show up as fields in this connector; fill in the field with the Excel values:</w:t>
+      </w:r>
+    </w:p>
+    <w:p>
+      <w:pPr>
+        <w:jc w:val="center"/>
         <w:rPr>
           <w:rFonts w:ascii="Segoe UI" w:eastAsia="Segoe UI" w:hAnsi="Segoe UI" w:cs="Times New Roman"/>
           <w:sz w:val="20"/>
@@ -2824,12 +2979,11 @@
           <w:noProof/>
           <w:sz w:val="20"/>
         </w:rPr>
-        <w:lastRenderedPageBreak/>
         <w:drawing>
-          <wp:inline distT="0" distB="0" distL="0" distR="0" wp14:anchorId="09915DB7" wp14:editId="28C4F446">
-            <wp:extent cx="6591302" cy="5391152"/>
-            <wp:effectExtent l="0" t="0" r="0" b="0"/>
-            <wp:docPr id="590360135" name="Picture 1421042427"/>
+          <wp:inline distT="0" distB="0" distL="0" distR="0" wp14:anchorId="048EE6F2" wp14:editId="7830775A">
+            <wp:extent cx="4902103" cy="6639339"/>
+            <wp:effectExtent l="19050" t="19050" r="13335" b="9525"/>
+            <wp:docPr id="1354624208" name="Picture 48"/>
             <wp:cNvGraphicFramePr>
               <a:graphicFrameLocks xmlns:a="http://schemas.openxmlformats.org/drawingml/2006/main" noChangeAspect="1"/>
             </wp:cNvGraphicFramePr>
@@ -2837,7 +2991,7 @@
               <a:graphicData uri="http://schemas.openxmlformats.org/drawingml/2006/picture">
                 <pic:pic xmlns:pic="http://schemas.openxmlformats.org/drawingml/2006/picture">
                   <pic:nvPicPr>
-                    <pic:cNvPr id="0" name="Picture 1421042427"/>
+                    <pic:cNvPr id="0" name="Picture 48"/>
                     <pic:cNvPicPr/>
                   </pic:nvPicPr>
                   <pic:blipFill>
@@ -2855,11 +3009,18 @@
                   <pic:spPr>
                     <a:xfrm>
                       <a:off x="0" y="0"/>
-                      <a:ext cx="6591302" cy="5391152"/>
+                      <a:ext cx="4906102" cy="6644756"/>
                     </a:xfrm>
                     <a:prstGeom prst="rect">
                       <a:avLst/>
                     </a:prstGeom>
+                    <a:ln>
+                      <a:solidFill>
+                        <a:schemeClr val="bg1">
+                          <a:lumMod val="75000"/>
+                        </a:schemeClr>
+                      </a:solidFill>
+                    </a:ln>
                   </pic:spPr>
                 </pic:pic>
               </a:graphicData>
@@ -2870,6 +3031,15 @@
     </w:p>
     <w:p>
       <w:pPr>
+        <w:jc w:val="center"/>
+        <w:rPr>
+          <w:rFonts w:ascii="Segoe UI" w:eastAsia="Segoe UI" w:hAnsi="Segoe UI" w:cs="Times New Roman"/>
+          <w:sz w:val="20"/>
+        </w:rPr>
+      </w:pPr>
+    </w:p>
+    <w:p>
+      <w:pPr>
         <w:numPr>
           <w:ilvl w:val="0"/>
           <w:numId w:val="1"/>
@@ -2885,38 +3055,62 @@
           <w:rFonts w:ascii="Segoe UI" w:eastAsia="Segoe UI" w:hAnsi="Segoe UI" w:cs="Times New Roman"/>
           <w:sz w:val="20"/>
         </w:rPr>
-        <w:t xml:space="preserve">You will now update the Flow to implement the line items. Edit the Flow and define an array variable called </w:t>
-      </w:r>
-      <w:r>
-        <w:rPr>
-          <w:rFonts w:ascii="Segoe UI" w:eastAsia="Segoe UI" w:hAnsi="Segoe UI" w:cs="Times New Roman"/>
-          <w:b/>
-          <w:sz w:val="20"/>
-        </w:rPr>
-        <w:t>invoiceLines</w:t>
-      </w:r>
-      <w:r>
-        <w:rPr>
-          <w:rFonts w:ascii="Segoe UI" w:eastAsia="Segoe UI" w:hAnsi="Segoe UI" w:cs="Times New Roman"/>
-          <w:sz w:val="20"/>
-        </w:rPr>
-        <w:t xml:space="preserve"> and initialize it as an empty array:</w:t>
-      </w:r>
-    </w:p>
-    <w:p>
-      <w:pPr>
-        <w:ind w:left="720"/>
-        <w:contextualSpacing/>
-        <w:rPr>
-          <w:rFonts w:ascii="Segoe UI" w:eastAsia="Segoe UI" w:hAnsi="Segoe UI" w:cs="Times New Roman"/>
-          <w:sz w:val="20"/>
-        </w:rPr>
-      </w:pPr>
-    </w:p>
-    <w:p>
-      <w:pPr>
-        <w:ind w:left="720"/>
-        <w:contextualSpacing/>
+        <w:t xml:space="preserve">You still </w:t>
+      </w:r>
+      <w:proofErr w:type="gramStart"/>
+      <w:r>
+        <w:rPr>
+          <w:rFonts w:ascii="Segoe UI" w:eastAsia="Segoe UI" w:hAnsi="Segoe UI" w:cs="Times New Roman"/>
+          <w:sz w:val="20"/>
+        </w:rPr>
+        <w:t>have to</w:t>
+      </w:r>
+      <w:proofErr w:type="gramEnd"/>
+      <w:r>
+        <w:rPr>
+          <w:rFonts w:ascii="Segoe UI" w:eastAsia="Segoe UI" w:hAnsi="Segoe UI" w:cs="Times New Roman"/>
+          <w:sz w:val="20"/>
+        </w:rPr>
+        <w:t xml:space="preserve"> generate a file in OneDrive for Business with the content of the previous action output content: add a </w:t>
+      </w:r>
+      <w:r>
+        <w:rPr>
+          <w:rFonts w:ascii="Segoe UI" w:eastAsia="Segoe UI" w:hAnsi="Segoe UI" w:cs="Times New Roman"/>
+          <w:b/>
+          <w:sz w:val="20"/>
+        </w:rPr>
+        <w:t>OneDrive for Business Create file</w:t>
+      </w:r>
+      <w:r>
+        <w:rPr>
+          <w:rFonts w:ascii="Segoe UI" w:eastAsia="Segoe UI" w:hAnsi="Segoe UI" w:cs="Times New Roman"/>
+          <w:sz w:val="20"/>
+        </w:rPr>
+        <w:t xml:space="preserve"> action and rename it Create Word file.</w:t>
+      </w:r>
+    </w:p>
+    <w:p>
+      <w:pPr>
+        <w:numPr>
+          <w:ilvl w:val="0"/>
+          <w:numId w:val="1"/>
+        </w:numPr>
+        <w:contextualSpacing/>
+        <w:rPr>
+          <w:rFonts w:ascii="Segoe UI" w:eastAsia="Segoe UI" w:hAnsi="Segoe UI" w:cs="Times New Roman"/>
+          <w:sz w:val="20"/>
+        </w:rPr>
+      </w:pPr>
+      <w:r>
+        <w:rPr>
+          <w:rFonts w:ascii="Segoe UI" w:eastAsia="Segoe UI" w:hAnsi="Segoe UI" w:cs="Times New Roman"/>
+          <w:sz w:val="20"/>
+        </w:rPr>
+        <w:t>Fill in the File Content from with the output of the previous action  and dynamically generate the file name:</w:t>
+      </w:r>
+    </w:p>
+    <w:p>
+      <w:pPr>
         <w:jc w:val="center"/>
         <w:rPr>
           <w:rFonts w:ascii="Segoe UI" w:eastAsia="Segoe UI" w:hAnsi="Segoe UI" w:cs="Times New Roman"/>
@@ -2931,10 +3125,10 @@
         </w:rPr>
         <w:lastRenderedPageBreak/>
         <w:drawing>
-          <wp:inline distT="0" distB="0" distL="0" distR="0" wp14:anchorId="26DBDD26" wp14:editId="5BBFCBBA">
-            <wp:extent cx="5041864" cy="2804746"/>
-            <wp:effectExtent l="0" t="0" r="6985" b="0"/>
-            <wp:docPr id="502717461" name="Picture 50"/>
+          <wp:inline distT="0" distB="0" distL="0" distR="0" wp14:anchorId="701CCD26" wp14:editId="65338FF8">
+            <wp:extent cx="4818491" cy="1430613"/>
+            <wp:effectExtent l="0" t="0" r="1270" b="0"/>
+            <wp:docPr id="464166791" name="Picture 1421042425"/>
             <wp:cNvGraphicFramePr>
               <a:graphicFrameLocks xmlns:a="http://schemas.openxmlformats.org/drawingml/2006/main" noChangeAspect="1"/>
             </wp:cNvGraphicFramePr>
@@ -2942,7 +3136,7 @@
               <a:graphicData uri="http://schemas.openxmlformats.org/drawingml/2006/picture">
                 <pic:pic xmlns:pic="http://schemas.openxmlformats.org/drawingml/2006/picture">
                   <pic:nvPicPr>
-                    <pic:cNvPr id="0" name="Picture 50"/>
+                    <pic:cNvPr id="0" name="Picture 1421042425"/>
                     <pic:cNvPicPr/>
                   </pic:nvPicPr>
                   <pic:blipFill>
@@ -2960,7 +3154,7 @@
                   <pic:spPr>
                     <a:xfrm>
                       <a:off x="0" y="0"/>
-                      <a:ext cx="5041864" cy="2804746"/>
+                      <a:ext cx="4848264" cy="1439453"/>
                     </a:xfrm>
                     <a:prstGeom prst="rect">
                       <a:avLst/>
@@ -2990,7 +3184,42 @@
           <w:rFonts w:ascii="Segoe UI" w:eastAsia="Segoe UI" w:hAnsi="Segoe UI" w:cs="Times New Roman"/>
           <w:sz w:val="20"/>
         </w:rPr>
-        <w:t>Add a Set variable action at the start of Apply to each to clean-up this variable again:</w:t>
+        <w:t>Add an action Convert Word Document to PDF and grab the path of the generated file</w:t>
+      </w:r>
+    </w:p>
+    <w:p>
+      <w:pPr>
+        <w:numPr>
+          <w:ilvl w:val="0"/>
+          <w:numId w:val="1"/>
+        </w:numPr>
+        <w:contextualSpacing/>
+        <w:rPr>
+          <w:rFonts w:ascii="Segoe UI" w:eastAsia="Segoe UI" w:hAnsi="Segoe UI" w:cs="Times New Roman"/>
+          <w:sz w:val="20"/>
+        </w:rPr>
+      </w:pPr>
+      <w:r>
+        <w:rPr>
+          <w:rFonts w:ascii="Segoe UI" w:eastAsia="Segoe UI" w:hAnsi="Segoe UI" w:cs="Times New Roman"/>
+          <w:sz w:val="20"/>
+        </w:rPr>
+        <w:t xml:space="preserve">Add a </w:t>
+      </w:r>
+      <w:r>
+        <w:rPr>
+          <w:rFonts w:ascii="Segoe UI" w:eastAsia="Segoe UI" w:hAnsi="Segoe UI" w:cs="Times New Roman"/>
+          <w:b/>
+          <w:sz w:val="20"/>
+        </w:rPr>
+        <w:t>OneDrive for Business Create file action</w:t>
+      </w:r>
+      <w:r>
+        <w:rPr>
+          <w:rFonts w:ascii="Segoe UI" w:eastAsia="Segoe UI" w:hAnsi="Segoe UI" w:cs="Times New Roman"/>
+          <w:sz w:val="20"/>
+        </w:rPr>
+        <w:t xml:space="preserve"> to create the pdf file and pass the body of the previous action. The next 2 actions should look like this:</w:t>
       </w:r>
     </w:p>
     <w:p>
@@ -3010,10 +3239,10 @@
           <w:sz w:val="20"/>
         </w:rPr>
         <w:drawing>
-          <wp:inline distT="0" distB="0" distL="0" distR="0" wp14:anchorId="67F77F00" wp14:editId="1CD01A70">
-            <wp:extent cx="5169876" cy="2548186"/>
-            <wp:effectExtent l="0" t="0" r="0" b="5080"/>
-            <wp:docPr id="935906742" name="Picture 51"/>
+          <wp:inline distT="0" distB="0" distL="0" distR="0" wp14:anchorId="752B329B" wp14:editId="577A9628">
+            <wp:extent cx="3532074" cy="4452730"/>
+            <wp:effectExtent l="19050" t="19050" r="11430" b="24130"/>
+            <wp:docPr id="88769779" name="Picture 49"/>
             <wp:cNvGraphicFramePr>
               <a:graphicFrameLocks xmlns:a="http://schemas.openxmlformats.org/drawingml/2006/main" noChangeAspect="1"/>
             </wp:cNvGraphicFramePr>
@@ -3021,7 +3250,7 @@
               <a:graphicData uri="http://schemas.openxmlformats.org/drawingml/2006/picture">
                 <pic:pic xmlns:pic="http://schemas.openxmlformats.org/drawingml/2006/picture">
                   <pic:nvPicPr>
-                    <pic:cNvPr id="0" name="Picture 51"/>
+                    <pic:cNvPr id="0" name="Picture 49"/>
                     <pic:cNvPicPr/>
                   </pic:nvPicPr>
                   <pic:blipFill>
@@ -3039,11 +3268,18 @@
                   <pic:spPr>
                     <a:xfrm>
                       <a:off x="0" y="0"/>
-                      <a:ext cx="5169876" cy="2548186"/>
+                      <a:ext cx="3558694" cy="4486288"/>
                     </a:xfrm>
                     <a:prstGeom prst="rect">
                       <a:avLst/>
                     </a:prstGeom>
+                    <a:ln>
+                      <a:solidFill>
+                        <a:schemeClr val="bg1">
+                          <a:lumMod val="75000"/>
+                        </a:schemeClr>
+                      </a:solidFill>
+                    </a:ln>
                   </pic:spPr>
                 </pic:pic>
               </a:graphicData>
@@ -3054,16 +3290,6 @@
     </w:p>
     <w:p>
       <w:pPr>
-        <w:ind w:left="720"/>
-        <w:contextualSpacing/>
-        <w:rPr>
-          <w:rFonts w:ascii="Segoe UI" w:eastAsia="Segoe UI" w:hAnsi="Segoe UI" w:cs="Times New Roman"/>
-          <w:sz w:val="20"/>
-        </w:rPr>
-      </w:pPr>
-    </w:p>
-    <w:p>
-      <w:pPr>
         <w:numPr>
           <w:ilvl w:val="0"/>
           <w:numId w:val="1"/>
@@ -3079,49 +3305,23 @@
           <w:rFonts w:ascii="Segoe UI" w:eastAsia="Segoe UI" w:hAnsi="Segoe UI" w:cs="Times New Roman"/>
           <w:sz w:val="20"/>
         </w:rPr>
-        <w:t xml:space="preserve">After the Find </w:t>
-      </w:r>
-      <w:r>
-        <w:rPr>
-          <w:rFonts w:ascii="Segoe UI" w:eastAsia="Segoe UI" w:hAnsi="Segoe UI" w:cs="Times New Roman"/>
-          <w:b/>
-          <w:bCs/>
-          <w:sz w:val="20"/>
-        </w:rPr>
-        <w:t>InvoiceLines</w:t>
-      </w:r>
-      <w:r>
-        <w:rPr>
-          <w:rFonts w:ascii="Segoe UI" w:eastAsia="Segoe UI" w:hAnsi="Segoe UI" w:cs="Times New Roman"/>
-          <w:sz w:val="20"/>
-        </w:rPr>
-        <w:t xml:space="preserve"> action, </w:t>
-      </w:r>
-      <w:r>
-        <w:rPr>
-          <w:rFonts w:ascii="Segoe UI" w:eastAsia="Segoe UI" w:hAnsi="Segoe UI" w:cs="Times New Roman"/>
-          <w:b/>
-          <w:sz w:val="20"/>
-        </w:rPr>
-        <w:t>add an Apply to each Invoice</w:t>
-      </w:r>
-      <w:r>
-        <w:rPr>
-          <w:rFonts w:ascii="Segoe UI" w:eastAsia="Segoe UI" w:hAnsi="Segoe UI" w:cs="Times New Roman"/>
-          <w:sz w:val="20"/>
-        </w:rPr>
-        <w:t xml:space="preserve"> to go through every invoice lines:</w:t>
-      </w:r>
-    </w:p>
-    <w:p>
-      <w:pPr>
-        <w:ind w:left="720"/>
-        <w:contextualSpacing/>
-        <w:jc w:val="center"/>
-        <w:rPr>
-          <w:rFonts w:ascii="Segoe UI" w:eastAsia="Segoe UI" w:hAnsi="Segoe UI" w:cs="Times New Roman"/>
-          <w:sz w:val="20"/>
-        </w:rPr>
+        <w:t>Run the Flow and check the generated PDF files. The first file should look like this:</w:t>
+      </w:r>
+    </w:p>
+    <w:p>
+      <w:pPr>
+        <w:ind w:left="2160"/>
+        <w:contextualSpacing/>
+        <w:rPr>
+          <w:rFonts w:ascii="Segoe UI" w:eastAsia="Segoe UI" w:hAnsi="Segoe UI" w:cs="Times New Roman"/>
+          <w:sz w:val="20"/>
+        </w:rPr>
+        <w:pPrChange w:id="35" w:author="Dattatray Patil (Contractor)" w:date="2021-02-15T13:21:00Z">
+          <w:pPr>
+            <w:ind w:left="720"/>
+            <w:contextualSpacing/>
+          </w:pPr>
+        </w:pPrChange>
       </w:pPr>
       <w:r>
         <w:rPr>
@@ -3131,10 +3331,10 @@
         </w:rPr>
         <w:lastRenderedPageBreak/>
         <w:drawing>
-          <wp:inline distT="0" distB="0" distL="0" distR="0" wp14:anchorId="769302B1" wp14:editId="00DB2F80">
-            <wp:extent cx="4804888" cy="2576879"/>
-            <wp:effectExtent l="0" t="0" r="0" b="0"/>
-            <wp:docPr id="512352654" name="Picture 53"/>
+          <wp:inline distT="0" distB="0" distL="0" distR="0" wp14:anchorId="09915DB7" wp14:editId="55817596">
+            <wp:extent cx="2790037" cy="2282024"/>
+            <wp:effectExtent l="19050" t="19050" r="10795" b="23495"/>
+            <wp:docPr id="590360135" name="Picture 1421042427"/>
             <wp:cNvGraphicFramePr>
               <a:graphicFrameLocks xmlns:a="http://schemas.openxmlformats.org/drawingml/2006/main" noChangeAspect="1"/>
             </wp:cNvGraphicFramePr>
@@ -3142,11 +3342,11 @@
               <a:graphicData uri="http://schemas.openxmlformats.org/drawingml/2006/picture">
                 <pic:pic xmlns:pic="http://schemas.openxmlformats.org/drawingml/2006/picture">
                   <pic:nvPicPr>
-                    <pic:cNvPr id="0" name="Picture 53"/>
+                    <pic:cNvPr id="0" name="Picture 1421042427"/>
                     <pic:cNvPicPr/>
                   </pic:nvPicPr>
                   <pic:blipFill>
-                    <a:blip r:embed="rId26">
+                    <a:blip r:embed="rId26" cstate="print">
                       <a:extLst>
                         <a:ext uri="{28A0092B-C50C-407E-A947-70E740481C1C}">
                           <a14:useLocalDpi xmlns:a14="http://schemas.microsoft.com/office/drawing/2010/main" val="0"/>
@@ -3160,11 +3360,18 @@
                   <pic:spPr>
                     <a:xfrm>
                       <a:off x="0" y="0"/>
-                      <a:ext cx="4804888" cy="2576879"/>
+                      <a:ext cx="2818415" cy="2305235"/>
                     </a:xfrm>
                     <a:prstGeom prst="rect">
                       <a:avLst/>
                     </a:prstGeom>
+                    <a:ln>
+                      <a:solidFill>
+                        <a:schemeClr val="bg1">
+                          <a:lumMod val="75000"/>
+                        </a:schemeClr>
+                      </a:solidFill>
+                    </a:ln>
                   </pic:spPr>
                 </pic:pic>
               </a:graphicData>
@@ -3190,42 +3397,40 @@
           <w:rFonts w:ascii="Segoe UI" w:eastAsia="Segoe UI" w:hAnsi="Segoe UI" w:cs="Times New Roman"/>
           <w:sz w:val="20"/>
         </w:rPr>
-        <w:t xml:space="preserve">In this Apply to each, you will create a JSON array containing the </w:t>
-      </w:r>
-      <w:r>
-        <w:rPr>
-          <w:rFonts w:ascii="Segoe UI" w:eastAsia="Segoe UI" w:hAnsi="Segoe UI" w:cs="Times New Roman"/>
-          <w:b/>
-          <w:bCs/>
-          <w:sz w:val="20"/>
-        </w:rPr>
-        <w:t>lineitems</w:t>
-      </w:r>
-      <w:r>
-        <w:rPr>
-          <w:rFonts w:ascii="Segoe UI" w:eastAsia="Segoe UI" w:hAnsi="Segoe UI" w:cs="Times New Roman"/>
-          <w:sz w:val="20"/>
-        </w:rPr>
-        <w:t xml:space="preserve"> information; add an </w:t>
-      </w:r>
-      <w:r>
-        <w:rPr>
-          <w:rFonts w:ascii="Segoe UI" w:eastAsia="Segoe UI" w:hAnsi="Segoe UI" w:cs="Times New Roman"/>
-          <w:b/>
-          <w:sz w:val="20"/>
-        </w:rPr>
-        <w:t>Append to array variable</w:t>
-      </w:r>
-      <w:r>
-        <w:rPr>
-          <w:rFonts w:ascii="Segoe UI" w:eastAsia="Segoe UI" w:hAnsi="Segoe UI" w:cs="Times New Roman"/>
-          <w:sz w:val="20"/>
-        </w:rPr>
-        <w:t xml:space="preserve"> action:</w:t>
-      </w:r>
-    </w:p>
-    <w:p>
-      <w:pPr>
+        <w:t xml:space="preserve">You will now update the Flow to implement the line items. Edit the Flow and define an array variable called </w:t>
+      </w:r>
+      <w:proofErr w:type="spellStart"/>
+      <w:r>
+        <w:rPr>
+          <w:rFonts w:ascii="Segoe UI" w:eastAsia="Segoe UI" w:hAnsi="Segoe UI" w:cs="Times New Roman"/>
+          <w:b/>
+          <w:sz w:val="20"/>
+        </w:rPr>
+        <w:t>invoiceLines</w:t>
+      </w:r>
+      <w:proofErr w:type="spellEnd"/>
+      <w:r>
+        <w:rPr>
+          <w:rFonts w:ascii="Segoe UI" w:eastAsia="Segoe UI" w:hAnsi="Segoe UI" w:cs="Times New Roman"/>
+          <w:sz w:val="20"/>
+        </w:rPr>
+        <w:t xml:space="preserve"> and initialize it as an empty array:</w:t>
+      </w:r>
+    </w:p>
+    <w:p>
+      <w:pPr>
+        <w:ind w:left="720"/>
+        <w:contextualSpacing/>
+        <w:rPr>
+          <w:rFonts w:ascii="Segoe UI" w:eastAsia="Segoe UI" w:hAnsi="Segoe UI" w:cs="Times New Roman"/>
+          <w:sz w:val="20"/>
+        </w:rPr>
+      </w:pPr>
+    </w:p>
+    <w:p>
+      <w:pPr>
+        <w:ind w:left="720"/>
+        <w:contextualSpacing/>
         <w:jc w:val="center"/>
         <w:rPr>
           <w:rFonts w:ascii="Segoe UI" w:eastAsia="Segoe UI" w:hAnsi="Segoe UI" w:cs="Times New Roman"/>
@@ -3239,10 +3444,10 @@
           <w:sz w:val="20"/>
         </w:rPr>
         <w:drawing>
-          <wp:inline distT="0" distB="0" distL="0" distR="0" wp14:anchorId="73B9E3E4" wp14:editId="3D6889FB">
-            <wp:extent cx="5518710" cy="3455721"/>
-            <wp:effectExtent l="0" t="0" r="6350" b="0"/>
-            <wp:docPr id="1966668037" name="Picture 52"/>
+          <wp:inline distT="0" distB="0" distL="0" distR="0" wp14:anchorId="26DBDD26" wp14:editId="4D7C6ED4">
+            <wp:extent cx="3578087" cy="1990459"/>
+            <wp:effectExtent l="19050" t="19050" r="22860" b="10160"/>
+            <wp:docPr id="502717461" name="Picture 50"/>
             <wp:cNvGraphicFramePr>
               <a:graphicFrameLocks xmlns:a="http://schemas.openxmlformats.org/drawingml/2006/main" noChangeAspect="1"/>
             </wp:cNvGraphicFramePr>
@@ -3250,7 +3455,7 @@
               <a:graphicData uri="http://schemas.openxmlformats.org/drawingml/2006/picture">
                 <pic:pic xmlns:pic="http://schemas.openxmlformats.org/drawingml/2006/picture">
                   <pic:nvPicPr>
-                    <pic:cNvPr id="0" name="Picture 52"/>
+                    <pic:cNvPr id="0" name="Picture 50"/>
                     <pic:cNvPicPr/>
                   </pic:nvPicPr>
                   <pic:blipFill>
@@ -3268,11 +3473,18 @@
                   <pic:spPr>
                     <a:xfrm>
                       <a:off x="0" y="0"/>
-                      <a:ext cx="5518710" cy="3455721"/>
+                      <a:ext cx="3606428" cy="2006225"/>
                     </a:xfrm>
                     <a:prstGeom prst="rect">
                       <a:avLst/>
                     </a:prstGeom>
+                    <a:ln>
+                      <a:solidFill>
+                        <a:schemeClr val="bg1">
+                          <a:lumMod val="75000"/>
+                        </a:schemeClr>
+                      </a:solidFill>
+                    </a:ln>
                   </pic:spPr>
                 </pic:pic>
               </a:graphicData>
@@ -3283,16 +3495,6 @@
     </w:p>
     <w:p>
       <w:pPr>
-        <w:ind w:left="720"/>
-        <w:contextualSpacing/>
-        <w:rPr>
-          <w:rFonts w:ascii="Segoe UI" w:eastAsia="Segoe UI" w:hAnsi="Segoe UI" w:cs="Times New Roman"/>
-          <w:sz w:val="20"/>
-        </w:rPr>
-      </w:pPr>
-    </w:p>
-    <w:p>
-      <w:pPr>
         <w:numPr>
           <w:ilvl w:val="0"/>
           <w:numId w:val="1"/>
@@ -3308,41 +3510,13 @@
           <w:rFonts w:ascii="Segoe UI" w:eastAsia="Segoe UI" w:hAnsi="Segoe UI" w:cs="Times New Roman"/>
           <w:sz w:val="20"/>
         </w:rPr>
-        <w:t xml:space="preserve">You will now update </w:t>
-      </w:r>
-      <w:r>
-        <w:rPr>
-          <w:rFonts w:ascii="Segoe UI" w:eastAsia="Segoe UI" w:hAnsi="Segoe UI" w:cs="Times New Roman"/>
-          <w:b/>
-          <w:sz w:val="20"/>
-        </w:rPr>
-        <w:t>the Populate a Microsoft Word template</w:t>
-      </w:r>
-      <w:r>
-        <w:rPr>
-          <w:rFonts w:ascii="Segoe UI" w:eastAsia="Segoe UI" w:hAnsi="Segoe UI" w:cs="Times New Roman"/>
-          <w:sz w:val="20"/>
-        </w:rPr>
-        <w:t xml:space="preserve"> action with this array. Select this action and click on the </w:t>
-      </w:r>
-      <w:r>
-        <w:rPr>
-          <w:rFonts w:ascii="Segoe UI" w:eastAsia="Segoe UI" w:hAnsi="Segoe UI" w:cs="Times New Roman"/>
-          <w:b/>
-          <w:sz w:val="20"/>
-        </w:rPr>
-        <w:t>Switch to input entire array</w:t>
-      </w:r>
-      <w:r>
-        <w:rPr>
-          <w:rFonts w:ascii="Segoe UI" w:eastAsia="Segoe UI" w:hAnsi="Segoe UI" w:cs="Times New Roman"/>
-          <w:sz w:val="20"/>
-        </w:rPr>
-        <w:t xml:space="preserve"> button:</w:t>
-      </w:r>
-    </w:p>
-    <w:p>
-      <w:pPr>
+        <w:t>Add a Set variable action at the start of Apply to each to clean-up this variable again:</w:t>
+      </w:r>
+    </w:p>
+    <w:p>
+      <w:pPr>
+        <w:ind w:left="720"/>
+        <w:contextualSpacing/>
         <w:jc w:val="center"/>
         <w:rPr>
           <w:rFonts w:ascii="Segoe UI" w:eastAsia="Segoe UI" w:hAnsi="Segoe UI" w:cs="Times New Roman"/>
@@ -3355,12 +3529,11 @@
           <w:noProof/>
           <w:sz w:val="20"/>
         </w:rPr>
-        <w:lastRenderedPageBreak/>
         <w:drawing>
-          <wp:inline distT="0" distB="0" distL="0" distR="0" wp14:anchorId="6E8233A1" wp14:editId="14039257">
-            <wp:extent cx="4955239" cy="5275676"/>
-            <wp:effectExtent l="0" t="0" r="0" b="1270"/>
-            <wp:docPr id="1341186613" name="Picture 54"/>
+          <wp:inline distT="0" distB="0" distL="0" distR="0" wp14:anchorId="67F77F00" wp14:editId="4903EB50">
+            <wp:extent cx="3745065" cy="1845909"/>
+            <wp:effectExtent l="19050" t="19050" r="27305" b="21590"/>
+            <wp:docPr id="935906742" name="Picture 51"/>
             <wp:cNvGraphicFramePr>
               <a:graphicFrameLocks xmlns:a="http://schemas.openxmlformats.org/drawingml/2006/main" noChangeAspect="1"/>
             </wp:cNvGraphicFramePr>
@@ -3368,7 +3541,7 @@
               <a:graphicData uri="http://schemas.openxmlformats.org/drawingml/2006/picture">
                 <pic:pic xmlns:pic="http://schemas.openxmlformats.org/drawingml/2006/picture">
                   <pic:nvPicPr>
-                    <pic:cNvPr id="0" name="Picture 54"/>
+                    <pic:cNvPr id="0" name="Picture 51"/>
                     <pic:cNvPicPr/>
                   </pic:nvPicPr>
                   <pic:blipFill>
@@ -3386,11 +3559,18 @@
                   <pic:spPr>
                     <a:xfrm>
                       <a:off x="0" y="0"/>
-                      <a:ext cx="4955239" cy="5275676"/>
+                      <a:ext cx="3756651" cy="1851620"/>
                     </a:xfrm>
                     <a:prstGeom prst="rect">
                       <a:avLst/>
                     </a:prstGeom>
+                    <a:ln>
+                      <a:solidFill>
+                        <a:schemeClr val="bg1">
+                          <a:lumMod val="75000"/>
+                        </a:schemeClr>
+                      </a:solidFill>
+                    </a:ln>
                   </pic:spPr>
                 </pic:pic>
               </a:graphicData>
@@ -3401,6 +3581,16 @@
     </w:p>
     <w:p>
       <w:pPr>
+        <w:ind w:left="720"/>
+        <w:contextualSpacing/>
+        <w:rPr>
+          <w:rFonts w:ascii="Segoe UI" w:eastAsia="Segoe UI" w:hAnsi="Segoe UI" w:cs="Times New Roman"/>
+          <w:sz w:val="20"/>
+        </w:rPr>
+      </w:pPr>
+    </w:p>
+    <w:p>
+      <w:pPr>
         <w:numPr>
           <w:ilvl w:val="0"/>
           <w:numId w:val="1"/>
@@ -3416,11 +3606,62 @@
           <w:rFonts w:ascii="Segoe UI" w:eastAsia="Segoe UI" w:hAnsi="Segoe UI" w:cs="Times New Roman"/>
           <w:sz w:val="20"/>
         </w:rPr>
-        <w:t>Store your array in this area:</w:t>
-      </w:r>
-    </w:p>
-    <w:p>
-      <w:pPr>
+        <w:t xml:space="preserve">After the Find </w:t>
+      </w:r>
+      <w:proofErr w:type="spellStart"/>
+      <w:r>
+        <w:rPr>
+          <w:rFonts w:ascii="Segoe UI" w:eastAsia="Segoe UI" w:hAnsi="Segoe UI" w:cs="Times New Roman"/>
+          <w:b/>
+          <w:bCs/>
+          <w:sz w:val="20"/>
+        </w:rPr>
+        <w:t>InvoiceLines</w:t>
+      </w:r>
+      <w:proofErr w:type="spellEnd"/>
+      <w:r>
+        <w:rPr>
+          <w:rFonts w:ascii="Segoe UI" w:eastAsia="Segoe UI" w:hAnsi="Segoe UI" w:cs="Times New Roman"/>
+          <w:sz w:val="20"/>
+        </w:rPr>
+        <w:t xml:space="preserve"> action, </w:t>
+      </w:r>
+      <w:r>
+        <w:rPr>
+          <w:rFonts w:ascii="Segoe UI" w:eastAsia="Segoe UI" w:hAnsi="Segoe UI" w:cs="Times New Roman"/>
+          <w:b/>
+          <w:sz w:val="20"/>
+        </w:rPr>
+        <w:t>add an Apply to each Invoice</w:t>
+      </w:r>
+      <w:r>
+        <w:rPr>
+          <w:rFonts w:ascii="Segoe UI" w:eastAsia="Segoe UI" w:hAnsi="Segoe UI" w:cs="Times New Roman"/>
+          <w:sz w:val="20"/>
+        </w:rPr>
+        <w:t xml:space="preserve"> to go through every invoice </w:t>
+      </w:r>
+      <w:proofErr w:type="gramStart"/>
+      <w:r>
+        <w:rPr>
+          <w:rFonts w:ascii="Segoe UI" w:eastAsia="Segoe UI" w:hAnsi="Segoe UI" w:cs="Times New Roman"/>
+          <w:sz w:val="20"/>
+        </w:rPr>
+        <w:t>lines</w:t>
+      </w:r>
+      <w:proofErr w:type="gramEnd"/>
+      <w:r>
+        <w:rPr>
+          <w:rFonts w:ascii="Segoe UI" w:eastAsia="Segoe UI" w:hAnsi="Segoe UI" w:cs="Times New Roman"/>
+          <w:sz w:val="20"/>
+        </w:rPr>
+        <w:t>:</w:t>
+      </w:r>
+    </w:p>
+    <w:p>
+      <w:pPr>
+        <w:ind w:left="720"/>
+        <w:contextualSpacing/>
         <w:jc w:val="center"/>
         <w:rPr>
           <w:rFonts w:ascii="Segoe UI" w:eastAsia="Segoe UI" w:hAnsi="Segoe UI" w:cs="Times New Roman"/>
@@ -3435,10 +3676,10 @@
         </w:rPr>
         <w:lastRenderedPageBreak/>
         <w:drawing>
-          <wp:inline distT="0" distB="0" distL="0" distR="0" wp14:anchorId="6811C7FA" wp14:editId="0D31C0C1">
-            <wp:extent cx="5868614" cy="5706450"/>
-            <wp:effectExtent l="0" t="0" r="0" b="8890"/>
-            <wp:docPr id="247869749" name="Picture 56"/>
+          <wp:inline distT="0" distB="0" distL="0" distR="0" wp14:anchorId="769302B1" wp14:editId="57449937">
+            <wp:extent cx="3705308" cy="1987170"/>
+            <wp:effectExtent l="19050" t="19050" r="9525" b="13335"/>
+            <wp:docPr id="512352654" name="Picture 53"/>
             <wp:cNvGraphicFramePr>
               <a:graphicFrameLocks xmlns:a="http://schemas.openxmlformats.org/drawingml/2006/main" noChangeAspect="1"/>
             </wp:cNvGraphicFramePr>
@@ -3446,7 +3687,7 @@
               <a:graphicData uri="http://schemas.openxmlformats.org/drawingml/2006/picture">
                 <pic:pic xmlns:pic="http://schemas.openxmlformats.org/drawingml/2006/picture">
                   <pic:nvPicPr>
-                    <pic:cNvPr id="0" name="Picture 56"/>
+                    <pic:cNvPr id="0" name="Picture 53"/>
                     <pic:cNvPicPr/>
                   </pic:nvPicPr>
                   <pic:blipFill>
@@ -3464,11 +3705,18 @@
                   <pic:spPr>
                     <a:xfrm>
                       <a:off x="0" y="0"/>
-                      <a:ext cx="5868614" cy="5706450"/>
+                      <a:ext cx="3718617" cy="1994308"/>
                     </a:xfrm>
                     <a:prstGeom prst="rect">
                       <a:avLst/>
                     </a:prstGeom>
+                    <a:ln>
+                      <a:solidFill>
+                        <a:schemeClr val="bg1">
+                          <a:lumMod val="75000"/>
+                        </a:schemeClr>
+                      </a:solidFill>
+                    </a:ln>
                   </pic:spPr>
                 </pic:pic>
               </a:graphicData>
@@ -3479,16 +3727,6 @@
     </w:p>
     <w:p>
       <w:pPr>
-        <w:ind w:left="720"/>
-        <w:contextualSpacing/>
-        <w:rPr>
-          <w:rFonts w:ascii="Segoe UI" w:eastAsia="Segoe UI" w:hAnsi="Segoe UI" w:cs="Times New Roman"/>
-          <w:sz w:val="20"/>
-        </w:rPr>
-      </w:pPr>
-    </w:p>
-    <w:p>
-      <w:pPr>
         <w:numPr>
           <w:ilvl w:val="0"/>
           <w:numId w:val="1"/>
@@ -3504,7 +3742,40 @@
           <w:rFonts w:ascii="Segoe UI" w:eastAsia="Segoe UI" w:hAnsi="Segoe UI" w:cs="Times New Roman"/>
           <w:sz w:val="20"/>
         </w:rPr>
-        <w:t>Run the Flow and check the generated documents. You should now see the invoice line items:</w:t>
+        <w:t xml:space="preserve">In this Apply to each, you will create a JSON array containing the </w:t>
+      </w:r>
+      <w:proofErr w:type="spellStart"/>
+      <w:r>
+        <w:rPr>
+          <w:rFonts w:ascii="Segoe UI" w:eastAsia="Segoe UI" w:hAnsi="Segoe UI" w:cs="Times New Roman"/>
+          <w:b/>
+          <w:bCs/>
+          <w:sz w:val="20"/>
+        </w:rPr>
+        <w:t>lineitems</w:t>
+      </w:r>
+      <w:proofErr w:type="spellEnd"/>
+      <w:r>
+        <w:rPr>
+          <w:rFonts w:ascii="Segoe UI" w:eastAsia="Segoe UI" w:hAnsi="Segoe UI" w:cs="Times New Roman"/>
+          <w:sz w:val="20"/>
+        </w:rPr>
+        <w:t xml:space="preserve"> information; add an </w:t>
+      </w:r>
+      <w:r>
+        <w:rPr>
+          <w:rFonts w:ascii="Segoe UI" w:eastAsia="Segoe UI" w:hAnsi="Segoe UI" w:cs="Times New Roman"/>
+          <w:b/>
+          <w:sz w:val="20"/>
+        </w:rPr>
+        <w:t>Append to array variable</w:t>
+      </w:r>
+      <w:r>
+        <w:rPr>
+          <w:rFonts w:ascii="Segoe UI" w:eastAsia="Segoe UI" w:hAnsi="Segoe UI" w:cs="Times New Roman"/>
+          <w:sz w:val="20"/>
+        </w:rPr>
+        <w:t xml:space="preserve"> action:</w:t>
       </w:r>
     </w:p>
     <w:p>
@@ -3521,12 +3792,11 @@
           <w:noProof/>
           <w:sz w:val="20"/>
         </w:rPr>
-        <w:lastRenderedPageBreak/>
         <w:drawing>
-          <wp:inline distT="0" distB="0" distL="0" distR="0" wp14:anchorId="48BC540D" wp14:editId="7BF14971">
-            <wp:extent cx="6851650" cy="5257800"/>
-            <wp:effectExtent l="0" t="0" r="6350" b="0"/>
-            <wp:docPr id="2050913833" name="Picture 1208665410"/>
+          <wp:inline distT="0" distB="0" distL="0" distR="0" wp14:anchorId="73B9E3E4" wp14:editId="0816779D">
+            <wp:extent cx="4238045" cy="2653790"/>
+            <wp:effectExtent l="19050" t="19050" r="10160" b="13335"/>
+            <wp:docPr id="1966668037" name="Picture 52"/>
             <wp:cNvGraphicFramePr>
               <a:graphicFrameLocks xmlns:a="http://schemas.openxmlformats.org/drawingml/2006/main" noChangeAspect="1"/>
             </wp:cNvGraphicFramePr>
@@ -3534,7 +3804,7 @@
               <a:graphicData uri="http://schemas.openxmlformats.org/drawingml/2006/picture">
                 <pic:pic xmlns:pic="http://schemas.openxmlformats.org/drawingml/2006/picture">
                   <pic:nvPicPr>
-                    <pic:cNvPr id="0" name="Picture 1208665410"/>
+                    <pic:cNvPr id="0" name="Picture 52"/>
                     <pic:cNvPicPr/>
                   </pic:nvPicPr>
                   <pic:blipFill>
@@ -3552,11 +3822,18 @@
                   <pic:spPr>
                     <a:xfrm>
                       <a:off x="0" y="0"/>
-                      <a:ext cx="6851650" cy="5257800"/>
+                      <a:ext cx="4256221" cy="2665172"/>
                     </a:xfrm>
                     <a:prstGeom prst="rect">
                       <a:avLst/>
                     </a:prstGeom>
+                    <a:ln>
+                      <a:solidFill>
+                        <a:schemeClr val="bg1">
+                          <a:lumMod val="75000"/>
+                        </a:schemeClr>
+                      </a:solidFill>
+                    </a:ln>
                   </pic:spPr>
                 </pic:pic>
               </a:graphicData>
@@ -3567,6 +3844,16 @@
     </w:p>
     <w:p>
       <w:pPr>
+        <w:ind w:left="720"/>
+        <w:contextualSpacing/>
+        <w:rPr>
+          <w:rFonts w:ascii="Segoe UI" w:eastAsia="Segoe UI" w:hAnsi="Segoe UI" w:cs="Times New Roman"/>
+          <w:sz w:val="20"/>
+        </w:rPr>
+      </w:pPr>
+    </w:p>
+    <w:p>
+      <w:pPr>
         <w:numPr>
           <w:ilvl w:val="0"/>
           <w:numId w:val="1"/>
@@ -3582,7 +3869,317 @@
           <w:rFonts w:ascii="Segoe UI" w:eastAsia="Segoe UI" w:hAnsi="Segoe UI" w:cs="Times New Roman"/>
           <w:sz w:val="20"/>
         </w:rPr>
-        <w:t>We will now display the signature portion of the document. Create a jpeg file with your name and signature, and upload it the Documents folder of your OneDrive for business. For instance, our signature looks like this:</w:t>
+        <w:t xml:space="preserve">You will now update </w:t>
+      </w:r>
+      <w:r>
+        <w:rPr>
+          <w:rFonts w:ascii="Segoe UI" w:eastAsia="Segoe UI" w:hAnsi="Segoe UI" w:cs="Times New Roman"/>
+          <w:b/>
+          <w:sz w:val="20"/>
+        </w:rPr>
+        <w:t>the Populate a Microsoft Word template</w:t>
+      </w:r>
+      <w:r>
+        <w:rPr>
+          <w:rFonts w:ascii="Segoe UI" w:eastAsia="Segoe UI" w:hAnsi="Segoe UI" w:cs="Times New Roman"/>
+          <w:sz w:val="20"/>
+        </w:rPr>
+        <w:t xml:space="preserve"> action with this array. Select this action and click on the </w:t>
+      </w:r>
+      <w:r>
+        <w:rPr>
+          <w:rFonts w:ascii="Segoe UI" w:eastAsia="Segoe UI" w:hAnsi="Segoe UI" w:cs="Times New Roman"/>
+          <w:b/>
+          <w:sz w:val="20"/>
+        </w:rPr>
+        <w:t>Switch to input entire array</w:t>
+      </w:r>
+      <w:r>
+        <w:rPr>
+          <w:rFonts w:ascii="Segoe UI" w:eastAsia="Segoe UI" w:hAnsi="Segoe UI" w:cs="Times New Roman"/>
+          <w:sz w:val="20"/>
+        </w:rPr>
+        <w:t xml:space="preserve"> button:</w:t>
+      </w:r>
+    </w:p>
+    <w:p>
+      <w:pPr>
+        <w:jc w:val="center"/>
+        <w:rPr>
+          <w:rFonts w:ascii="Segoe UI" w:eastAsia="Segoe UI" w:hAnsi="Segoe UI" w:cs="Times New Roman"/>
+          <w:sz w:val="20"/>
+        </w:rPr>
+      </w:pPr>
+      <w:r>
+        <w:rPr>
+          <w:rFonts w:ascii="Segoe UI" w:eastAsia="Segoe UI" w:hAnsi="Segoe UI" w:cs="Times New Roman"/>
+          <w:noProof/>
+          <w:sz w:val="20"/>
+        </w:rPr>
+        <w:lastRenderedPageBreak/>
+        <w:drawing>
+          <wp:inline distT="0" distB="0" distL="0" distR="0" wp14:anchorId="6E8233A1" wp14:editId="4176568E">
+            <wp:extent cx="3059069" cy="3256887"/>
+            <wp:effectExtent l="19050" t="19050" r="27305" b="20320"/>
+            <wp:docPr id="1341186613" name="Picture 54"/>
+            <wp:cNvGraphicFramePr>
+              <a:graphicFrameLocks xmlns:a="http://schemas.openxmlformats.org/drawingml/2006/main" noChangeAspect="1"/>
+            </wp:cNvGraphicFramePr>
+            <a:graphic xmlns:a="http://schemas.openxmlformats.org/drawingml/2006/main">
+              <a:graphicData uri="http://schemas.openxmlformats.org/drawingml/2006/picture">
+                <pic:pic xmlns:pic="http://schemas.openxmlformats.org/drawingml/2006/picture">
+                  <pic:nvPicPr>
+                    <pic:cNvPr id="0" name="Picture 54"/>
+                    <pic:cNvPicPr/>
+                  </pic:nvPicPr>
+                  <pic:blipFill>
+                    <a:blip r:embed="rId31">
+                      <a:extLst>
+                        <a:ext uri="{28A0092B-C50C-407E-A947-70E740481C1C}">
+                          <a14:useLocalDpi xmlns:a14="http://schemas.microsoft.com/office/drawing/2010/main" val="0"/>
+                        </a:ext>
+                      </a:extLst>
+                    </a:blip>
+                    <a:stretch>
+                      <a:fillRect/>
+                    </a:stretch>
+                  </pic:blipFill>
+                  <pic:spPr>
+                    <a:xfrm>
+                      <a:off x="0" y="0"/>
+                      <a:ext cx="3066554" cy="3264856"/>
+                    </a:xfrm>
+                    <a:prstGeom prst="rect">
+                      <a:avLst/>
+                    </a:prstGeom>
+                    <a:ln>
+                      <a:solidFill>
+                        <a:schemeClr val="bg1">
+                          <a:lumMod val="75000"/>
+                        </a:schemeClr>
+                      </a:solidFill>
+                    </a:ln>
+                  </pic:spPr>
+                </pic:pic>
+              </a:graphicData>
+            </a:graphic>
+          </wp:inline>
+        </w:drawing>
+      </w:r>
+    </w:p>
+    <w:p>
+      <w:pPr>
+        <w:numPr>
+          <w:ilvl w:val="0"/>
+          <w:numId w:val="1"/>
+        </w:numPr>
+        <w:contextualSpacing/>
+        <w:rPr>
+          <w:rFonts w:ascii="Segoe UI" w:eastAsia="Segoe UI" w:hAnsi="Segoe UI" w:cs="Times New Roman"/>
+          <w:sz w:val="20"/>
+        </w:rPr>
+      </w:pPr>
+      <w:r>
+        <w:rPr>
+          <w:rFonts w:ascii="Segoe UI" w:eastAsia="Segoe UI" w:hAnsi="Segoe UI" w:cs="Times New Roman"/>
+          <w:sz w:val="20"/>
+        </w:rPr>
+        <w:t>Store your array in this area:</w:t>
+      </w:r>
+    </w:p>
+    <w:p>
+      <w:pPr>
+        <w:jc w:val="center"/>
+        <w:rPr>
+          <w:rFonts w:ascii="Segoe UI" w:eastAsia="Segoe UI" w:hAnsi="Segoe UI" w:cs="Times New Roman"/>
+          <w:sz w:val="20"/>
+        </w:rPr>
+      </w:pPr>
+      <w:r>
+        <w:rPr>
+          <w:rFonts w:ascii="Segoe UI" w:eastAsia="Segoe UI" w:hAnsi="Segoe UI" w:cs="Times New Roman"/>
+          <w:noProof/>
+          <w:sz w:val="20"/>
+        </w:rPr>
+        <w:drawing>
+          <wp:inline distT="0" distB="0" distL="0" distR="0" wp14:anchorId="6811C7FA" wp14:editId="6B3DEB3C">
+            <wp:extent cx="3543476" cy="3445561"/>
+            <wp:effectExtent l="19050" t="19050" r="19050" b="21590"/>
+            <wp:docPr id="247869749" name="Picture 56"/>
+            <wp:cNvGraphicFramePr>
+              <a:graphicFrameLocks xmlns:a="http://schemas.openxmlformats.org/drawingml/2006/main" noChangeAspect="1"/>
+            </wp:cNvGraphicFramePr>
+            <a:graphic xmlns:a="http://schemas.openxmlformats.org/drawingml/2006/main">
+              <a:graphicData uri="http://schemas.openxmlformats.org/drawingml/2006/picture">
+                <pic:pic xmlns:pic="http://schemas.openxmlformats.org/drawingml/2006/picture">
+                  <pic:nvPicPr>
+                    <pic:cNvPr id="0" name="Picture 56"/>
+                    <pic:cNvPicPr/>
+                  </pic:nvPicPr>
+                  <pic:blipFill>
+                    <a:blip r:embed="rId32">
+                      <a:extLst>
+                        <a:ext uri="{28A0092B-C50C-407E-A947-70E740481C1C}">
+                          <a14:useLocalDpi xmlns:a14="http://schemas.microsoft.com/office/drawing/2010/main" val="0"/>
+                        </a:ext>
+                      </a:extLst>
+                    </a:blip>
+                    <a:stretch>
+                      <a:fillRect/>
+                    </a:stretch>
+                  </pic:blipFill>
+                  <pic:spPr>
+                    <a:xfrm>
+                      <a:off x="0" y="0"/>
+                      <a:ext cx="3575415" cy="3476617"/>
+                    </a:xfrm>
+                    <a:prstGeom prst="rect">
+                      <a:avLst/>
+                    </a:prstGeom>
+                    <a:ln>
+                      <a:solidFill>
+                        <a:schemeClr val="bg1">
+                          <a:lumMod val="75000"/>
+                        </a:schemeClr>
+                      </a:solidFill>
+                    </a:ln>
+                  </pic:spPr>
+                </pic:pic>
+              </a:graphicData>
+            </a:graphic>
+          </wp:inline>
+        </w:drawing>
+      </w:r>
+    </w:p>
+    <w:p>
+      <w:pPr>
+        <w:ind w:left="720"/>
+        <w:contextualSpacing/>
+        <w:rPr>
+          <w:rFonts w:ascii="Segoe UI" w:eastAsia="Segoe UI" w:hAnsi="Segoe UI" w:cs="Times New Roman"/>
+          <w:sz w:val="20"/>
+        </w:rPr>
+      </w:pPr>
+    </w:p>
+    <w:p>
+      <w:pPr>
+        <w:numPr>
+          <w:ilvl w:val="0"/>
+          <w:numId w:val="1"/>
+        </w:numPr>
+        <w:contextualSpacing/>
+        <w:rPr>
+          <w:rFonts w:ascii="Segoe UI" w:eastAsia="Segoe UI" w:hAnsi="Segoe UI" w:cs="Times New Roman"/>
+          <w:sz w:val="20"/>
+        </w:rPr>
+      </w:pPr>
+      <w:r>
+        <w:rPr>
+          <w:rFonts w:ascii="Segoe UI" w:eastAsia="Segoe UI" w:hAnsi="Segoe UI" w:cs="Times New Roman"/>
+          <w:sz w:val="20"/>
+        </w:rPr>
+        <w:t>Run the Flow and check the generated documents. You should now see the invoice line items:</w:t>
+      </w:r>
+    </w:p>
+    <w:p>
+      <w:pPr>
+        <w:jc w:val="center"/>
+        <w:rPr>
+          <w:rFonts w:ascii="Segoe UI" w:eastAsia="Segoe UI" w:hAnsi="Segoe UI" w:cs="Times New Roman"/>
+          <w:sz w:val="20"/>
+        </w:rPr>
+      </w:pPr>
+      <w:r>
+        <w:rPr>
+          <w:rFonts w:ascii="Segoe UI" w:eastAsia="Segoe UI" w:hAnsi="Segoe UI" w:cs="Times New Roman"/>
+          <w:noProof/>
+          <w:sz w:val="20"/>
+        </w:rPr>
+        <w:lastRenderedPageBreak/>
+        <w:drawing>
+          <wp:inline distT="0" distB="0" distL="0" distR="0" wp14:anchorId="48BC540D" wp14:editId="38BD2832">
+            <wp:extent cx="4924380" cy="3778857"/>
+            <wp:effectExtent l="19050" t="19050" r="10160" b="12700"/>
+            <wp:docPr id="2050913833" name="Picture 1208665410"/>
+            <wp:cNvGraphicFramePr>
+              <a:graphicFrameLocks xmlns:a="http://schemas.openxmlformats.org/drawingml/2006/main" noChangeAspect="1"/>
+            </wp:cNvGraphicFramePr>
+            <a:graphic xmlns:a="http://schemas.openxmlformats.org/drawingml/2006/main">
+              <a:graphicData uri="http://schemas.openxmlformats.org/drawingml/2006/picture">
+                <pic:pic xmlns:pic="http://schemas.openxmlformats.org/drawingml/2006/picture">
+                  <pic:nvPicPr>
+                    <pic:cNvPr id="0" name="Picture 1208665410"/>
+                    <pic:cNvPicPr/>
+                  </pic:nvPicPr>
+                  <pic:blipFill>
+                    <a:blip r:embed="rId33">
+                      <a:extLst>
+                        <a:ext uri="{28A0092B-C50C-407E-A947-70E740481C1C}">
+                          <a14:useLocalDpi xmlns:a14="http://schemas.microsoft.com/office/drawing/2010/main" val="0"/>
+                        </a:ext>
+                      </a:extLst>
+                    </a:blip>
+                    <a:stretch>
+                      <a:fillRect/>
+                    </a:stretch>
+                  </pic:blipFill>
+                  <pic:spPr>
+                    <a:xfrm>
+                      <a:off x="0" y="0"/>
+                      <a:ext cx="4937818" cy="3789169"/>
+                    </a:xfrm>
+                    <a:prstGeom prst="rect">
+                      <a:avLst/>
+                    </a:prstGeom>
+                    <a:ln>
+                      <a:solidFill>
+                        <a:schemeClr val="bg1">
+                          <a:lumMod val="75000"/>
+                        </a:schemeClr>
+                      </a:solidFill>
+                    </a:ln>
+                  </pic:spPr>
+                </pic:pic>
+              </a:graphicData>
+            </a:graphic>
+          </wp:inline>
+        </w:drawing>
+      </w:r>
+    </w:p>
+    <w:p>
+      <w:pPr>
+        <w:numPr>
+          <w:ilvl w:val="0"/>
+          <w:numId w:val="1"/>
+        </w:numPr>
+        <w:contextualSpacing/>
+        <w:rPr>
+          <w:rFonts w:ascii="Segoe UI" w:eastAsia="Segoe UI" w:hAnsi="Segoe UI" w:cs="Times New Roman"/>
+          <w:sz w:val="20"/>
+        </w:rPr>
+      </w:pPr>
+      <w:r>
+        <w:rPr>
+          <w:rFonts w:ascii="Segoe UI" w:eastAsia="Segoe UI" w:hAnsi="Segoe UI" w:cs="Times New Roman"/>
+          <w:sz w:val="20"/>
+        </w:rPr>
+        <w:t xml:space="preserve">We will now display the signature portion of the document. Create a jpeg file with your name and </w:t>
+      </w:r>
+      <w:proofErr w:type="gramStart"/>
+      <w:r>
+        <w:rPr>
+          <w:rFonts w:ascii="Segoe UI" w:eastAsia="Segoe UI" w:hAnsi="Segoe UI" w:cs="Times New Roman"/>
+          <w:sz w:val="20"/>
+        </w:rPr>
+        <w:t>signature, and</w:t>
+      </w:r>
+      <w:proofErr w:type="gramEnd"/>
+      <w:r>
+        <w:rPr>
+          <w:rFonts w:ascii="Segoe UI" w:eastAsia="Segoe UI" w:hAnsi="Segoe UI" w:cs="Times New Roman"/>
+          <w:sz w:val="20"/>
+        </w:rPr>
+        <w:t xml:space="preserve"> upload it the Documents folder of your OneDrive for business. For instance, our signature looks like this:</w:t>
       </w:r>
     </w:p>
     <w:p>
@@ -3616,7 +4213,7 @@
                     <pic:cNvPicPr/>
                   </pic:nvPicPr>
                   <pic:blipFill>
-                    <a:blip r:embed="rId31">
+                    <a:blip r:embed="rId34">
                       <a:extLst>
                         <a:ext uri="{28A0092B-C50C-407E-A947-70E740481C1C}">
                           <a14:useLocalDpi xmlns:a14="http://schemas.microsoft.com/office/drawing/2010/main" val="0"/>
@@ -3712,9 +4309,9 @@
         </w:rPr>
         <w:lastRenderedPageBreak/>
         <w:drawing>
-          <wp:inline distT="0" distB="0" distL="0" distR="0" wp14:anchorId="36356B19" wp14:editId="3A5A61F8">
+          <wp:inline distT="0" distB="0" distL="0" distR="0" wp14:anchorId="36356B19" wp14:editId="2D5926D8">
             <wp:extent cx="5073164" cy="2697231"/>
-            <wp:effectExtent l="0" t="0" r="0" b="8255"/>
+            <wp:effectExtent l="19050" t="19050" r="13335" b="27305"/>
             <wp:docPr id="1471489896" name="Picture 57"/>
             <wp:cNvGraphicFramePr>
               <a:graphicFrameLocks xmlns:a="http://schemas.openxmlformats.org/drawingml/2006/main" noChangeAspect="1"/>
@@ -3727,7 +4324,7 @@
                     <pic:cNvPicPr/>
                   </pic:nvPicPr>
                   <pic:blipFill>
-                    <a:blip r:embed="rId32">
+                    <a:blip r:embed="rId35">
                       <a:extLst>
                         <a:ext uri="{28A0092B-C50C-407E-A947-70E740481C1C}">
                           <a14:useLocalDpi xmlns:a14="http://schemas.microsoft.com/office/drawing/2010/main" val="0"/>
@@ -3746,6 +4343,13 @@
                     <a:prstGeom prst="rect">
                       <a:avLst/>
                     </a:prstGeom>
+                    <a:ln>
+                      <a:solidFill>
+                        <a:schemeClr val="bg1">
+                          <a:lumMod val="75000"/>
+                        </a:schemeClr>
+                      </a:solidFill>
+                    </a:ln>
                   </pic:spPr>
                 </pic:pic>
               </a:graphicData>
@@ -3798,6 +4402,7 @@
         </w:rPr>
         <w:t xml:space="preserve"> action and in the </w:t>
       </w:r>
+      <w:proofErr w:type="spellStart"/>
       <w:r>
         <w:rPr>
           <w:rFonts w:ascii="Segoe UI" w:eastAsia="Segoe UI" w:hAnsi="Segoe UI" w:cs="Times New Roman"/>
@@ -3806,6 +4411,7 @@
         </w:rPr>
         <w:t>managersignature</w:t>
       </w:r>
+      <w:proofErr w:type="spellEnd"/>
       <w:r>
         <w:rPr>
           <w:rFonts w:ascii="Segoe UI" w:eastAsia="Segoe UI" w:hAnsi="Segoe UI" w:cs="Times New Roman"/>
@@ -3847,7 +4453,7 @@
                     <pic:cNvPicPr/>
                   </pic:nvPicPr>
                   <pic:blipFill>
-                    <a:blip r:embed="rId33">
+                    <a:blip r:embed="rId36">
                       <a:extLst>
                         <a:ext uri="{28A0092B-C50C-407E-A947-70E740481C1C}">
                           <a14:useLocalDpi xmlns:a14="http://schemas.microsoft.com/office/drawing/2010/main" val="0"/>
@@ -3910,6 +4516,11 @@
           <w:rFonts w:ascii="Segoe UI" w:eastAsia="Segoe UI" w:hAnsi="Segoe UI" w:cs="Times New Roman"/>
           <w:sz w:val="20"/>
         </w:rPr>
+        <w:pPrChange w:id="36" w:author="Dattatray Patil (Contractor)" w:date="2021-02-15T13:20:00Z">
+          <w:pPr>
+            <w:jc w:val="center"/>
+          </w:pPr>
+        </w:pPrChange>
       </w:pPr>
       <w:r>
         <w:rPr>
@@ -3919,9 +4530,9 @@
         </w:rPr>
         <w:lastRenderedPageBreak/>
         <w:drawing>
-          <wp:inline distT="0" distB="0" distL="0" distR="0" wp14:anchorId="48CE27CC" wp14:editId="27D9AB41">
-            <wp:extent cx="6858000" cy="5836286"/>
-            <wp:effectExtent l="0" t="0" r="0" b="0"/>
+          <wp:inline distT="0" distB="0" distL="0" distR="0" wp14:anchorId="48CE27CC" wp14:editId="516AE64C">
+            <wp:extent cx="4475431" cy="3808675"/>
+            <wp:effectExtent l="0" t="0" r="1905" b="1905"/>
             <wp:docPr id="798441016" name="Picture 1208665414"/>
             <wp:cNvGraphicFramePr>
               <a:graphicFrameLocks xmlns:a="http://schemas.openxmlformats.org/drawingml/2006/main" noChangeAspect="1"/>
@@ -3934,7 +4545,7 @@
                     <pic:cNvPicPr/>
                   </pic:nvPicPr>
                   <pic:blipFill>
-                    <a:blip r:embed="rId34">
+                    <a:blip r:embed="rId37">
                       <a:extLst>
                         <a:ext uri="{28A0092B-C50C-407E-A947-70E740481C1C}">
                           <a14:useLocalDpi xmlns:a14="http://schemas.microsoft.com/office/drawing/2010/main" val="0"/>
@@ -3948,7 +4559,7 @@
                   <pic:spPr>
                     <a:xfrm>
                       <a:off x="0" y="0"/>
-                      <a:ext cx="6858000" cy="5836286"/>
+                      <a:ext cx="4492954" cy="3823587"/>
                     </a:xfrm>
                     <a:prstGeom prst="rect">
                       <a:avLst/>
@@ -3996,7 +4607,7 @@
         </w:rPr>
         <w:t xml:space="preserve">Do you want to report an issue or to suggest something? We need your feedback: </w:t>
       </w:r>
-      <w:hyperlink r:id="rId35" w:history="1">
+      <w:hyperlink r:id="rId38" w:history="1">
         <w:r>
           <w:rPr>
             <w:rFonts w:ascii="Segoe UI" w:eastAsia="Calibri" w:hAnsi="Segoe UI" w:cs="Times New Roman"/>
@@ -4033,8 +4644,58 @@
 </w:document>
 </file>
 
+<file path=word/endnotes.xml><?xml version="1.0" encoding="utf-8"?>
+<w:endnotes xmlns:wpc="http://schemas.microsoft.com/office/word/2010/wordprocessingCanvas" xmlns:cx="http://schemas.microsoft.com/office/drawing/2014/chartex" xmlns:cx1="http://schemas.microsoft.com/office/drawing/2015/9/8/chartex" xmlns:cx2="http://schemas.microsoft.com/office/drawing/2015/10/21/chartex" xmlns:cx3="http://schemas.microsoft.com/office/drawing/2016/5/9/chartex" xmlns:cx4="http://schemas.microsoft.com/office/drawing/2016/5/10/chartex" xmlns:cx5="http://schemas.microsoft.com/office/drawing/2016/5/11/chartex" xmlns:cx6="http://schemas.microsoft.com/office/drawing/2016/5/12/chartex" xmlns:cx7="http://schemas.microsoft.com/office/drawing/2016/5/13/chartex" xmlns:cx8="http://schemas.microsoft.com/office/drawing/2016/5/14/chartex" xmlns:mc="http://schemas.openxmlformats.org/markup-compatibility/2006" xmlns:aink="http://schemas.microsoft.com/office/drawing/2016/ink" xmlns:am3d="http://schemas.microsoft.com/office/drawing/2017/model3d" xmlns:o="urn:schemas-microsoft-com:office:office" xmlns:r="http://schemas.openxmlformats.org/officeDocument/2006/relationships" xmlns:m="http://schemas.openxmlformats.org/officeDocument/2006/math" xmlns:v="urn:schemas-microsoft-com:vml" xmlns:wp14="http://schemas.microsoft.com/office/word/2010/wordprocessingDrawing" xmlns:wp="http://schemas.openxmlformats.org/drawingml/2006/wordprocessingDrawing" xmlns:w10="urn:schemas-microsoft-com:office:word" xmlns:w="http://schemas.openxmlformats.org/wordprocessingml/2006/main" xmlns:w14="http://schemas.microsoft.com/office/word/2010/wordml" xmlns:w15="http://schemas.microsoft.com/office/word/2012/wordml" xmlns:w16cid="http://schemas.microsoft.com/office/word/2016/wordml/cid" xmlns:w16se="http://schemas.microsoft.com/office/word/2015/wordml/symex" xmlns:wpg="http://schemas.microsoft.com/office/word/2010/wordprocessingGroup" xmlns:wpi="http://schemas.microsoft.com/office/word/2010/wordprocessingInk" xmlns:wne="http://schemas.microsoft.com/office/word/2006/wordml" xmlns:wps="http://schemas.microsoft.com/office/word/2010/wordprocessingShape" mc:Ignorable="w14 w15 w16se w16cid wp14">
+  <w:endnote w:type="separator" w:id="-1">
+    <w:p>
+      <w:pPr>
+        <w:spacing w:after="0" w:line="240" w:lineRule="auto"/>
+      </w:pPr>
+      <w:r>
+        <w:separator/>
+      </w:r>
+    </w:p>
+  </w:endnote>
+  <w:endnote w:type="continuationSeparator" w:id="0">
+    <w:p>
+      <w:pPr>
+        <w:spacing w:after="0" w:line="240" w:lineRule="auto"/>
+      </w:pPr>
+      <w:r>
+        <w:continuationSeparator/>
+      </w:r>
+    </w:p>
+  </w:endnote>
+</w:endnotes>
+</file>
+
+<file path=word/footnotes.xml><?xml version="1.0" encoding="utf-8"?>
+<w:footnotes xmlns:wpc="http://schemas.microsoft.com/office/word/2010/wordprocessingCanvas" xmlns:cx="http://schemas.microsoft.com/office/drawing/2014/chartex" xmlns:cx1="http://schemas.microsoft.com/office/drawing/2015/9/8/chartex" xmlns:cx2="http://schemas.microsoft.com/office/drawing/2015/10/21/chartex" xmlns:cx3="http://schemas.microsoft.com/office/drawing/2016/5/9/chartex" xmlns:cx4="http://schemas.microsoft.com/office/drawing/2016/5/10/chartex" xmlns:cx5="http://schemas.microsoft.com/office/drawing/2016/5/11/chartex" xmlns:cx6="http://schemas.microsoft.com/office/drawing/2016/5/12/chartex" xmlns:cx7="http://schemas.microsoft.com/office/drawing/2016/5/13/chartex" xmlns:cx8="http://schemas.microsoft.com/office/drawing/2016/5/14/chartex" xmlns:mc="http://schemas.openxmlformats.org/markup-compatibility/2006" xmlns:aink="http://schemas.microsoft.com/office/drawing/2016/ink" xmlns:am3d="http://schemas.microsoft.com/office/drawing/2017/model3d" xmlns:o="urn:schemas-microsoft-com:office:office" xmlns:r="http://schemas.openxmlformats.org/officeDocument/2006/relationships" xmlns:m="http://schemas.openxmlformats.org/officeDocument/2006/math" xmlns:v="urn:schemas-microsoft-com:vml" xmlns:wp14="http://schemas.microsoft.com/office/word/2010/wordprocessingDrawing" xmlns:wp="http://schemas.openxmlformats.org/drawingml/2006/wordprocessingDrawing" xmlns:w10="urn:schemas-microsoft-com:office:word" xmlns:w="http://schemas.openxmlformats.org/wordprocessingml/2006/main" xmlns:w14="http://schemas.microsoft.com/office/word/2010/wordml" xmlns:w15="http://schemas.microsoft.com/office/word/2012/wordml" xmlns:w16cid="http://schemas.microsoft.com/office/word/2016/wordml/cid" xmlns:w16se="http://schemas.microsoft.com/office/word/2015/wordml/symex" xmlns:wpg="http://schemas.microsoft.com/office/word/2010/wordprocessingGroup" xmlns:wpi="http://schemas.microsoft.com/office/word/2010/wordprocessingInk" xmlns:wne="http://schemas.microsoft.com/office/word/2006/wordml" xmlns:wps="http://schemas.microsoft.com/office/word/2010/wordprocessingShape" mc:Ignorable="w14 w15 w16se w16cid wp14">
+  <w:footnote w:type="separator" w:id="-1">
+    <w:p>
+      <w:pPr>
+        <w:spacing w:after="0" w:line="240" w:lineRule="auto"/>
+      </w:pPr>
+      <w:r>
+        <w:separator/>
+      </w:r>
+    </w:p>
+  </w:footnote>
+  <w:footnote w:type="continuationSeparator" w:id="0">
+    <w:p>
+      <w:pPr>
+        <w:spacing w:after="0" w:line="240" w:lineRule="auto"/>
+      </w:pPr>
+      <w:r>
+        <w:continuationSeparator/>
+      </w:r>
+    </w:p>
+  </w:footnote>
+</w:footnotes>
+</file>
+
 <file path=word/numbering.xml><?xml version="1.0" encoding="utf-8"?>
-<w:numbering xmlns:wpc="http://schemas.microsoft.com/office/word/2010/wordprocessingCanvas" xmlns:cx="http://schemas.microsoft.com/office/drawing/2014/chartex" xmlns:cx1="http://schemas.microsoft.com/office/drawing/2015/9/8/chartex" xmlns:cx2="http://schemas.microsoft.com/office/drawing/2015/10/21/chartex" xmlns:cx3="http://schemas.microsoft.com/office/drawing/2016/5/9/chartex" xmlns:cx4="http://schemas.microsoft.com/office/drawing/2016/5/10/chartex" xmlns:cx5="http://schemas.microsoft.com/office/drawing/2016/5/11/chartex" xmlns:cx6="http://schemas.microsoft.com/office/drawing/2016/5/12/chartex" xmlns:cx7="http://schemas.microsoft.com/office/drawing/2016/5/13/chartex" xmlns:cx8="http://schemas.microsoft.com/office/drawing/2016/5/14/chartex" xmlns:mc="http://schemas.openxmlformats.org/markup-compatibility/2006" xmlns:aink="http://schemas.microsoft.com/office/drawing/2016/ink" xmlns:am3d="http://schemas.microsoft.com/office/drawing/2017/model3d" xmlns:o="urn:schemas-microsoft-com:office:office" xmlns:r="http://schemas.openxmlformats.org/officeDocument/2006/relationships" xmlns:m="http://schemas.openxmlformats.org/officeDocument/2006/math" xmlns:v="urn:schemas-microsoft-com:vml" xmlns:wp14="http://schemas.microsoft.com/office/word/2010/wordprocessingDrawing" xmlns:wp="http://schemas.openxmlformats.org/drawingml/2006/wordprocessingDrawing" xmlns:w10="urn:schemas-microsoft-com:office:word" xmlns:w="http://schemas.openxmlformats.org/wordprocessingml/2006/main" xmlns:w14="http://schemas.microsoft.com/office/word/2010/wordml" xmlns:w15="http://schemas.microsoft.com/office/word/2012/wordml" xmlns:w16cex="http://schemas.microsoft.com/office/word/2018/wordml/cex" xmlns:w16cid="http://schemas.microsoft.com/office/word/2016/wordml/cid" xmlns:w16="http://schemas.microsoft.com/office/word/2018/wordml" xmlns:w16se="http://schemas.microsoft.com/office/word/2015/wordml/symex" xmlns:wpg="http://schemas.microsoft.com/office/word/2010/wordprocessingGroup" xmlns:wpi="http://schemas.microsoft.com/office/word/2010/wordprocessingInk" xmlns:wne="http://schemas.microsoft.com/office/word/2006/wordml" xmlns:wps="http://schemas.microsoft.com/office/word/2010/wordprocessingShape" mc:Ignorable="w14 w15 w16se w16cid w16 w16cex wp14">
+<w:numbering xmlns:wpc="http://schemas.microsoft.com/office/word/2010/wordprocessingCanvas" xmlns:cx="http://schemas.microsoft.com/office/drawing/2014/chartex" xmlns:cx1="http://schemas.microsoft.com/office/drawing/2015/9/8/chartex" xmlns:cx2="http://schemas.microsoft.com/office/drawing/2015/10/21/chartex" xmlns:cx3="http://schemas.microsoft.com/office/drawing/2016/5/9/chartex" xmlns:cx4="http://schemas.microsoft.com/office/drawing/2016/5/10/chartex" xmlns:cx5="http://schemas.microsoft.com/office/drawing/2016/5/11/chartex" xmlns:cx6="http://schemas.microsoft.com/office/drawing/2016/5/12/chartex" xmlns:cx7="http://schemas.microsoft.com/office/drawing/2016/5/13/chartex" xmlns:cx8="http://schemas.microsoft.com/office/drawing/2016/5/14/chartex" xmlns:mc="http://schemas.openxmlformats.org/markup-compatibility/2006" xmlns:aink="http://schemas.microsoft.com/office/drawing/2016/ink" xmlns:am3d="http://schemas.microsoft.com/office/drawing/2017/model3d" xmlns:o="urn:schemas-microsoft-com:office:office" xmlns:r="http://schemas.openxmlformats.org/officeDocument/2006/relationships" xmlns:m="http://schemas.openxmlformats.org/officeDocument/2006/math" xmlns:v="urn:schemas-microsoft-com:vml" xmlns:wp14="http://schemas.microsoft.com/office/word/2010/wordprocessingDrawing" xmlns:wp="http://schemas.openxmlformats.org/drawingml/2006/wordprocessingDrawing" xmlns:w10="urn:schemas-microsoft-com:office:word" xmlns:w="http://schemas.openxmlformats.org/wordprocessingml/2006/main" xmlns:w14="http://schemas.microsoft.com/office/word/2010/wordml" xmlns:w15="http://schemas.microsoft.com/office/word/2012/wordml" xmlns:w16cid="http://schemas.microsoft.com/office/word/2016/wordml/cid" xmlns:w16se="http://schemas.microsoft.com/office/word/2015/wordml/symex" xmlns:wpg="http://schemas.microsoft.com/office/word/2010/wordprocessingGroup" xmlns:wpi="http://schemas.microsoft.com/office/word/2010/wordprocessingInk" xmlns:wne="http://schemas.microsoft.com/office/word/2006/wordml" xmlns:wps="http://schemas.microsoft.com/office/word/2010/wordprocessingShape" mc:Ignorable="w14 w15 w16se w16cid wp14">
   <w:abstractNum w:abstractNumId="0" w15:restartNumberingAfterBreak="0">
     <w:nsid w:val="076C77A0"/>
     <w:multiLevelType w:val="hybridMultilevel"/>
@@ -4127,8 +4788,16 @@
 </w:numbering>
 </file>
 
+<file path=word/people.xml><?xml version="1.0" encoding="utf-8"?>
+<w15:people xmlns:wpc="http://schemas.microsoft.com/office/word/2010/wordprocessingCanvas" xmlns:cx="http://schemas.microsoft.com/office/drawing/2014/chartex" xmlns:cx1="http://schemas.microsoft.com/office/drawing/2015/9/8/chartex" xmlns:cx2="http://schemas.microsoft.com/office/drawing/2015/10/21/chartex" xmlns:cx3="http://schemas.microsoft.com/office/drawing/2016/5/9/chartex" xmlns:cx4="http://schemas.microsoft.com/office/drawing/2016/5/10/chartex" xmlns:cx5="http://schemas.microsoft.com/office/drawing/2016/5/11/chartex" xmlns:cx6="http://schemas.microsoft.com/office/drawing/2016/5/12/chartex" xmlns:cx7="http://schemas.microsoft.com/office/drawing/2016/5/13/chartex" xmlns:cx8="http://schemas.microsoft.com/office/drawing/2016/5/14/chartex" xmlns:mc="http://schemas.openxmlformats.org/markup-compatibility/2006" xmlns:aink="http://schemas.microsoft.com/office/drawing/2016/ink" xmlns:am3d="http://schemas.microsoft.com/office/drawing/2017/model3d" xmlns:o="urn:schemas-microsoft-com:office:office" xmlns:r="http://schemas.openxmlformats.org/officeDocument/2006/relationships" xmlns:m="http://schemas.openxmlformats.org/officeDocument/2006/math" xmlns:v="urn:schemas-microsoft-com:vml" xmlns:wp14="http://schemas.microsoft.com/office/word/2010/wordprocessingDrawing" xmlns:wp="http://schemas.openxmlformats.org/drawingml/2006/wordprocessingDrawing" xmlns:w10="urn:schemas-microsoft-com:office:word" xmlns:w="http://schemas.openxmlformats.org/wordprocessingml/2006/main" xmlns:w14="http://schemas.microsoft.com/office/word/2010/wordml" xmlns:w15="http://schemas.microsoft.com/office/word/2012/wordml" xmlns:w16cid="http://schemas.microsoft.com/office/word/2016/wordml/cid" xmlns:w16se="http://schemas.microsoft.com/office/word/2015/wordml/symex" xmlns:wpg="http://schemas.microsoft.com/office/word/2010/wordprocessingGroup" xmlns:wpi="http://schemas.microsoft.com/office/word/2010/wordprocessingInk" xmlns:wne="http://schemas.microsoft.com/office/word/2006/wordml" xmlns:wps="http://schemas.microsoft.com/office/word/2010/wordprocessingShape" mc:Ignorable="w14 w15 w16se w16cid wp14">
+  <w15:person w15:author="Dattatray Patil (Contractor)">
+    <w15:presenceInfo w15:providerId="AD" w15:userId="S::Dattatray.Patil@gilead.com::715305f0-418e-4b1a-9e3b-ccb2b683531e"/>
+  </w15:person>
+</w15:people>
+</file>
+
 <file path=word/styles.xml><?xml version="1.0" encoding="utf-8"?>
-<w:styles xmlns:mc="http://schemas.openxmlformats.org/markup-compatibility/2006" xmlns:r="http://schemas.openxmlformats.org/officeDocument/2006/relationships" xmlns:w="http://schemas.openxmlformats.org/wordprocessingml/2006/main" xmlns:w14="http://schemas.microsoft.com/office/word/2010/wordml" xmlns:w15="http://schemas.microsoft.com/office/word/2012/wordml" xmlns:w16cex="http://schemas.microsoft.com/office/word/2018/wordml/cex" xmlns:w16cid="http://schemas.microsoft.com/office/word/2016/wordml/cid" xmlns:w16="http://schemas.microsoft.com/office/word/2018/wordml" xmlns:w16se="http://schemas.microsoft.com/office/word/2015/wordml/symex" mc:Ignorable="w14 w15 w16se w16cid w16 w16cex">
+<w:styles xmlns:mc="http://schemas.openxmlformats.org/markup-compatibility/2006" xmlns:r="http://schemas.openxmlformats.org/officeDocument/2006/relationships" xmlns:w="http://schemas.openxmlformats.org/wordprocessingml/2006/main" xmlns:w14="http://schemas.microsoft.com/office/word/2010/wordml" xmlns:w15="http://schemas.microsoft.com/office/word/2012/wordml" xmlns:w16cid="http://schemas.microsoft.com/office/word/2016/wordml/cid" xmlns:w16se="http://schemas.microsoft.com/office/word/2015/wordml/symex" mc:Ignorable="w14 w15 w16se w16cid">
   <w:docDefaults>
     <w:rPrDefault>
       <w:rPr>
@@ -4144,7 +4813,7 @@
       </w:pPr>
     </w:pPrDefault>
   </w:docDefaults>
-  <w:latentStyles w:defLockedState="0" w:defUIPriority="99" w:defSemiHidden="0" w:defUnhideWhenUsed="0" w:defQFormat="0" w:count="376">
+  <w:latentStyles w:defLockedState="0" w:defUIPriority="99" w:defSemiHidden="0" w:defUnhideWhenUsed="0" w:defQFormat="0" w:count="377">
     <w:lsdException w:name="Normal" w:uiPriority="0" w:qFormat="1"/>
     <w:lsdException w:name="heading 1" w:uiPriority="9" w:qFormat="1"/>
     <w:lsdException w:name="heading 2" w:semiHidden="1" w:uiPriority="9" w:unhideWhenUsed="1" w:qFormat="1"/>
@@ -4250,7 +4919,6 @@
     <w:lsdException w:name="HTML Sample" w:semiHidden="1" w:unhideWhenUsed="1"/>
     <w:lsdException w:name="HTML Typewriter" w:semiHidden="1" w:unhideWhenUsed="1"/>
     <w:lsdException w:name="HTML Variable" w:semiHidden="1" w:unhideWhenUsed="1"/>
-    <w:lsdException w:name="Normal Table" w:semiHidden="1" w:unhideWhenUsed="1"/>
     <w:lsdException w:name="annotation subject" w:semiHidden="1" w:unhideWhenUsed="1"/>
     <w:lsdException w:name="No List" w:semiHidden="1" w:unhideWhenUsed="1"/>
     <w:lsdException w:name="Outline List 1" w:semiHidden="1" w:unhideWhenUsed="1"/>
@@ -4297,10 +4965,8 @@
     <w:lsdException w:name="Table Subtle 2" w:semiHidden="1" w:unhideWhenUsed="1"/>
     <w:lsdException w:name="Table Web 1" w:semiHidden="1" w:unhideWhenUsed="1"/>
     <w:lsdException w:name="Table Web 2" w:semiHidden="1" w:unhideWhenUsed="1"/>
-    <w:lsdException w:name="Table Web 3" w:semiHidden="1" w:unhideWhenUsed="1"/>
     <w:lsdException w:name="Balloon Text" w:semiHidden="1" w:unhideWhenUsed="1"/>
     <w:lsdException w:name="Table Grid" w:uiPriority="39"/>
-    <w:lsdException w:name="Table Theme" w:semiHidden="1" w:unhideWhenUsed="1"/>
     <w:lsdException w:name="Placeholder Text" w:semiHidden="1"/>
     <w:lsdException w:name="No Spacing" w:uiPriority="1" w:qFormat="1"/>
     <w:lsdException w:name="Light Shading" w:uiPriority="60"/>
@@ -4521,10 +5187,54 @@
     <w:lsdException w:name="Hashtag" w:semiHidden="1" w:unhideWhenUsed="1"/>
     <w:lsdException w:name="Unresolved Mention" w:semiHidden="1" w:unhideWhenUsed="1"/>
     <w:lsdException w:name="Smart Link" w:semiHidden="1" w:unhideWhenUsed="1"/>
+    <w:lsdException w:name="Smart Link Error" w:semiHidden="1" w:unhideWhenUsed="1"/>
   </w:latentStyles>
   <w:style w:type="paragraph" w:default="1" w:styleId="Normal">
     <w:name w:val="Normal"/>
     <w:qFormat/>
+  </w:style>
+  <w:style w:type="paragraph" w:styleId="Heading1">
+    <w:name w:val="heading 1"/>
+    <w:basedOn w:val="Normal"/>
+    <w:next w:val="Normal"/>
+    <w:link w:val="Heading1Char"/>
+    <w:uiPriority w:val="9"/>
+    <w:qFormat/>
+    <w:rsid w:val="00B87AC1"/>
+    <w:pPr>
+      <w:keepNext/>
+      <w:keepLines/>
+      <w:spacing w:before="240" w:after="0"/>
+      <w:outlineLvl w:val="0"/>
+    </w:pPr>
+    <w:rPr>
+      <w:rFonts w:asciiTheme="majorHAnsi" w:eastAsiaTheme="majorEastAsia" w:hAnsiTheme="majorHAnsi" w:cstheme="majorBidi"/>
+      <w:color w:val="2F5496" w:themeColor="accent1" w:themeShade="BF"/>
+      <w:sz w:val="32"/>
+      <w:szCs w:val="32"/>
+    </w:rPr>
+  </w:style>
+  <w:style w:type="paragraph" w:styleId="Heading2">
+    <w:name w:val="heading 2"/>
+    <w:basedOn w:val="Normal"/>
+    <w:next w:val="Normal"/>
+    <w:link w:val="Heading2Char"/>
+    <w:uiPriority w:val="9"/>
+    <w:unhideWhenUsed/>
+    <w:qFormat/>
+    <w:rsid w:val="00B87AC1"/>
+    <w:pPr>
+      <w:keepNext/>
+      <w:keepLines/>
+      <w:spacing w:before="40" w:after="0"/>
+      <w:outlineLvl w:val="1"/>
+    </w:pPr>
+    <w:rPr>
+      <w:rFonts w:asciiTheme="majorHAnsi" w:eastAsiaTheme="majorEastAsia" w:hAnsiTheme="majorHAnsi" w:cstheme="majorBidi"/>
+      <w:color w:val="2F5496" w:themeColor="accent1" w:themeShade="BF"/>
+      <w:sz w:val="26"/>
+      <w:szCs w:val="26"/>
+    </w:rPr>
   </w:style>
   <w:style w:type="character" w:default="1" w:styleId="DefaultParagraphFont">
     <w:name w:val="Default Paragraph Font"/>
@@ -4552,6 +5262,32 @@
     <w:uiPriority w:val="99"/>
     <w:semiHidden/>
     <w:unhideWhenUsed/>
+  </w:style>
+  <w:style w:type="character" w:customStyle="1" w:styleId="Heading1Char">
+    <w:name w:val="Heading 1 Char"/>
+    <w:basedOn w:val="DefaultParagraphFont"/>
+    <w:link w:val="Heading1"/>
+    <w:uiPriority w:val="9"/>
+    <w:rsid w:val="00B87AC1"/>
+    <w:rPr>
+      <w:rFonts w:asciiTheme="majorHAnsi" w:eastAsiaTheme="majorEastAsia" w:hAnsiTheme="majorHAnsi" w:cstheme="majorBidi"/>
+      <w:color w:val="2F5496" w:themeColor="accent1" w:themeShade="BF"/>
+      <w:sz w:val="32"/>
+      <w:szCs w:val="32"/>
+    </w:rPr>
+  </w:style>
+  <w:style w:type="character" w:customStyle="1" w:styleId="Heading2Char">
+    <w:name w:val="Heading 2 Char"/>
+    <w:basedOn w:val="DefaultParagraphFont"/>
+    <w:link w:val="Heading2"/>
+    <w:uiPriority w:val="9"/>
+    <w:rsid w:val="00B87AC1"/>
+    <w:rPr>
+      <w:rFonts w:asciiTheme="majorHAnsi" w:eastAsiaTheme="majorEastAsia" w:hAnsiTheme="majorHAnsi" w:cstheme="majorBidi"/>
+      <w:color w:val="2F5496" w:themeColor="accent1" w:themeShade="BF"/>
+      <w:sz w:val="26"/>
+      <w:szCs w:val="26"/>
+    </w:rPr>
   </w:style>
 </w:styles>
 </file>

</xml_diff>

<commit_message>
Tested till step 18
</commit_message>
<xml_diff>
--- a/DOCX/Lab 7. Document generation with the Word Connector.docx
+++ b/DOCX/Lab 7. Document generation with the Word Connector.docx
@@ -1184,15 +1184,14 @@
         </w:rPr>
         <w:t xml:space="preserve">, </w:t>
       </w:r>
-      <w:bookmarkStart w:id="13" w:name="_GoBack"/>
-      <w:ins w:id="14" w:author="Dattatray Patil (Contractor)" w:date="2021-02-15T13:23:00Z">
+      <w:ins w:id="13" w:author="Dattatray Patil (Contractor)" w:date="2021-02-15T13:23:00Z">
         <w:r>
           <w:rPr>
             <w:rFonts w:ascii="Segoe UI" w:eastAsia="Segoe UI" w:hAnsi="Segoe UI" w:cs="Times New Roman"/>
             <w:b/>
             <w:bCs/>
             <w:sz w:val="20"/>
-            <w:rPrChange w:id="15" w:author="Dattatray Patil (Contractor)" w:date="2021-02-15T13:24:00Z">
+            <w:rPrChange w:id="14" w:author="Dattatray Patil (Contractor)" w:date="2021-02-15T13:24:00Z">
               <w:rPr>
                 <w:rFonts w:ascii="Segoe UI" w:eastAsia="Segoe UI" w:hAnsi="Segoe UI" w:cs="Times New Roman"/>
                 <w:sz w:val="20"/>
@@ -1201,7 +1200,6 @@
           </w:rPr>
           <w:t>City</w:t>
         </w:r>
-        <w:bookmarkEnd w:id="13"/>
         <w:r>
           <w:rPr>
             <w:rFonts w:ascii="Segoe UI" w:eastAsia="Segoe UI" w:hAnsi="Segoe UI" w:cs="Times New Roman"/>
@@ -1350,7 +1348,7 @@
           <w:rFonts w:ascii="Segoe UI" w:eastAsia="Segoe UI" w:hAnsi="Segoe UI" w:cs="Times New Roman"/>
           <w:sz w:val="20"/>
         </w:rPr>
-        <w:pPrChange w:id="16" w:author="Dattatray Patil (Contractor)" w:date="2021-02-15T13:22:00Z">
+        <w:pPrChange w:id="15" w:author="Dattatray Patil (Contractor)" w:date="2021-02-15T13:22:00Z">
           <w:pPr/>
         </w:pPrChange>
       </w:pPr>
@@ -1716,7 +1714,7 @@
         </w:rPr>
         <w:t>Let’s create Flow that starts from a button</w:t>
       </w:r>
-      <w:ins w:id="17" w:author="Dattatray Patil (Contractor)" w:date="2021-02-15T12:38:00Z">
+      <w:ins w:id="16" w:author="Dattatray Patil (Contractor)" w:date="2021-02-15T12:38:00Z">
         <w:r>
           <w:rPr>
             <w:rFonts w:ascii="Segoe UI" w:eastAsia="Segoe UI" w:hAnsi="Segoe UI" w:cs="Times New Roman"/>
@@ -2388,7 +2386,7 @@
         </w:rPr>
         <w:t xml:space="preserve">Move the cursor between the ‘’ and </w:t>
       </w:r>
-      <w:del w:id="18" w:author="Dattatray Patil (Contractor)" w:date="2021-02-15T13:02:00Z">
+      <w:del w:id="17" w:author="Dattatray Patil (Contractor)" w:date="2021-02-15T13:02:00Z">
         <w:r>
           <w:rPr>
             <w:rFonts w:ascii="Segoe UI" w:eastAsia="Segoe UI" w:hAnsi="Segoe UI" w:cs="Times New Roman"/>
@@ -2466,7 +2464,7 @@
           <w:delText>typ</w:delText>
         </w:r>
       </w:del>
-      <w:del w:id="19" w:author="Dattatray Patil (Contractor)" w:date="2021-02-15T13:03:00Z">
+      <w:del w:id="18" w:author="Dattatray Patil (Contractor)" w:date="2021-02-15T13:03:00Z">
         <w:r>
           <w:rPr>
             <w:rFonts w:ascii="Segoe UI" w:eastAsia="Segoe UI" w:hAnsi="Segoe UI" w:cs="Times New Roman"/>
@@ -2475,7 +2473,7 @@
           <w:delText>e</w:delText>
         </w:r>
       </w:del>
-      <w:ins w:id="20" w:author="Dattatray Patil (Contractor)" w:date="2021-02-15T13:03:00Z">
+      <w:ins w:id="19" w:author="Dattatray Patil (Contractor)" w:date="2021-02-15T13:03:00Z">
         <w:r>
           <w:rPr>
             <w:rFonts w:ascii="Segoe UI" w:eastAsia="Segoe UI" w:hAnsi="Segoe UI" w:cs="Times New Roman"/>
@@ -2491,14 +2489,14 @@
         </w:rPr>
         <w:t xml:space="preserve"> </w:t>
       </w:r>
-      <w:ins w:id="21" w:author="Dattatray Patil (Contractor)" w:date="2021-02-15T13:02:00Z">
+      <w:ins w:id="20" w:author="Dattatray Patil (Contractor)" w:date="2021-02-15T13:02:00Z">
         <w:r>
           <w:rPr>
             <w:rFonts w:ascii="Segoe UI" w:eastAsia="Segoe UI" w:hAnsi="Segoe UI" w:cs="Times New Roman"/>
             <w:b/>
             <w:bCs/>
             <w:sz w:val="20"/>
-            <w:rPrChange w:id="22" w:author="Dattatray Patil (Contractor)" w:date="2021-02-15T13:03:00Z">
+            <w:rPrChange w:id="21" w:author="Dattatray Patil (Contractor)" w:date="2021-02-15T13:03:00Z">
               <w:rPr>
                 <w:rFonts w:ascii="Segoe UI" w:eastAsia="Segoe UI" w:hAnsi="Segoe UI" w:cs="Times New Roman"/>
                 <w:sz w:val="20"/>
@@ -2514,7 +2512,7 @@
             <w:b/>
             <w:bCs/>
             <w:sz w:val="20"/>
-            <w:rPrChange w:id="23" w:author="Dattatray Patil (Contractor)" w:date="2021-02-15T13:03:00Z">
+            <w:rPrChange w:id="22" w:author="Dattatray Patil (Contractor)" w:date="2021-02-15T13:03:00Z">
               <w:rPr>
                 <w:rFonts w:ascii="Segoe UI" w:eastAsia="Segoe UI" w:hAnsi="Segoe UI" w:cs="Times New Roman"/>
                 <w:sz w:val="20"/>
@@ -2530,7 +2528,7 @@
             <w:b/>
             <w:bCs/>
             <w:sz w:val="20"/>
-            <w:rPrChange w:id="24" w:author="Dattatray Patil (Contractor)" w:date="2021-02-15T13:03:00Z">
+            <w:rPrChange w:id="23" w:author="Dattatray Patil (Contractor)" w:date="2021-02-15T13:03:00Z">
               <w:rPr>
                 <w:rFonts w:ascii="Segoe UI" w:eastAsia="Segoe UI" w:hAnsi="Segoe UI" w:cs="Times New Roman"/>
                 <w:sz w:val="20"/>
@@ -2546,7 +2544,7 @@
             <w:b/>
             <w:bCs/>
             <w:sz w:val="20"/>
-            <w:rPrChange w:id="25" w:author="Dattatray Patil (Contractor)" w:date="2021-02-15T13:03:00Z">
+            <w:rPrChange w:id="24" w:author="Dattatray Patil (Contractor)" w:date="2021-02-15T13:03:00Z">
               <w:rPr>
                 <w:rFonts w:ascii="Segoe UI" w:eastAsia="Segoe UI" w:hAnsi="Segoe UI" w:cs="Times New Roman"/>
                 <w:sz w:val="20"/>
@@ -2562,7 +2560,7 @@
             <w:b/>
             <w:bCs/>
             <w:sz w:val="20"/>
-            <w:rPrChange w:id="26" w:author="Dattatray Patil (Contractor)" w:date="2021-02-15T13:03:00Z">
+            <w:rPrChange w:id="25" w:author="Dattatray Patil (Contractor)" w:date="2021-02-15T13:03:00Z">
               <w:rPr>
                 <w:rFonts w:ascii="Segoe UI" w:eastAsia="Segoe UI" w:hAnsi="Segoe UI" w:cs="Times New Roman"/>
                 <w:sz w:val="20"/>
@@ -2579,7 +2577,7 @@
           <w:t xml:space="preserve"> </w:t>
         </w:r>
       </w:ins>
-      <w:del w:id="27" w:author="Dattatray Patil (Contractor)" w:date="2021-02-15T13:02:00Z">
+      <w:del w:id="26" w:author="Dattatray Patil (Contractor)" w:date="2021-02-15T13:02:00Z">
         <w:r>
           <w:rPr>
             <w:rFonts w:ascii="Segoe UI" w:eastAsia="Segoe UI" w:hAnsi="Segoe UI" w:cs="Times New Roman"/>
@@ -2589,7 +2587,7 @@
           <w:delText>item()</w:delText>
         </w:r>
       </w:del>
-      <w:del w:id="28" w:author="Dattatray Patil (Contractor)" w:date="2021-02-15T13:01:00Z">
+      <w:del w:id="27" w:author="Dattatray Patil (Contractor)" w:date="2021-02-15T13:01:00Z">
         <w:r>
           <w:rPr>
             <w:rFonts w:ascii="Segoe UI" w:eastAsia="Segoe UI" w:hAnsi="Segoe UI" w:cs="Times New Roman"/>
@@ -2599,7 +2597,7 @@
           <w:delText>?</w:delText>
         </w:r>
       </w:del>
-      <w:del w:id="29" w:author="Dattatray Patil (Contractor)" w:date="2021-02-15T13:02:00Z">
+      <w:del w:id="28" w:author="Dattatray Patil (Contractor)" w:date="2021-02-15T13:02:00Z">
         <w:r>
           <w:rPr>
             <w:rFonts w:ascii="Segoe UI" w:eastAsia="Segoe UI" w:hAnsi="Segoe UI" w:cs="Times New Roman"/>
@@ -2617,13 +2615,13 @@
           <w:delText xml:space="preserve"> </w:delText>
         </w:r>
       </w:del>
-      <w:del w:id="30" w:author="Dattatray Patil (Contractor)" w:date="2021-02-15T13:01:00Z">
+      <w:del w:id="29" w:author="Dattatray Patil (Contractor)" w:date="2021-02-15T13:01:00Z">
         <w:r>
           <w:rPr>
             <w:rFonts w:ascii="Segoe UI" w:eastAsia="Segoe UI" w:hAnsi="Segoe UI" w:cs="Times New Roman"/>
             <w:bCs/>
             <w:sz w:val="20"/>
-            <w:rPrChange w:id="31" w:author="Dattatray Patil (Contractor)" w:date="2021-02-15T13:02:00Z">
+            <w:rPrChange w:id="30" w:author="Dattatray Patil (Contractor)" w:date="2021-02-15T13:02:00Z">
               <w:rPr>
                 <w:rFonts w:ascii="Segoe UI" w:eastAsia="Segoe UI" w:hAnsi="Segoe UI" w:cs="Times New Roman"/>
                 <w:b/>
@@ -2638,7 +2636,7 @@
             <w:rFonts w:ascii="Segoe UI" w:eastAsia="Segoe UI" w:hAnsi="Segoe UI" w:cs="Times New Roman"/>
             <w:bCs/>
             <w:sz w:val="20"/>
-            <w:rPrChange w:id="32" w:author="Dattatray Patil (Contractor)" w:date="2021-02-15T13:02:00Z">
+            <w:rPrChange w:id="31" w:author="Dattatray Patil (Contractor)" w:date="2021-02-15T13:02:00Z">
               <w:rPr>
                 <w:rFonts w:ascii="Segoe UI" w:eastAsia="Segoe UI" w:hAnsi="Segoe UI" w:cs="Times New Roman"/>
                 <w:b/>
@@ -2740,7 +2738,7 @@
           <w:sz w:val="20"/>
         </w:rPr>
       </w:pPr>
-      <w:ins w:id="33" w:author="Dattatray Patil (Contractor)" w:date="2021-02-15T13:04:00Z">
+      <w:ins w:id="32" w:author="Dattatray Patil (Contractor)" w:date="2021-02-15T13:04:00Z">
         <w:r>
           <w:rPr>
             <w:noProof/>
@@ -2799,7 +2797,7 @@
           <w:sz w:val="20"/>
         </w:rPr>
       </w:pPr>
-      <w:del w:id="34" w:author="Dattatray Patil (Contractor)" w:date="2021-02-15T13:03:00Z">
+      <w:del w:id="33" w:author="Dattatray Patil (Contractor)" w:date="2021-02-15T13:03:00Z">
         <w:r>
           <w:rPr>
             <w:rFonts w:ascii="Segoe UI" w:eastAsia="Segoe UI" w:hAnsi="Segoe UI" w:cs="Times New Roman"/>
@@ -3316,7 +3314,7 @@
           <w:rFonts w:ascii="Segoe UI" w:eastAsia="Segoe UI" w:hAnsi="Segoe UI" w:cs="Times New Roman"/>
           <w:sz w:val="20"/>
         </w:rPr>
-        <w:pPrChange w:id="35" w:author="Dattatray Patil (Contractor)" w:date="2021-02-15T13:21:00Z">
+        <w:pPrChange w:id="34" w:author="Dattatray Patil (Contractor)" w:date="2021-02-15T13:21:00Z">
           <w:pPr>
             <w:ind w:left="720"/>
             <w:contextualSpacing/>
@@ -4089,6 +4087,7 @@
           <w:sz w:val="20"/>
         </w:rPr>
       </w:pPr>
+      <w:bookmarkStart w:id="35" w:name="_GoBack"/>
       <w:r>
         <w:rPr>
           <w:rFonts w:ascii="Segoe UI" w:eastAsia="Segoe UI" w:hAnsi="Segoe UI" w:cs="Times New Roman"/>
@@ -4097,9 +4096,9 @@
         </w:rPr>
         <w:lastRenderedPageBreak/>
         <w:drawing>
-          <wp:inline distT="0" distB="0" distL="0" distR="0" wp14:anchorId="48BC540D" wp14:editId="38BD2832">
-            <wp:extent cx="4924380" cy="3778857"/>
-            <wp:effectExtent l="19050" t="19050" r="10160" b="12700"/>
+          <wp:inline distT="0" distB="0" distL="0" distR="0" wp14:anchorId="48BC540D" wp14:editId="29713403">
+            <wp:extent cx="4178844" cy="3206750"/>
+            <wp:effectExtent l="19050" t="19050" r="12700" b="12700"/>
             <wp:docPr id="2050913833" name="Picture 1208665410"/>
             <wp:cNvGraphicFramePr>
               <a:graphicFrameLocks xmlns:a="http://schemas.openxmlformats.org/drawingml/2006/main" noChangeAspect="1"/>
@@ -4126,7 +4125,7 @@
                   <pic:spPr>
                     <a:xfrm>
                       <a:off x="0" y="0"/>
-                      <a:ext cx="4937818" cy="3789169"/>
+                      <a:ext cx="4195473" cy="3219511"/>
                     </a:xfrm>
                     <a:prstGeom prst="rect">
                       <a:avLst/>
@@ -4145,6 +4144,7 @@
           </wp:inline>
         </w:drawing>
       </w:r>
+      <w:bookmarkEnd w:id="35"/>
     </w:p>
     <w:p>
       <w:pPr>
@@ -4307,7 +4307,6 @@
           <w:noProof/>
           <w:sz w:val="20"/>
         </w:rPr>
-        <w:lastRenderedPageBreak/>
         <w:drawing>
           <wp:inline distT="0" distB="0" distL="0" distR="0" wp14:anchorId="36356B19" wp14:editId="2D5926D8">
             <wp:extent cx="5073164" cy="2697231"/>
@@ -4385,6 +4384,7 @@
           <w:rFonts w:ascii="Segoe UI" w:eastAsia="Segoe UI" w:hAnsi="Segoe UI" w:cs="Times New Roman"/>
           <w:sz w:val="20"/>
         </w:rPr>
+        <w:lastRenderedPageBreak/>
         <w:t xml:space="preserve">Edit the existing action </w:t>
       </w:r>
       <w:r>
@@ -4436,11 +4436,10 @@
           <w:noProof/>
           <w:sz w:val="20"/>
         </w:rPr>
-        <w:lastRenderedPageBreak/>
         <w:drawing>
-          <wp:inline distT="0" distB="0" distL="0" distR="0" wp14:anchorId="386D304D" wp14:editId="4FE2BF35">
-            <wp:extent cx="5216035" cy="5679978"/>
-            <wp:effectExtent l="0" t="0" r="3810" b="0"/>
+          <wp:inline distT="0" distB="0" distL="0" distR="0" wp14:anchorId="386D304D" wp14:editId="1A4AE72F">
+            <wp:extent cx="4824842" cy="5253990"/>
+            <wp:effectExtent l="0" t="0" r="0" b="3810"/>
             <wp:docPr id="1168252378" name="Picture 58"/>
             <wp:cNvGraphicFramePr>
               <a:graphicFrameLocks xmlns:a="http://schemas.openxmlformats.org/drawingml/2006/main" noChangeAspect="1"/>
@@ -4467,7 +4466,7 @@
                   <pic:spPr>
                     <a:xfrm>
                       <a:off x="0" y="0"/>
-                      <a:ext cx="5216035" cy="5679978"/>
+                      <a:ext cx="4831947" cy="5261727"/>
                     </a:xfrm>
                     <a:prstGeom prst="rect">
                       <a:avLst/>
@@ -4511,12 +4510,12 @@
     </w:p>
     <w:p>
       <w:pPr>
-        <w:jc w:val="center"/>
-        <w:rPr>
-          <w:rFonts w:ascii="Segoe UI" w:eastAsia="Segoe UI" w:hAnsi="Segoe UI" w:cs="Times New Roman"/>
-          <w:sz w:val="20"/>
-        </w:rPr>
-        <w:pPrChange w:id="36" w:author="Dattatray Patil (Contractor)" w:date="2021-02-15T13:20:00Z">
+        <w:ind w:left="1440"/>
+        <w:rPr>
+          <w:rFonts w:ascii="Segoe UI" w:eastAsia="Segoe UI" w:hAnsi="Segoe UI" w:cs="Times New Roman"/>
+          <w:sz w:val="20"/>
+        </w:rPr>
+        <w:pPrChange w:id="36" w:author="Dattatray Patil (Contractor)" w:date="2021-02-15T13:30:00Z">
           <w:pPr>
             <w:jc w:val="center"/>
           </w:pPr>
@@ -4530,9 +4529,9 @@
         </w:rPr>
         <w:lastRenderedPageBreak/>
         <w:drawing>
-          <wp:inline distT="0" distB="0" distL="0" distR="0" wp14:anchorId="48CE27CC" wp14:editId="516AE64C">
-            <wp:extent cx="4475431" cy="3808675"/>
-            <wp:effectExtent l="0" t="0" r="1905" b="1905"/>
+          <wp:inline distT="0" distB="0" distL="0" distR="0" wp14:anchorId="48CE27CC" wp14:editId="6A4C3940">
+            <wp:extent cx="3324164" cy="2828925"/>
+            <wp:effectExtent l="19050" t="19050" r="10160" b="9525"/>
             <wp:docPr id="798441016" name="Picture 1208665414"/>
             <wp:cNvGraphicFramePr>
               <a:graphicFrameLocks xmlns:a="http://schemas.openxmlformats.org/drawingml/2006/main" noChangeAspect="1"/>
@@ -4545,7 +4544,7 @@
                     <pic:cNvPicPr/>
                   </pic:nvPicPr>
                   <pic:blipFill>
-                    <a:blip r:embed="rId37">
+                    <a:blip r:embed="rId37" cstate="print">
                       <a:extLst>
                         <a:ext uri="{28A0092B-C50C-407E-A947-70E740481C1C}">
                           <a14:useLocalDpi xmlns:a14="http://schemas.microsoft.com/office/drawing/2010/main" val="0"/>
@@ -4559,11 +4558,18 @@
                   <pic:spPr>
                     <a:xfrm>
                       <a:off x="0" y="0"/>
-                      <a:ext cx="4492954" cy="3823587"/>
+                      <a:ext cx="3342269" cy="2844333"/>
                     </a:xfrm>
                     <a:prstGeom prst="rect">
                       <a:avLst/>
                     </a:prstGeom>
+                    <a:ln>
+                      <a:solidFill>
+                        <a:schemeClr val="bg1">
+                          <a:lumMod val="85000"/>
+                        </a:schemeClr>
+                      </a:solidFill>
+                    </a:ln>
                   </pic:spPr>
                 </pic:pic>
               </a:graphicData>
@@ -4574,20 +4580,31 @@
     </w:p>
     <w:p>
       <w:pPr>
-        <w:spacing w:line="256" w:lineRule="auto"/>
-        <w:rPr>
-          <w:rFonts w:ascii="Segoe UI" w:eastAsia="Calibri" w:hAnsi="Segoe UI" w:cs="Times New Roman"/>
-          <w:b/>
-          <w:bCs/>
-          <w:sz w:val="20"/>
-        </w:rPr>
-      </w:pPr>
-      <w:r>
-        <w:rPr>
-          <w:rFonts w:ascii="Segoe UI" w:eastAsia="Calibri" w:hAnsi="Segoe UI" w:cs="Times New Roman"/>
-          <w:b/>
-          <w:bCs/>
-          <w:sz w:val="20"/>
+        <w:pStyle w:val="Heading2"/>
+        <w:rPr>
+          <w:rFonts w:ascii="Segoe UI" w:eastAsia="Calibri" w:hAnsi="Segoe UI" w:cs="Segoe UI"/>
+          <w:color w:val="0070C0"/>
+          <w:sz w:val="28"/>
+          <w:szCs w:val="28"/>
+          <w:rPrChange w:id="37" w:author="Dattatray Patil (Contractor)" w:date="2021-02-15T13:30:00Z">
+            <w:rPr/>
+          </w:rPrChange>
+        </w:rPr>
+        <w:pPrChange w:id="38" w:author="Dattatray Patil (Contractor)" w:date="2021-02-15T13:29:00Z">
+          <w:pPr>
+            <w:spacing w:line="256" w:lineRule="auto"/>
+          </w:pPr>
+        </w:pPrChange>
+      </w:pPr>
+      <w:r>
+        <w:rPr>
+          <w:rFonts w:ascii="Segoe UI" w:eastAsia="Calibri" w:hAnsi="Segoe UI" w:cs="Segoe UI"/>
+          <w:color w:val="0070C0"/>
+          <w:sz w:val="28"/>
+          <w:szCs w:val="28"/>
+          <w:rPrChange w:id="39" w:author="Dattatray Patil (Contractor)" w:date="2021-02-15T13:30:00Z">
+            <w:rPr/>
+          </w:rPrChange>
         </w:rPr>
         <w:t>We need your feedback</w:t>
       </w:r>
@@ -4919,6 +4936,7 @@
     <w:lsdException w:name="HTML Sample" w:semiHidden="1" w:unhideWhenUsed="1"/>
     <w:lsdException w:name="HTML Typewriter" w:semiHidden="1" w:unhideWhenUsed="1"/>
     <w:lsdException w:name="HTML Variable" w:semiHidden="1" w:unhideWhenUsed="1"/>
+    <w:lsdException w:name="Normal Table" w:semiHidden="1" w:unhideWhenUsed="1"/>
     <w:lsdException w:name="annotation subject" w:semiHidden="1" w:unhideWhenUsed="1"/>
     <w:lsdException w:name="No List" w:semiHidden="1" w:unhideWhenUsed="1"/>
     <w:lsdException w:name="Outline List 1" w:semiHidden="1" w:unhideWhenUsed="1"/>
@@ -4965,8 +4983,10 @@
     <w:lsdException w:name="Table Subtle 2" w:semiHidden="1" w:unhideWhenUsed="1"/>
     <w:lsdException w:name="Table Web 1" w:semiHidden="1" w:unhideWhenUsed="1"/>
     <w:lsdException w:name="Table Web 2" w:semiHidden="1" w:unhideWhenUsed="1"/>
+    <w:lsdException w:name="Table Web 3" w:semiHidden="1" w:unhideWhenUsed="1"/>
     <w:lsdException w:name="Balloon Text" w:semiHidden="1" w:unhideWhenUsed="1"/>
     <w:lsdException w:name="Table Grid" w:uiPriority="39"/>
+    <w:lsdException w:name="Table Theme" w:semiHidden="1" w:unhideWhenUsed="1"/>
     <w:lsdException w:name="Placeholder Text" w:semiHidden="1"/>
     <w:lsdException w:name="No Spacing" w:uiPriority="1" w:qFormat="1"/>
     <w:lsdException w:name="Light Shading" w:uiPriority="60"/>

</xml_diff>